<commit_message>
añadi doc de arqui actualizado
</commit_message>
<xml_diff>
--- a/documento_arquitectura.docx
+++ b/documento_arquitectura.docx
@@ -8,19 +8,34 @@
         <w:jc w:val="right"/>
       </w:pPr>
       <w:r>
-        <w:t>Agenda de Viajes</w:t>
-      </w:r>
+        <w:t xml:space="preserve">Agenda de </w:t>
+      </w:r>
+      <w:proofErr w:type="spellStart"/>
+      <w:r>
+        <w:t>Viajes</w:t>
+      </w:r>
+      <w:proofErr w:type="spellEnd"/>
     </w:p>
     <w:p>
       <w:pPr>
         <w:pStyle w:val="Ttulo"/>
         <w:jc w:val="right"/>
       </w:pPr>
-      <w:fldSimple w:instr=" TITLE  \* MERGEFORMAT ">
-        <w:r>
-          <w:t>Software Design Document</w:t>
-        </w:r>
-      </w:fldSimple>
+      <w:r>
+        <w:fldChar w:fldCharType="begin"/>
+      </w:r>
+      <w:r>
+        <w:instrText xml:space="preserve"> TITLE  \* MERGEFORMAT </w:instrText>
+      </w:r>
+      <w:r>
+        <w:fldChar w:fldCharType="separate"/>
+      </w:r>
+      <w:r>
+        <w:t>Software Design Document</w:t>
+      </w:r>
+      <w:r>
+        <w:fldChar w:fldCharType="end"/>
+      </w:r>
     </w:p>
     <w:p>
       <w:pPr>
@@ -115,12 +130,6 @@
         <w:gridCol w:w="2304"/>
       </w:tblGrid>
       <w:tr>
-        <w:tblPrEx>
-          <w:tblCellMar>
-            <w:top w:w="0" w:type="dxa"/>
-            <w:bottom w:w="0" w:type="dxa"/>
-          </w:tblCellMar>
-        </w:tblPrEx>
         <w:tc>
           <w:tcPr>
             <w:tcW w:w="2304" w:type="dxa"/>
@@ -203,12 +212,6 @@
         </w:tc>
       </w:tr>
       <w:tr>
-        <w:tblPrEx>
-          <w:tblCellMar>
-            <w:top w:w="0" w:type="dxa"/>
-            <w:bottom w:w="0" w:type="dxa"/>
-          </w:tblCellMar>
-        </w:tblPrEx>
         <w:tc>
           <w:tcPr>
             <w:tcW w:w="2304" w:type="dxa"/>
@@ -218,7 +221,15 @@
               <w:pStyle w:val="Tabletext"/>
             </w:pPr>
             <w:r>
-              <w:t>08/junio/2020</w:t>
+              <w:t>08/</w:t>
+            </w:r>
+            <w:proofErr w:type="spellStart"/>
+            <w:r>
+              <w:t>junio</w:t>
+            </w:r>
+            <w:proofErr w:type="spellEnd"/>
+            <w:r>
+              <w:t>/2020</w:t>
             </w:r>
           </w:p>
         </w:tc>
@@ -244,8 +255,29 @@
               <w:pStyle w:val="Tabletext"/>
             </w:pPr>
             <w:r>
-              <w:t>Se creo documento de arquitectura</w:t>
+              <w:t xml:space="preserve">Se </w:t>
             </w:r>
+            <w:proofErr w:type="spellStart"/>
+            <w:r>
+              <w:t>creo</w:t>
+            </w:r>
+            <w:proofErr w:type="spellEnd"/>
+            <w:r>
+              <w:t xml:space="preserve"> </w:t>
+            </w:r>
+            <w:proofErr w:type="spellStart"/>
+            <w:r>
+              <w:t>documento</w:t>
+            </w:r>
+            <w:proofErr w:type="spellEnd"/>
+            <w:r>
+              <w:t xml:space="preserve"> de </w:t>
+            </w:r>
+            <w:proofErr w:type="spellStart"/>
+            <w:r>
+              <w:t>arquitectura</w:t>
+            </w:r>
+            <w:proofErr w:type="spellEnd"/>
           </w:p>
         </w:tc>
         <w:tc>
@@ -257,18 +289,17 @@
               <w:pStyle w:val="Tabletext"/>
             </w:pPr>
             <w:r>
-              <w:t>Federico Cataldo</w:t>
+              <w:t xml:space="preserve">Federico </w:t>
             </w:r>
+            <w:proofErr w:type="spellStart"/>
+            <w:r>
+              <w:t>Cataldo</w:t>
+            </w:r>
+            <w:proofErr w:type="spellEnd"/>
           </w:p>
         </w:tc>
       </w:tr>
       <w:tr>
-        <w:tblPrEx>
-          <w:tblCellMar>
-            <w:top w:w="0" w:type="dxa"/>
-            <w:bottom w:w="0" w:type="dxa"/>
-          </w:tblCellMar>
-        </w:tblPrEx>
         <w:tc>
           <w:tcPr>
             <w:tcW w:w="2304" w:type="dxa"/>
@@ -311,12 +342,6 @@
         </w:tc>
       </w:tr>
       <w:tr>
-        <w:tblPrEx>
-          <w:tblCellMar>
-            <w:top w:w="0" w:type="dxa"/>
-            <w:bottom w:w="0" w:type="dxa"/>
-          </w:tblCellMar>
-        </w:tblPrEx>
         <w:tc>
           <w:tcPr>
             <w:tcW w:w="2304" w:type="dxa"/>
@@ -359,12 +384,6 @@
         </w:tc>
       </w:tr>
       <w:tr>
-        <w:tblPrEx>
-          <w:tblCellMar>
-            <w:top w:w="0" w:type="dxa"/>
-            <w:bottom w:w="0" w:type="dxa"/>
-          </w:tblCellMar>
-        </w:tblPrEx>
         <w:tc>
           <w:tcPr>
             <w:tcW w:w="2304" w:type="dxa"/>
@@ -1843,11 +1862,22 @@
       <w:r>
         <w:br w:type="page"/>
       </w:r>
-      <w:fldSimple w:instr=" TITLE  \* MERGEFORMAT ">
-        <w:r>
-          <w:t>Software Architecture Document</w:t>
-        </w:r>
-      </w:fldSimple>
+      <w:r>
+        <w:lastRenderedPageBreak/>
+        <w:fldChar w:fldCharType="begin"/>
+      </w:r>
+      <w:r>
+        <w:instrText xml:space="preserve"> TITLE  \* MERGEFORMAT </w:instrText>
+      </w:r>
+      <w:r>
+        <w:fldChar w:fldCharType="separate"/>
+      </w:r>
+      <w:r>
+        <w:t>Software Architecture Document</w:t>
+      </w:r>
+      <w:r>
+        <w:fldChar w:fldCharType="end"/>
+      </w:r>
       <w:r>
         <w:t xml:space="preserve"> </w:t>
       </w:r>
@@ -1881,7 +1911,212 @@
         <w:ind w:left="720"/>
       </w:pPr>
       <w:r>
-        <w:t>Este documento proporciona una descripción arquitectónica del sistema , detallando diferentes aspectos del sistema mediante la presentación de  diagramas con el lenguaje unificado de modelado contemplando enfoques dinamicos y estaticos para una mejor comprensión del sistema.</w:t>
+        <w:t xml:space="preserve">Este </w:t>
+      </w:r>
+      <w:proofErr w:type="spellStart"/>
+      <w:r>
+        <w:t>documento</w:t>
+      </w:r>
+      <w:proofErr w:type="spellEnd"/>
+      <w:r>
+        <w:t xml:space="preserve"> </w:t>
+      </w:r>
+      <w:proofErr w:type="spellStart"/>
+      <w:r>
+        <w:t>proporciona</w:t>
+      </w:r>
+      <w:proofErr w:type="spellEnd"/>
+      <w:r>
+        <w:t xml:space="preserve"> </w:t>
+      </w:r>
+      <w:proofErr w:type="spellStart"/>
+      <w:r>
+        <w:t>una</w:t>
+      </w:r>
+      <w:proofErr w:type="spellEnd"/>
+      <w:r>
+        <w:t xml:space="preserve"> </w:t>
+      </w:r>
+      <w:proofErr w:type="spellStart"/>
+      <w:r>
+        <w:t>descripción</w:t>
+      </w:r>
+      <w:proofErr w:type="spellEnd"/>
+      <w:r>
+        <w:t xml:space="preserve"> </w:t>
+      </w:r>
+      <w:proofErr w:type="spellStart"/>
+      <w:r>
+        <w:t>arquitectónica</w:t>
+      </w:r>
+      <w:proofErr w:type="spellEnd"/>
+      <w:r>
+        <w:t xml:space="preserve"> del </w:t>
+      </w:r>
+      <w:proofErr w:type="spellStart"/>
+      <w:proofErr w:type="gramStart"/>
+      <w:r>
+        <w:t>sistema</w:t>
+      </w:r>
+      <w:proofErr w:type="spellEnd"/>
+      <w:r>
+        <w:t xml:space="preserve"> ,</w:t>
+      </w:r>
+      <w:proofErr w:type="gramEnd"/>
+      <w:r>
+        <w:t xml:space="preserve"> </w:t>
+      </w:r>
+      <w:proofErr w:type="spellStart"/>
+      <w:r>
+        <w:t>detallando</w:t>
+      </w:r>
+      <w:proofErr w:type="spellEnd"/>
+      <w:r>
+        <w:t xml:space="preserve"> </w:t>
+      </w:r>
+      <w:proofErr w:type="spellStart"/>
+      <w:r>
+        <w:t>diferentes</w:t>
+      </w:r>
+      <w:proofErr w:type="spellEnd"/>
+      <w:r>
+        <w:t xml:space="preserve"> </w:t>
+      </w:r>
+      <w:proofErr w:type="spellStart"/>
+      <w:r>
+        <w:t>aspectos</w:t>
+      </w:r>
+      <w:proofErr w:type="spellEnd"/>
+      <w:r>
+        <w:t xml:space="preserve"> del </w:t>
+      </w:r>
+      <w:proofErr w:type="spellStart"/>
+      <w:r>
+        <w:t>sistema</w:t>
+      </w:r>
+      <w:proofErr w:type="spellEnd"/>
+      <w:r>
+        <w:t xml:space="preserve"> </w:t>
+      </w:r>
+      <w:proofErr w:type="spellStart"/>
+      <w:r>
+        <w:t>mediante</w:t>
+      </w:r>
+      <w:proofErr w:type="spellEnd"/>
+      <w:r>
+        <w:t xml:space="preserve"> la </w:t>
+      </w:r>
+      <w:proofErr w:type="spellStart"/>
+      <w:r>
+        <w:t>presentación</w:t>
+      </w:r>
+      <w:proofErr w:type="spellEnd"/>
+      <w:r>
+        <w:t xml:space="preserve"> de  </w:t>
+      </w:r>
+      <w:proofErr w:type="spellStart"/>
+      <w:r>
+        <w:t>diagramas</w:t>
+      </w:r>
+      <w:proofErr w:type="spellEnd"/>
+      <w:r>
+        <w:t xml:space="preserve"> con el </w:t>
+      </w:r>
+      <w:proofErr w:type="spellStart"/>
+      <w:r>
+        <w:t>lenguaje</w:t>
+      </w:r>
+      <w:proofErr w:type="spellEnd"/>
+      <w:r>
+        <w:t xml:space="preserve"> </w:t>
+      </w:r>
+      <w:proofErr w:type="spellStart"/>
+      <w:r>
+        <w:t>unificado</w:t>
+      </w:r>
+      <w:proofErr w:type="spellEnd"/>
+      <w:r>
+        <w:t xml:space="preserve"> de </w:t>
+      </w:r>
+      <w:proofErr w:type="spellStart"/>
+      <w:r>
+        <w:t>modelado</w:t>
+      </w:r>
+      <w:proofErr w:type="spellEnd"/>
+      <w:r>
+        <w:t xml:space="preserve"> </w:t>
+      </w:r>
+      <w:proofErr w:type="spellStart"/>
+      <w:r>
+        <w:t>contemplando</w:t>
+      </w:r>
+      <w:proofErr w:type="spellEnd"/>
+      <w:r>
+        <w:t xml:space="preserve"> </w:t>
+      </w:r>
+      <w:proofErr w:type="spellStart"/>
+      <w:r>
+        <w:t>enfoques</w:t>
+      </w:r>
+      <w:proofErr w:type="spellEnd"/>
+      <w:r>
+        <w:t xml:space="preserve"> </w:t>
+      </w:r>
+      <w:proofErr w:type="spellStart"/>
+      <w:r>
+        <w:t>dinamicos</w:t>
+      </w:r>
+      <w:proofErr w:type="spellEnd"/>
+      <w:r>
+        <w:t xml:space="preserve"> y </w:t>
+      </w:r>
+      <w:proofErr w:type="spellStart"/>
+      <w:r>
+        <w:t>estaticos</w:t>
+      </w:r>
+      <w:proofErr w:type="spellEnd"/>
+      <w:r>
+        <w:t xml:space="preserve"> </w:t>
+      </w:r>
+      <w:proofErr w:type="spellStart"/>
+      <w:r>
+        <w:t>para</w:t>
+      </w:r>
+      <w:proofErr w:type="spellEnd"/>
+      <w:r>
+        <w:t xml:space="preserve"> </w:t>
+      </w:r>
+      <w:proofErr w:type="spellStart"/>
+      <w:r>
+        <w:t>una</w:t>
+      </w:r>
+      <w:proofErr w:type="spellEnd"/>
+      <w:r>
+        <w:t xml:space="preserve"> </w:t>
+      </w:r>
+      <w:proofErr w:type="spellStart"/>
+      <w:r>
+        <w:t>mejor</w:t>
+      </w:r>
+      <w:proofErr w:type="spellEnd"/>
+      <w:r>
+        <w:t xml:space="preserve"> </w:t>
+      </w:r>
+      <w:proofErr w:type="spellStart"/>
+      <w:r>
+        <w:t>comprensión</w:t>
+      </w:r>
+      <w:proofErr w:type="spellEnd"/>
+      <w:r>
+        <w:t xml:space="preserve"> del </w:t>
+      </w:r>
+      <w:proofErr w:type="spellStart"/>
+      <w:r>
+        <w:t>sistema</w:t>
+      </w:r>
+      <w:proofErr w:type="spellEnd"/>
+      <w:r>
+        <w:t>.</w:t>
       </w:r>
     </w:p>
     <w:p>
@@ -1901,8 +2136,101 @@
         <w:ind w:left="720"/>
       </w:pPr>
       <w:r>
-        <w:t>Este documento está orientado a diseñadores y desarrolladores al brindar las herramientas necesarias para implementar el sistema</w:t>
-      </w:r>
+        <w:t xml:space="preserve">Este </w:t>
+      </w:r>
+      <w:proofErr w:type="spellStart"/>
+      <w:r>
+        <w:t>documento</w:t>
+      </w:r>
+      <w:proofErr w:type="spellEnd"/>
+      <w:r>
+        <w:t xml:space="preserve"> </w:t>
+      </w:r>
+      <w:proofErr w:type="spellStart"/>
+      <w:r>
+        <w:t>está</w:t>
+      </w:r>
+      <w:proofErr w:type="spellEnd"/>
+      <w:r>
+        <w:t xml:space="preserve"> </w:t>
+      </w:r>
+      <w:proofErr w:type="spellStart"/>
+      <w:r>
+        <w:t>orientado</w:t>
+      </w:r>
+      <w:proofErr w:type="spellEnd"/>
+      <w:r>
+        <w:t xml:space="preserve"> a </w:t>
+      </w:r>
+      <w:proofErr w:type="spellStart"/>
+      <w:r>
+        <w:t>diseñadores</w:t>
+      </w:r>
+      <w:proofErr w:type="spellEnd"/>
+      <w:r>
+        <w:t xml:space="preserve"> y </w:t>
+      </w:r>
+      <w:proofErr w:type="spellStart"/>
+      <w:r>
+        <w:t>desarrolladores</w:t>
+      </w:r>
+      <w:proofErr w:type="spellEnd"/>
+      <w:r>
+        <w:t xml:space="preserve"> al </w:t>
+      </w:r>
+      <w:proofErr w:type="spellStart"/>
+      <w:r>
+        <w:t>brindar</w:t>
+      </w:r>
+      <w:proofErr w:type="spellEnd"/>
+      <w:r>
+        <w:t xml:space="preserve"> </w:t>
+      </w:r>
+      <w:proofErr w:type="spellStart"/>
+      <w:r>
+        <w:t>las</w:t>
+      </w:r>
+      <w:proofErr w:type="spellEnd"/>
+      <w:r>
+        <w:t xml:space="preserve"> </w:t>
+      </w:r>
+      <w:proofErr w:type="spellStart"/>
+      <w:r>
+        <w:t>herramientas</w:t>
+      </w:r>
+      <w:proofErr w:type="spellEnd"/>
+      <w:r>
+        <w:t xml:space="preserve"> </w:t>
+      </w:r>
+      <w:proofErr w:type="spellStart"/>
+      <w:r>
+        <w:t>necesarias</w:t>
+      </w:r>
+      <w:proofErr w:type="spellEnd"/>
+      <w:r>
+        <w:t xml:space="preserve"> </w:t>
+      </w:r>
+      <w:proofErr w:type="spellStart"/>
+      <w:r>
+        <w:t>para</w:t>
+      </w:r>
+      <w:proofErr w:type="spellEnd"/>
+      <w:r>
+        <w:t xml:space="preserve"> </w:t>
+      </w:r>
+      <w:proofErr w:type="spellStart"/>
+      <w:r>
+        <w:t>implementar</w:t>
+      </w:r>
+      <w:proofErr w:type="spellEnd"/>
+      <w:r>
+        <w:t xml:space="preserve"> el </w:t>
+      </w:r>
+      <w:proofErr w:type="spellStart"/>
+      <w:r>
+        <w:t>sistema</w:t>
+      </w:r>
+      <w:proofErr w:type="spellEnd"/>
     </w:p>
     <w:p>
       <w:pPr>
@@ -1918,48 +2246,495 @@
     </w:p>
     <w:p>
       <w:pPr>
+        <w:ind w:left="720"/>
+      </w:pPr>
+      <w:bookmarkStart w:id="8" w:name="_GoBack"/>
+      <w:bookmarkEnd w:id="8"/>
+      <w:r>
+        <w:t xml:space="preserve">Cu = </w:t>
+      </w:r>
+      <w:proofErr w:type="spellStart"/>
+      <w:r>
+        <w:t>caso</w:t>
+      </w:r>
+      <w:proofErr w:type="spellEnd"/>
+      <w:r>
+        <w:t xml:space="preserve"> de </w:t>
+      </w:r>
+      <w:proofErr w:type="spellStart"/>
+      <w:r>
+        <w:t>uso</w:t>
+      </w:r>
+      <w:proofErr w:type="spellEnd"/>
+    </w:p>
+    <w:p>
+      <w:pPr>
         <w:pStyle w:val="Ttulo2"/>
       </w:pPr>
-      <w:bookmarkStart w:id="8" w:name="_Toc456598590"/>
-      <w:bookmarkStart w:id="9" w:name="_Toc257123391"/>
+      <w:bookmarkStart w:id="9" w:name="_Toc456598590"/>
+      <w:bookmarkStart w:id="10" w:name="_Toc257123391"/>
       <w:r>
         <w:t>References</w:t>
       </w:r>
-      <w:bookmarkEnd w:id="8"/>
       <w:bookmarkEnd w:id="9"/>
+      <w:bookmarkEnd w:id="10"/>
+    </w:p>
+    <w:p>
+      <w:pPr>
+        <w:ind w:left="720"/>
+      </w:pPr>
+      <w:r>
+        <w:t xml:space="preserve">Este </w:t>
+      </w:r>
+      <w:proofErr w:type="spellStart"/>
+      <w:r>
+        <w:t>desarrollo</w:t>
+      </w:r>
+      <w:proofErr w:type="spellEnd"/>
+      <w:r>
+        <w:t xml:space="preserve"> se </w:t>
+      </w:r>
+      <w:proofErr w:type="spellStart"/>
+      <w:r>
+        <w:t>baso</w:t>
+      </w:r>
+      <w:proofErr w:type="spellEnd"/>
+      <w:r>
+        <w:t xml:space="preserve"> en los </w:t>
+      </w:r>
+      <w:proofErr w:type="spellStart"/>
+      <w:r>
+        <w:t>documentos</w:t>
+      </w:r>
+      <w:proofErr w:type="spellEnd"/>
+      <w:r>
+        <w:t xml:space="preserve"> de </w:t>
+      </w:r>
+      <w:proofErr w:type="spellStart"/>
+      <w:r>
+        <w:t>caso</w:t>
+      </w:r>
+      <w:proofErr w:type="spellEnd"/>
+      <w:r>
+        <w:t xml:space="preserve"> de </w:t>
+      </w:r>
+      <w:proofErr w:type="spellStart"/>
+      <w:r>
+        <w:t>uso</w:t>
+      </w:r>
+      <w:proofErr w:type="spellEnd"/>
+      <w:r>
+        <w:t xml:space="preserve"> de “</w:t>
+      </w:r>
+      <w:proofErr w:type="spellStart"/>
+      <w:r>
+        <w:t>CU_Visualizar_</w:t>
+      </w:r>
+      <w:proofErr w:type="gramStart"/>
+      <w:r>
+        <w:t>Mp</w:t>
+      </w:r>
+      <w:proofErr w:type="spellEnd"/>
+      <w:r>
+        <w:t xml:space="preserve"> ”</w:t>
+      </w:r>
+      <w:proofErr w:type="gramEnd"/>
+      <w:r>
+        <w:t xml:space="preserve"> y “</w:t>
+      </w:r>
+      <w:proofErr w:type="spellStart"/>
+      <w:r>
+        <w:t>CU_Registrarse</w:t>
+      </w:r>
+      <w:proofErr w:type="spellEnd"/>
+      <w:r>
+        <w:t>”</w:t>
+      </w:r>
     </w:p>
     <w:p>
       <w:pPr>
         <w:pStyle w:val="Ttulo2"/>
       </w:pPr>
-      <w:bookmarkStart w:id="10" w:name="_Toc456598591"/>
-      <w:bookmarkStart w:id="11" w:name="_Toc257123392"/>
+      <w:bookmarkStart w:id="11" w:name="_Toc456598591"/>
+      <w:bookmarkStart w:id="12" w:name="_Toc257123392"/>
       <w:r>
         <w:t>Overview</w:t>
       </w:r>
-      <w:bookmarkEnd w:id="10"/>
       <w:bookmarkEnd w:id="11"/>
+      <w:bookmarkEnd w:id="12"/>
     </w:p>
     <w:p>
       <w:pPr>
         <w:ind w:left="720"/>
       </w:pPr>
       <w:r>
-        <w:t>Este documento contiene diagramas generados a partir del desarrollo de los casos de uso “visualizar mapa de planes” y “registrarse” utilizando el lenguaje de modelado unificado presentando tanto el enfoque estructural como comportamental del sistema, los cuales se reflejan en los diagramas de casos de uso, clases, actividades y secuencia, para una mejor comprensión del funcionamiento y las características que presentan cada una de las funcionalidades desarrolladas.</w:t>
+        <w:t xml:space="preserve">Este </w:t>
+      </w:r>
+      <w:proofErr w:type="spellStart"/>
+      <w:r>
+        <w:t>documento</w:t>
+      </w:r>
+      <w:proofErr w:type="spellEnd"/>
+      <w:r>
+        <w:t xml:space="preserve"> </w:t>
+      </w:r>
+      <w:proofErr w:type="spellStart"/>
+      <w:r>
+        <w:t>contiene</w:t>
+      </w:r>
+      <w:proofErr w:type="spellEnd"/>
+      <w:r>
+        <w:t xml:space="preserve"> </w:t>
+      </w:r>
+      <w:proofErr w:type="spellStart"/>
+      <w:r>
+        <w:t>diagramas</w:t>
+      </w:r>
+      <w:proofErr w:type="spellEnd"/>
+      <w:r>
+        <w:t xml:space="preserve"> </w:t>
+      </w:r>
+      <w:proofErr w:type="spellStart"/>
+      <w:r>
+        <w:t>generados</w:t>
+      </w:r>
+      <w:proofErr w:type="spellEnd"/>
+      <w:r>
+        <w:t xml:space="preserve"> a </w:t>
+      </w:r>
+      <w:proofErr w:type="spellStart"/>
+      <w:r>
+        <w:t>partir</w:t>
+      </w:r>
+      <w:proofErr w:type="spellEnd"/>
+      <w:r>
+        <w:t xml:space="preserve"> del </w:t>
+      </w:r>
+      <w:proofErr w:type="spellStart"/>
+      <w:r>
+        <w:t>desarrollo</w:t>
+      </w:r>
+      <w:proofErr w:type="spellEnd"/>
+      <w:r>
+        <w:t xml:space="preserve"> de los </w:t>
+      </w:r>
+      <w:proofErr w:type="spellStart"/>
+      <w:r>
+        <w:t>casos</w:t>
+      </w:r>
+      <w:proofErr w:type="spellEnd"/>
+      <w:r>
+        <w:t xml:space="preserve"> de </w:t>
+      </w:r>
+      <w:proofErr w:type="spellStart"/>
+      <w:r>
+        <w:t>uso</w:t>
+      </w:r>
+      <w:proofErr w:type="spellEnd"/>
+      <w:r>
+        <w:t xml:space="preserve"> “</w:t>
+      </w:r>
+      <w:proofErr w:type="spellStart"/>
+      <w:r>
+        <w:t>visualizar</w:t>
+      </w:r>
+      <w:proofErr w:type="spellEnd"/>
+      <w:r>
+        <w:t xml:space="preserve"> </w:t>
+      </w:r>
+      <w:proofErr w:type="spellStart"/>
+      <w:r>
+        <w:t>mapa</w:t>
+      </w:r>
+      <w:proofErr w:type="spellEnd"/>
+      <w:r>
+        <w:t xml:space="preserve"> de planes” y “</w:t>
+      </w:r>
+      <w:proofErr w:type="spellStart"/>
+      <w:r>
+        <w:t>registrarse</w:t>
+      </w:r>
+      <w:proofErr w:type="spellEnd"/>
+      <w:r>
+        <w:t xml:space="preserve">” </w:t>
+      </w:r>
+      <w:proofErr w:type="spellStart"/>
+      <w:r>
+        <w:t>utilizando</w:t>
+      </w:r>
+      <w:proofErr w:type="spellEnd"/>
+      <w:r>
+        <w:t xml:space="preserve"> el </w:t>
+      </w:r>
+      <w:proofErr w:type="spellStart"/>
+      <w:r>
+        <w:t>lenguaje</w:t>
+      </w:r>
+      <w:proofErr w:type="spellEnd"/>
+      <w:r>
+        <w:t xml:space="preserve"> de </w:t>
+      </w:r>
+      <w:proofErr w:type="spellStart"/>
+      <w:r>
+        <w:t>modelado</w:t>
+      </w:r>
+      <w:proofErr w:type="spellEnd"/>
+      <w:r>
+        <w:t xml:space="preserve"> </w:t>
+      </w:r>
+      <w:proofErr w:type="spellStart"/>
+      <w:r>
+        <w:t>unificado</w:t>
+      </w:r>
+      <w:proofErr w:type="spellEnd"/>
+      <w:r>
+        <w:t xml:space="preserve"> </w:t>
+      </w:r>
+      <w:proofErr w:type="spellStart"/>
+      <w:r>
+        <w:t>presentando</w:t>
+      </w:r>
+      <w:proofErr w:type="spellEnd"/>
+      <w:r>
+        <w:t xml:space="preserve"> </w:t>
+      </w:r>
+      <w:proofErr w:type="spellStart"/>
+      <w:r>
+        <w:t>tanto</w:t>
+      </w:r>
+      <w:proofErr w:type="spellEnd"/>
+      <w:r>
+        <w:t xml:space="preserve"> el </w:t>
+      </w:r>
+      <w:proofErr w:type="spellStart"/>
+      <w:r>
+        <w:t>enfoque</w:t>
+      </w:r>
+      <w:proofErr w:type="spellEnd"/>
+      <w:r>
+        <w:t xml:space="preserve"> </w:t>
+      </w:r>
+      <w:proofErr w:type="spellStart"/>
+      <w:r>
+        <w:t>estructural</w:t>
+      </w:r>
+      <w:proofErr w:type="spellEnd"/>
+      <w:r>
+        <w:t xml:space="preserve"> </w:t>
+      </w:r>
+      <w:proofErr w:type="spellStart"/>
+      <w:r>
+        <w:t>como</w:t>
+      </w:r>
+      <w:proofErr w:type="spellEnd"/>
+      <w:r>
+        <w:t xml:space="preserve"> </w:t>
+      </w:r>
+      <w:proofErr w:type="spellStart"/>
+      <w:r>
+        <w:t>comportamental</w:t>
+      </w:r>
+      <w:proofErr w:type="spellEnd"/>
+      <w:r>
+        <w:t xml:space="preserve"> del </w:t>
+      </w:r>
+      <w:proofErr w:type="spellStart"/>
+      <w:r>
+        <w:t>sistema</w:t>
+      </w:r>
+      <w:proofErr w:type="spellEnd"/>
+      <w:r>
+        <w:t xml:space="preserve">, los </w:t>
+      </w:r>
+      <w:proofErr w:type="spellStart"/>
+      <w:r>
+        <w:t>cuales</w:t>
+      </w:r>
+      <w:proofErr w:type="spellEnd"/>
+      <w:r>
+        <w:t xml:space="preserve"> se </w:t>
+      </w:r>
+      <w:proofErr w:type="spellStart"/>
+      <w:r>
+        <w:t>reflejan</w:t>
+      </w:r>
+      <w:proofErr w:type="spellEnd"/>
+      <w:r>
+        <w:t xml:space="preserve"> en los </w:t>
+      </w:r>
+      <w:proofErr w:type="spellStart"/>
+      <w:r>
+        <w:t>diagramas</w:t>
+      </w:r>
+      <w:proofErr w:type="spellEnd"/>
+      <w:r>
+        <w:t xml:space="preserve"> de </w:t>
+      </w:r>
+      <w:proofErr w:type="spellStart"/>
+      <w:r>
+        <w:t>casos</w:t>
+      </w:r>
+      <w:proofErr w:type="spellEnd"/>
+      <w:r>
+        <w:t xml:space="preserve"> de </w:t>
+      </w:r>
+      <w:proofErr w:type="spellStart"/>
+      <w:r>
+        <w:t>uso</w:t>
+      </w:r>
+      <w:proofErr w:type="spellEnd"/>
+      <w:r>
+        <w:t xml:space="preserve">, </w:t>
+      </w:r>
+      <w:proofErr w:type="spellStart"/>
+      <w:r>
+        <w:t>clases</w:t>
+      </w:r>
+      <w:proofErr w:type="spellEnd"/>
+      <w:r>
+        <w:t xml:space="preserve">, </w:t>
+      </w:r>
+      <w:proofErr w:type="spellStart"/>
+      <w:r>
+        <w:t>actividades</w:t>
+      </w:r>
+      <w:proofErr w:type="spellEnd"/>
+      <w:r>
+        <w:t xml:space="preserve"> y </w:t>
+      </w:r>
+      <w:proofErr w:type="spellStart"/>
+      <w:r>
+        <w:t>secuencia</w:t>
+      </w:r>
+      <w:proofErr w:type="spellEnd"/>
+      <w:r>
+        <w:t xml:space="preserve">, </w:t>
+      </w:r>
+      <w:proofErr w:type="spellStart"/>
+      <w:r>
+        <w:t>para</w:t>
+      </w:r>
+      <w:proofErr w:type="spellEnd"/>
+      <w:r>
+        <w:t xml:space="preserve"> </w:t>
+      </w:r>
+      <w:proofErr w:type="spellStart"/>
+      <w:r>
+        <w:t>una</w:t>
+      </w:r>
+      <w:proofErr w:type="spellEnd"/>
+      <w:r>
+        <w:t xml:space="preserve"> </w:t>
+      </w:r>
+      <w:proofErr w:type="spellStart"/>
+      <w:r>
+        <w:t>mejor</w:t>
+      </w:r>
+      <w:proofErr w:type="spellEnd"/>
+      <w:r>
+        <w:t xml:space="preserve"> </w:t>
+      </w:r>
+      <w:proofErr w:type="spellStart"/>
+      <w:r>
+        <w:t>comprensión</w:t>
+      </w:r>
+      <w:proofErr w:type="spellEnd"/>
+      <w:r>
+        <w:t xml:space="preserve"> del </w:t>
+      </w:r>
+      <w:proofErr w:type="spellStart"/>
+      <w:r>
+        <w:t>funcionamiento</w:t>
+      </w:r>
+      <w:proofErr w:type="spellEnd"/>
+      <w:r>
+        <w:t xml:space="preserve"> y </w:t>
+      </w:r>
+      <w:proofErr w:type="spellStart"/>
+      <w:r>
+        <w:t>las</w:t>
+      </w:r>
+      <w:proofErr w:type="spellEnd"/>
+      <w:r>
+        <w:t xml:space="preserve"> </w:t>
+      </w:r>
+      <w:proofErr w:type="spellStart"/>
+      <w:r>
+        <w:t>características</w:t>
+      </w:r>
+      <w:proofErr w:type="spellEnd"/>
+      <w:r>
+        <w:t xml:space="preserve"> </w:t>
+      </w:r>
+      <w:proofErr w:type="spellStart"/>
+      <w:r>
+        <w:t>que</w:t>
+      </w:r>
+      <w:proofErr w:type="spellEnd"/>
+      <w:r>
+        <w:t xml:space="preserve"> </w:t>
+      </w:r>
+      <w:proofErr w:type="spellStart"/>
+      <w:r>
+        <w:t>presentan</w:t>
+      </w:r>
+      <w:proofErr w:type="spellEnd"/>
+      <w:r>
+        <w:t xml:space="preserve"> </w:t>
+      </w:r>
+      <w:proofErr w:type="spellStart"/>
+      <w:r>
+        <w:t>cada</w:t>
+      </w:r>
+      <w:proofErr w:type="spellEnd"/>
+      <w:r>
+        <w:t xml:space="preserve"> </w:t>
+      </w:r>
+      <w:proofErr w:type="spellStart"/>
+      <w:r>
+        <w:t>una</w:t>
+      </w:r>
+      <w:proofErr w:type="spellEnd"/>
+      <w:r>
+        <w:t xml:space="preserve"> de </w:t>
+      </w:r>
+      <w:proofErr w:type="spellStart"/>
+      <w:r>
+        <w:t>las</w:t>
+      </w:r>
+      <w:proofErr w:type="spellEnd"/>
+      <w:r>
+        <w:t xml:space="preserve"> </w:t>
+      </w:r>
+      <w:proofErr w:type="spellStart"/>
+      <w:r>
+        <w:t>funcionalidades</w:t>
+      </w:r>
+      <w:proofErr w:type="spellEnd"/>
+      <w:r>
+        <w:t xml:space="preserve"> </w:t>
+      </w:r>
+      <w:proofErr w:type="spellStart"/>
+      <w:r>
+        <w:t>desarrolladas</w:t>
+      </w:r>
+      <w:proofErr w:type="spellEnd"/>
+      <w:r>
+        <w:t>.</w:t>
       </w:r>
     </w:p>
     <w:p>
       <w:pPr>
         <w:pStyle w:val="Ttulo1"/>
       </w:pPr>
-      <w:bookmarkStart w:id="12" w:name="_Toc257123393"/>
+      <w:bookmarkStart w:id="13" w:name="_Toc257123393"/>
       <w:r>
         <w:t xml:space="preserve">Use-Case </w:t>
       </w:r>
       <w:r>
         <w:t>Diagram</w:t>
       </w:r>
-      <w:bookmarkEnd w:id="12"/>
+      <w:bookmarkEnd w:id="13"/>
       <w:r>
         <w:t xml:space="preserve"> </w:t>
       </w:r>
@@ -1969,7 +2744,103 @@
         <w:ind w:left="720"/>
       </w:pPr>
       <w:r>
-        <w:t>A continuación se muestra el diagrama de casos de uso que incluye al caso de uso “visualizar mapa de planes” y “registrarse”</w:t>
+        <w:t xml:space="preserve">A </w:t>
+      </w:r>
+      <w:proofErr w:type="spellStart"/>
+      <w:r>
+        <w:t>continuación</w:t>
+      </w:r>
+      <w:proofErr w:type="spellEnd"/>
+      <w:r>
+        <w:t xml:space="preserve"> se </w:t>
+      </w:r>
+      <w:proofErr w:type="spellStart"/>
+      <w:r>
+        <w:t>muestra</w:t>
+      </w:r>
+      <w:proofErr w:type="spellEnd"/>
+      <w:r>
+        <w:t xml:space="preserve"> el </w:t>
+      </w:r>
+      <w:proofErr w:type="spellStart"/>
+      <w:r>
+        <w:t>diagrama</w:t>
+      </w:r>
+      <w:proofErr w:type="spellEnd"/>
+      <w:r>
+        <w:t xml:space="preserve"> de </w:t>
+      </w:r>
+      <w:proofErr w:type="spellStart"/>
+      <w:r>
+        <w:t>casos</w:t>
+      </w:r>
+      <w:proofErr w:type="spellEnd"/>
+      <w:r>
+        <w:t xml:space="preserve"> de </w:t>
+      </w:r>
+      <w:proofErr w:type="spellStart"/>
+      <w:r>
+        <w:t>uso</w:t>
+      </w:r>
+      <w:proofErr w:type="spellEnd"/>
+      <w:r>
+        <w:t xml:space="preserve"> </w:t>
+      </w:r>
+      <w:proofErr w:type="spellStart"/>
+      <w:r>
+        <w:t>que</w:t>
+      </w:r>
+      <w:proofErr w:type="spellEnd"/>
+      <w:r>
+        <w:t xml:space="preserve"> </w:t>
+      </w:r>
+      <w:proofErr w:type="spellStart"/>
+      <w:r>
+        <w:t>incluye</w:t>
+      </w:r>
+      <w:proofErr w:type="spellEnd"/>
+      <w:r>
+        <w:t xml:space="preserve"> al </w:t>
+      </w:r>
+      <w:proofErr w:type="spellStart"/>
+      <w:r>
+        <w:t>caso</w:t>
+      </w:r>
+      <w:proofErr w:type="spellEnd"/>
+      <w:r>
+        <w:t xml:space="preserve"> de </w:t>
+      </w:r>
+      <w:proofErr w:type="spellStart"/>
+      <w:r>
+        <w:t>uso</w:t>
+      </w:r>
+      <w:proofErr w:type="spellEnd"/>
+      <w:r>
+        <w:t xml:space="preserve"> “</w:t>
+      </w:r>
+      <w:proofErr w:type="spellStart"/>
+      <w:r>
+        <w:t>visualizar</w:t>
+      </w:r>
+      <w:proofErr w:type="spellEnd"/>
+      <w:r>
+        <w:t xml:space="preserve"> </w:t>
+      </w:r>
+      <w:proofErr w:type="spellStart"/>
+      <w:r>
+        <w:t>mapa</w:t>
+      </w:r>
+      <w:proofErr w:type="spellEnd"/>
+      <w:r>
+        <w:t xml:space="preserve"> de planes” y “</w:t>
+      </w:r>
+      <w:proofErr w:type="spellStart"/>
+      <w:r>
+        <w:t>registrarse</w:t>
+      </w:r>
+      <w:proofErr w:type="spellEnd"/>
+      <w:r>
+        <w:t>”</w:t>
       </w:r>
     </w:p>
     <w:p>
@@ -2085,7 +2956,7 @@
       <w:pPr>
         <w:pStyle w:val="Ttulo1"/>
       </w:pPr>
-      <w:bookmarkStart w:id="13" w:name="_Toc257123394"/>
+      <w:bookmarkStart w:id="14" w:name="_Toc257123394"/>
       <w:r>
         <w:lastRenderedPageBreak/>
         <w:t>Structural</w:t>
@@ -2096,7 +2967,7 @@
       <w:r>
         <w:t>Diagrams</w:t>
       </w:r>
-      <w:bookmarkEnd w:id="13"/>
+      <w:bookmarkEnd w:id="14"/>
       <w:r>
         <w:t xml:space="preserve"> </w:t>
       </w:r>
@@ -2109,7 +2980,7 @@
           <w:i w:val="0"/>
         </w:rPr>
       </w:pPr>
-      <w:bookmarkStart w:id="14" w:name="_Toc257123395"/>
+      <w:bookmarkStart w:id="15" w:name="_Toc257123395"/>
       <w:r>
         <w:rPr>
           <w:b/>
@@ -2117,20 +2988,183 @@
         </w:rPr>
         <w:t>Overview</w:t>
       </w:r>
-      <w:bookmarkEnd w:id="14"/>
+      <w:bookmarkEnd w:id="15"/>
     </w:p>
     <w:p>
       <w:pPr>
         <w:ind w:left="720"/>
       </w:pPr>
       <w:r>
-        <w:t xml:space="preserve">A continuación, se muestra el diagrama de clases y relaciones representadas a partir del desarrollo del caso de uso “registrarse”. Los diagramas de paquetes y deployment no aplican para el alcance de esta versión del </w:t>
-      </w:r>
-      <w:r>
-        <w:t>documento.</w:t>
-      </w:r>
-      <w:bookmarkStart w:id="15" w:name="_GoBack"/>
-      <w:bookmarkEnd w:id="15"/>
+        <w:t xml:space="preserve">A </w:t>
+      </w:r>
+      <w:proofErr w:type="spellStart"/>
+      <w:r>
+        <w:t>continuación</w:t>
+      </w:r>
+      <w:proofErr w:type="spellEnd"/>
+      <w:r>
+        <w:t xml:space="preserve">, se </w:t>
+      </w:r>
+      <w:proofErr w:type="spellStart"/>
+      <w:r>
+        <w:t>muestra</w:t>
+      </w:r>
+      <w:proofErr w:type="spellEnd"/>
+      <w:r>
+        <w:t xml:space="preserve"> el </w:t>
+      </w:r>
+      <w:proofErr w:type="spellStart"/>
+      <w:r>
+        <w:t>diagrama</w:t>
+      </w:r>
+      <w:proofErr w:type="spellEnd"/>
+      <w:r>
+        <w:t xml:space="preserve"> de </w:t>
+      </w:r>
+      <w:proofErr w:type="spellStart"/>
+      <w:r>
+        <w:t>clases</w:t>
+      </w:r>
+      <w:proofErr w:type="spellEnd"/>
+      <w:r>
+        <w:t xml:space="preserve"> y </w:t>
+      </w:r>
+      <w:proofErr w:type="spellStart"/>
+      <w:r>
+        <w:t>relaciones</w:t>
+      </w:r>
+      <w:proofErr w:type="spellEnd"/>
+      <w:r>
+        <w:t xml:space="preserve"> </w:t>
+      </w:r>
+      <w:proofErr w:type="spellStart"/>
+      <w:r>
+        <w:t>representadas</w:t>
+      </w:r>
+      <w:proofErr w:type="spellEnd"/>
+      <w:r>
+        <w:t xml:space="preserve"> a </w:t>
+      </w:r>
+      <w:proofErr w:type="spellStart"/>
+      <w:r>
+        <w:t>partir</w:t>
+      </w:r>
+      <w:proofErr w:type="spellEnd"/>
+      <w:r>
+        <w:t xml:space="preserve"> </w:t>
+      </w:r>
+      <w:proofErr w:type="gramStart"/>
+      <w:r>
+        <w:t>del</w:t>
+      </w:r>
+      <w:proofErr w:type="gramEnd"/>
+      <w:r>
+        <w:t xml:space="preserve"> </w:t>
+      </w:r>
+      <w:proofErr w:type="spellStart"/>
+      <w:r>
+        <w:t>desarrollo</w:t>
+      </w:r>
+      <w:proofErr w:type="spellEnd"/>
+      <w:r>
+        <w:t xml:space="preserve"> del </w:t>
+      </w:r>
+      <w:proofErr w:type="spellStart"/>
+      <w:r>
+        <w:t>caso</w:t>
+      </w:r>
+      <w:proofErr w:type="spellEnd"/>
+      <w:r>
+        <w:t xml:space="preserve"> de </w:t>
+      </w:r>
+      <w:proofErr w:type="spellStart"/>
+      <w:r>
+        <w:t>uso</w:t>
+      </w:r>
+      <w:proofErr w:type="spellEnd"/>
+      <w:r>
+        <w:t xml:space="preserve"> “</w:t>
+      </w:r>
+      <w:proofErr w:type="spellStart"/>
+      <w:r>
+        <w:t>registrarse</w:t>
+      </w:r>
+      <w:proofErr w:type="spellEnd"/>
+      <w:r>
+        <w:t xml:space="preserve">”. Los </w:t>
+      </w:r>
+      <w:proofErr w:type="spellStart"/>
+      <w:r>
+        <w:t>diagramas</w:t>
+      </w:r>
+      <w:proofErr w:type="spellEnd"/>
+      <w:r>
+        <w:t xml:space="preserve"> de </w:t>
+      </w:r>
+      <w:proofErr w:type="spellStart"/>
+      <w:r>
+        <w:t>paquetes</w:t>
+      </w:r>
+      <w:proofErr w:type="spellEnd"/>
+      <w:r>
+        <w:t xml:space="preserve"> y deployment no </w:t>
+      </w:r>
+      <w:proofErr w:type="spellStart"/>
+      <w:r>
+        <w:t>aplican</w:t>
+      </w:r>
+      <w:proofErr w:type="spellEnd"/>
+      <w:r>
+        <w:t xml:space="preserve"> </w:t>
+      </w:r>
+      <w:proofErr w:type="spellStart"/>
+      <w:r>
+        <w:t>para</w:t>
+      </w:r>
+      <w:proofErr w:type="spellEnd"/>
+      <w:r>
+        <w:t xml:space="preserve"> el </w:t>
+      </w:r>
+      <w:proofErr w:type="spellStart"/>
+      <w:r>
+        <w:t>alcance</w:t>
+      </w:r>
+      <w:proofErr w:type="spellEnd"/>
+      <w:r>
+        <w:t xml:space="preserve"> de </w:t>
+      </w:r>
+      <w:proofErr w:type="spellStart"/>
+      <w:r>
+        <w:t>esta</w:t>
+      </w:r>
+      <w:proofErr w:type="spellEnd"/>
+      <w:r>
+        <w:t xml:space="preserve"> </w:t>
+      </w:r>
+      <w:proofErr w:type="spellStart"/>
+      <w:r>
+        <w:t>versión</w:t>
+      </w:r>
+      <w:proofErr w:type="spellEnd"/>
+      <w:r>
+        <w:t xml:space="preserve"> </w:t>
+      </w:r>
+      <w:proofErr w:type="gramStart"/>
+      <w:r>
+        <w:t>del</w:t>
+      </w:r>
+      <w:proofErr w:type="gramEnd"/>
+      <w:r>
+        <w:t xml:space="preserve"> </w:t>
+      </w:r>
+      <w:proofErr w:type="spellStart"/>
+      <w:r>
+        <w:t>documento</w:t>
+      </w:r>
+      <w:proofErr w:type="spellEnd"/>
+      <w:r>
+        <w:t>.</w:t>
+      </w:r>
     </w:p>
     <w:p>
       <w:pPr>
@@ -2173,8 +3207,21 @@
         <w:ind w:left="720"/>
       </w:pPr>
       <w:r>
-        <w:t>---------------pegar diagram de clases</w:t>
-      </w:r>
+        <w:t>---------------</w:t>
+      </w:r>
+      <w:proofErr w:type="spellStart"/>
+      <w:r>
+        <w:t>pegar</w:t>
+      </w:r>
+      <w:proofErr w:type="spellEnd"/>
+      <w:r>
+        <w:t xml:space="preserve"> diagram de </w:t>
+      </w:r>
+      <w:proofErr w:type="spellStart"/>
+      <w:r>
+        <w:t>clases</w:t>
+      </w:r>
+      <w:proofErr w:type="spellEnd"/>
     </w:p>
     <w:p>
       <w:pPr>
@@ -2217,7 +3264,55 @@
         <w:ind w:left="720"/>
       </w:pPr>
       <w:r>
-        <w:t xml:space="preserve">No aplica para el alcance de esta versión del </w:t>
+        <w:t xml:space="preserve">No </w:t>
+      </w:r>
+      <w:proofErr w:type="spellStart"/>
+      <w:r>
+        <w:t>aplica</w:t>
+      </w:r>
+      <w:proofErr w:type="spellEnd"/>
+      <w:r>
+        <w:t xml:space="preserve"> </w:t>
+      </w:r>
+      <w:proofErr w:type="spellStart"/>
+      <w:r>
+        <w:t>para</w:t>
+      </w:r>
+      <w:proofErr w:type="spellEnd"/>
+      <w:r>
+        <w:t xml:space="preserve"> el </w:t>
+      </w:r>
+      <w:proofErr w:type="spellStart"/>
+      <w:r>
+        <w:t>alcance</w:t>
+      </w:r>
+      <w:proofErr w:type="spellEnd"/>
+      <w:r>
+        <w:t xml:space="preserve"> de </w:t>
+      </w:r>
+      <w:proofErr w:type="spellStart"/>
+      <w:r>
+        <w:t>esta</w:t>
+      </w:r>
+      <w:proofErr w:type="spellEnd"/>
+      <w:r>
+        <w:t xml:space="preserve"> </w:t>
+      </w:r>
+      <w:proofErr w:type="spellStart"/>
+      <w:r>
+        <w:t>versión</w:t>
+      </w:r>
+      <w:proofErr w:type="spellEnd"/>
+      <w:r>
+        <w:t xml:space="preserve"> </w:t>
+      </w:r>
+      <w:proofErr w:type="gramStart"/>
+      <w:r>
+        <w:t>del</w:t>
+      </w:r>
+      <w:proofErr w:type="gramEnd"/>
+      <w:r>
+        <w:t xml:space="preserve"> </w:t>
       </w:r>
       <w:r>
         <w:t>document</w:t>
@@ -2274,7 +3369,63 @@
         <w:ind w:left="720"/>
       </w:pPr>
       <w:r>
-        <w:t>No aplica para el alcance de esta versión del documento.</w:t>
+        <w:t xml:space="preserve">No </w:t>
+      </w:r>
+      <w:proofErr w:type="spellStart"/>
+      <w:r>
+        <w:t>aplica</w:t>
+      </w:r>
+      <w:proofErr w:type="spellEnd"/>
+      <w:r>
+        <w:t xml:space="preserve"> </w:t>
+      </w:r>
+      <w:proofErr w:type="spellStart"/>
+      <w:r>
+        <w:t>para</w:t>
+      </w:r>
+      <w:proofErr w:type="spellEnd"/>
+      <w:r>
+        <w:t xml:space="preserve"> el </w:t>
+      </w:r>
+      <w:proofErr w:type="spellStart"/>
+      <w:r>
+        <w:t>alcance</w:t>
+      </w:r>
+      <w:proofErr w:type="spellEnd"/>
+      <w:r>
+        <w:t xml:space="preserve"> de </w:t>
+      </w:r>
+      <w:proofErr w:type="spellStart"/>
+      <w:r>
+        <w:t>esta</w:t>
+      </w:r>
+      <w:proofErr w:type="spellEnd"/>
+      <w:r>
+        <w:t xml:space="preserve"> </w:t>
+      </w:r>
+      <w:proofErr w:type="spellStart"/>
+      <w:r>
+        <w:t>versión</w:t>
+      </w:r>
+      <w:proofErr w:type="spellEnd"/>
+      <w:r>
+        <w:t xml:space="preserve"> </w:t>
+      </w:r>
+      <w:proofErr w:type="gramStart"/>
+      <w:r>
+        <w:t>del</w:t>
+      </w:r>
+      <w:proofErr w:type="gramEnd"/>
+      <w:r>
+        <w:t xml:space="preserve"> </w:t>
+      </w:r>
+      <w:proofErr w:type="spellStart"/>
+      <w:r>
+        <w:t>documento</w:t>
+      </w:r>
+      <w:proofErr w:type="spellEnd"/>
+      <w:r>
+        <w:t>.</w:t>
       </w:r>
     </w:p>
     <w:p>
@@ -2304,59 +3455,258 @@
           <w:rFonts w:ascii="Arial" w:hAnsi="Arial" w:cs="Arial"/>
           <w:b/>
         </w:rPr>
-        <w:t>3.1</w:t>
+        <w:t>3.1.2</w:t>
+      </w:r>
+      <w:r>
+        <w:rPr>
+          <w:b/>
+        </w:rPr>
+        <w:tab/>
       </w:r>
       <w:r>
         <w:rPr>
           <w:rFonts w:ascii="Arial" w:hAnsi="Arial" w:cs="Arial"/>
           <w:b/>
         </w:rPr>
-        <w:t>.2</w:t>
-      </w:r>
-      <w:r>
-        <w:rPr>
-          <w:b/>
-        </w:rPr>
-        <w:tab/>
-      </w:r>
+        <w:t>Overview</w:t>
+      </w:r>
+    </w:p>
+    <w:p>
+      <w:pPr>
+        <w:ind w:left="720"/>
+      </w:pPr>
+      <w:r>
+        <w:t xml:space="preserve">A </w:t>
+      </w:r>
+      <w:proofErr w:type="spellStart"/>
+      <w:r>
+        <w:t>continuación</w:t>
+      </w:r>
+      <w:proofErr w:type="spellEnd"/>
+      <w:r>
+        <w:t xml:space="preserve">, se </w:t>
+      </w:r>
+      <w:proofErr w:type="spellStart"/>
+      <w:r>
+        <w:t>muestra</w:t>
+      </w:r>
+      <w:proofErr w:type="spellEnd"/>
+      <w:r>
+        <w:t xml:space="preserve"> el </w:t>
+      </w:r>
+      <w:proofErr w:type="spellStart"/>
+      <w:r>
+        <w:t>diagrama</w:t>
+      </w:r>
+      <w:proofErr w:type="spellEnd"/>
+      <w:r>
+        <w:t xml:space="preserve"> de </w:t>
+      </w:r>
+      <w:proofErr w:type="spellStart"/>
+      <w:r>
+        <w:t>clases</w:t>
+      </w:r>
+      <w:proofErr w:type="spellEnd"/>
+      <w:r>
+        <w:t xml:space="preserve"> y </w:t>
+      </w:r>
+      <w:proofErr w:type="spellStart"/>
+      <w:r>
+        <w:t>relaciones</w:t>
+      </w:r>
+      <w:proofErr w:type="spellEnd"/>
+      <w:r>
+        <w:t xml:space="preserve"> </w:t>
+      </w:r>
+      <w:proofErr w:type="spellStart"/>
+      <w:r>
+        <w:t>representadas</w:t>
+      </w:r>
+      <w:proofErr w:type="spellEnd"/>
+      <w:r>
+        <w:t xml:space="preserve"> a </w:t>
+      </w:r>
+      <w:proofErr w:type="spellStart"/>
+      <w:r>
+        <w:t>partir</w:t>
+      </w:r>
+      <w:proofErr w:type="spellEnd"/>
+      <w:r>
+        <w:t xml:space="preserve"> </w:t>
+      </w:r>
+      <w:proofErr w:type="gramStart"/>
+      <w:r>
+        <w:t>del</w:t>
+      </w:r>
+      <w:proofErr w:type="gramEnd"/>
+      <w:r>
+        <w:t xml:space="preserve"> </w:t>
+      </w:r>
+      <w:proofErr w:type="spellStart"/>
+      <w:r>
+        <w:t>desarrollo</w:t>
+      </w:r>
+      <w:proofErr w:type="spellEnd"/>
+      <w:r>
+        <w:t xml:space="preserve"> del </w:t>
+      </w:r>
+      <w:proofErr w:type="spellStart"/>
+      <w:r>
+        <w:t>caso</w:t>
+      </w:r>
+      <w:proofErr w:type="spellEnd"/>
+      <w:r>
+        <w:t xml:space="preserve"> de </w:t>
+      </w:r>
+      <w:proofErr w:type="spellStart"/>
+      <w:r>
+        <w:t>uso</w:t>
+      </w:r>
+      <w:proofErr w:type="spellEnd"/>
+      <w:r>
+        <w:t xml:space="preserve"> “</w:t>
+      </w:r>
+      <w:proofErr w:type="spellStart"/>
+      <w:r>
+        <w:t>visualizar</w:t>
+      </w:r>
+      <w:proofErr w:type="spellEnd"/>
+      <w:r>
+        <w:t xml:space="preserve"> </w:t>
+      </w:r>
+      <w:proofErr w:type="spellStart"/>
+      <w:r>
+        <w:t>mapa</w:t>
+      </w:r>
+      <w:proofErr w:type="spellEnd"/>
+      <w:r>
+        <w:t xml:space="preserve"> de planes”. Los </w:t>
+      </w:r>
+      <w:proofErr w:type="spellStart"/>
+      <w:r>
+        <w:t>diagramas</w:t>
+      </w:r>
+      <w:proofErr w:type="spellEnd"/>
+      <w:r>
+        <w:t xml:space="preserve"> de </w:t>
+      </w:r>
+      <w:proofErr w:type="spellStart"/>
+      <w:r>
+        <w:t>paquetes</w:t>
+      </w:r>
+      <w:proofErr w:type="spellEnd"/>
+      <w:r>
+        <w:t xml:space="preserve"> y deployment no </w:t>
+      </w:r>
+      <w:proofErr w:type="spellStart"/>
+      <w:r>
+        <w:t>aplican</w:t>
+      </w:r>
+      <w:proofErr w:type="spellEnd"/>
+      <w:r>
+        <w:t xml:space="preserve"> </w:t>
+      </w:r>
+      <w:proofErr w:type="spellStart"/>
+      <w:r>
+        <w:t>para</w:t>
+      </w:r>
+      <w:proofErr w:type="spellEnd"/>
+      <w:r>
+        <w:t xml:space="preserve"> el </w:t>
+      </w:r>
+      <w:proofErr w:type="spellStart"/>
+      <w:r>
+        <w:t>alcance</w:t>
+      </w:r>
+      <w:proofErr w:type="spellEnd"/>
+      <w:r>
+        <w:t xml:space="preserve"> de </w:t>
+      </w:r>
+      <w:proofErr w:type="spellStart"/>
+      <w:r>
+        <w:t>esta</w:t>
+      </w:r>
+      <w:proofErr w:type="spellEnd"/>
+      <w:r>
+        <w:t xml:space="preserve"> </w:t>
+      </w:r>
+      <w:proofErr w:type="spellStart"/>
+      <w:r>
+        <w:t>versión</w:t>
+      </w:r>
+      <w:proofErr w:type="spellEnd"/>
+      <w:r>
+        <w:t xml:space="preserve"> </w:t>
+      </w:r>
+      <w:proofErr w:type="gramStart"/>
+      <w:r>
+        <w:t>del</w:t>
+      </w:r>
+      <w:proofErr w:type="gramEnd"/>
+      <w:r>
+        <w:t xml:space="preserve"> </w:t>
+      </w:r>
+      <w:proofErr w:type="spellStart"/>
+      <w:r>
+        <w:t>documento</w:t>
+      </w:r>
+      <w:proofErr w:type="spellEnd"/>
+      <w:r>
+        <w:t>.</w:t>
+      </w:r>
+    </w:p>
+    <w:p>
+      <w:pPr>
+        <w:ind w:left="720"/>
+      </w:pPr>
+    </w:p>
+    <w:p>
       <w:r>
         <w:rPr>
           <w:rFonts w:ascii="Arial" w:hAnsi="Arial" w:cs="Arial"/>
           <w:b/>
         </w:rPr>
-        <w:t>Overview</w:t>
-      </w:r>
-    </w:p>
-    <w:p>
-      <w:pPr>
-        <w:ind w:left="720"/>
-      </w:pPr>
-      <w:r>
-        <w:t xml:space="preserve">A continuación, se muestra el diagrama de clases y relaciones representadas a partir del desarrollo del caso de uso “visualizar mapa de planes”. Los diagramas de paquetes y deployment no aplican para el alcance de esta versión del </w:t>
-      </w:r>
-      <w:r>
-        <w:t>documento.</w:t>
-      </w:r>
-    </w:p>
-    <w:p>
-      <w:pPr>
-        <w:ind w:left="720"/>
-      </w:pPr>
-    </w:p>
-    <w:p>
+        <w:t>3.2.2</w:t>
+      </w:r>
+      <w:r>
+        <w:tab/>
+      </w:r>
       <w:r>
         <w:rPr>
           <w:rFonts w:ascii="Arial" w:hAnsi="Arial" w:cs="Arial"/>
           <w:b/>
         </w:rPr>
-        <w:t>3.2</w:t>
-      </w:r>
+        <w:t>Class Diagram</w:t>
+      </w:r>
+    </w:p>
+    <w:p>
+      <w:pPr>
+        <w:ind w:firstLine="720"/>
+      </w:pPr>
+      <w:r>
+        <w:t>---------------</w:t>
+      </w:r>
+      <w:proofErr w:type="spellStart"/>
+      <w:r>
+        <w:t>pegar</w:t>
+      </w:r>
+      <w:proofErr w:type="spellEnd"/>
+      <w:r>
+        <w:t xml:space="preserve"> diagram de </w:t>
+      </w:r>
+      <w:proofErr w:type="spellStart"/>
+      <w:r>
+        <w:t>clases</w:t>
+      </w:r>
+      <w:proofErr w:type="spellEnd"/>
+    </w:p>
+    <w:p>
       <w:r>
         <w:rPr>
           <w:rFonts w:ascii="Arial" w:hAnsi="Arial" w:cs="Arial"/>
           <w:b/>
         </w:rPr>
-        <w:t>.2</w:t>
+        <w:t>3.3.2</w:t>
       </w:r>
       <w:r>
         <w:tab/>
@@ -2366,7 +3716,7 @@
           <w:rFonts w:ascii="Arial" w:hAnsi="Arial" w:cs="Arial"/>
           <w:b/>
         </w:rPr>
-        <w:t>Class Diagram</w:t>
+        <w:t>Packages Diagram</w:t>
       </w:r>
     </w:p>
     <w:p>
@@ -2374,7 +3724,63 @@
         <w:ind w:firstLine="720"/>
       </w:pPr>
       <w:r>
-        <w:t>---------------pegar diagram de clases</w:t>
+        <w:t xml:space="preserve">No </w:t>
+      </w:r>
+      <w:proofErr w:type="spellStart"/>
+      <w:r>
+        <w:t>aplica</w:t>
+      </w:r>
+      <w:proofErr w:type="spellEnd"/>
+      <w:r>
+        <w:t xml:space="preserve"> </w:t>
+      </w:r>
+      <w:proofErr w:type="spellStart"/>
+      <w:r>
+        <w:t>para</w:t>
+      </w:r>
+      <w:proofErr w:type="spellEnd"/>
+      <w:r>
+        <w:t xml:space="preserve"> el </w:t>
+      </w:r>
+      <w:proofErr w:type="spellStart"/>
+      <w:r>
+        <w:t>alcance</w:t>
+      </w:r>
+      <w:proofErr w:type="spellEnd"/>
+      <w:r>
+        <w:t xml:space="preserve"> de </w:t>
+      </w:r>
+      <w:proofErr w:type="spellStart"/>
+      <w:r>
+        <w:t>esta</w:t>
+      </w:r>
+      <w:proofErr w:type="spellEnd"/>
+      <w:r>
+        <w:t xml:space="preserve"> </w:t>
+      </w:r>
+      <w:proofErr w:type="spellStart"/>
+      <w:r>
+        <w:t>versión</w:t>
+      </w:r>
+      <w:proofErr w:type="spellEnd"/>
+      <w:r>
+        <w:t xml:space="preserve"> </w:t>
+      </w:r>
+      <w:proofErr w:type="gramStart"/>
+      <w:r>
+        <w:t>del</w:t>
+      </w:r>
+      <w:proofErr w:type="gramEnd"/>
+      <w:r>
+        <w:t xml:space="preserve"> </w:t>
+      </w:r>
+      <w:proofErr w:type="spellStart"/>
+      <w:r>
+        <w:t>documento</w:t>
+      </w:r>
+      <w:proofErr w:type="spellEnd"/>
+      <w:r>
+        <w:t>.</w:t>
       </w:r>
     </w:p>
     <w:p>
@@ -2383,24 +3789,17 @@
           <w:rFonts w:ascii="Arial" w:hAnsi="Arial" w:cs="Arial"/>
           <w:b/>
         </w:rPr>
-        <w:t>3.3</w:t>
+        <w:t>3.4.2</w:t>
+      </w:r>
+      <w:r>
+        <w:tab/>
       </w:r>
       <w:r>
         <w:rPr>
           <w:rFonts w:ascii="Arial" w:hAnsi="Arial" w:cs="Arial"/>
           <w:b/>
         </w:rPr>
-        <w:t>.2</w:t>
-      </w:r>
-      <w:r>
-        <w:tab/>
-      </w:r>
-      <w:r>
-        <w:rPr>
-          <w:rFonts w:ascii="Arial" w:hAnsi="Arial" w:cs="Arial"/>
-          <w:b/>
-        </w:rPr>
-        <w:t>Packages Diagram</w:t>
+        <w:t>Deployment Diagram</w:t>
       </w:r>
     </w:p>
     <w:p>
@@ -2408,41 +3807,63 @@
         <w:ind w:firstLine="720"/>
       </w:pPr>
       <w:r>
-        <w:t>No aplica para el alcance de esta versión del documento.</w:t>
-      </w:r>
-    </w:p>
-    <w:p>
-      <w:r>
-        <w:rPr>
-          <w:rFonts w:ascii="Arial" w:hAnsi="Arial" w:cs="Arial"/>
-          <w:b/>
-        </w:rPr>
-        <w:t>3.4</w:t>
-      </w:r>
-      <w:r>
-        <w:rPr>
-          <w:rFonts w:ascii="Arial" w:hAnsi="Arial" w:cs="Arial"/>
-          <w:b/>
-        </w:rPr>
-        <w:t>.2</w:t>
-      </w:r>
-      <w:r>
-        <w:tab/>
-      </w:r>
-      <w:r>
-        <w:rPr>
-          <w:rFonts w:ascii="Arial" w:hAnsi="Arial" w:cs="Arial"/>
-          <w:b/>
-        </w:rPr>
-        <w:t>Deployment Diagram</w:t>
-      </w:r>
-    </w:p>
-    <w:p>
-      <w:pPr>
-        <w:ind w:firstLine="720"/>
-      </w:pPr>
-      <w:r>
-        <w:t>No aplica para el alcance de esta versión del documento.</w:t>
+        <w:t xml:space="preserve">No </w:t>
+      </w:r>
+      <w:proofErr w:type="spellStart"/>
+      <w:r>
+        <w:t>aplica</w:t>
+      </w:r>
+      <w:proofErr w:type="spellEnd"/>
+      <w:r>
+        <w:t xml:space="preserve"> </w:t>
+      </w:r>
+      <w:proofErr w:type="spellStart"/>
+      <w:r>
+        <w:t>para</w:t>
+      </w:r>
+      <w:proofErr w:type="spellEnd"/>
+      <w:r>
+        <w:t xml:space="preserve"> el </w:t>
+      </w:r>
+      <w:proofErr w:type="spellStart"/>
+      <w:r>
+        <w:t>alcance</w:t>
+      </w:r>
+      <w:proofErr w:type="spellEnd"/>
+      <w:r>
+        <w:t xml:space="preserve"> de </w:t>
+      </w:r>
+      <w:proofErr w:type="spellStart"/>
+      <w:r>
+        <w:t>esta</w:t>
+      </w:r>
+      <w:proofErr w:type="spellEnd"/>
+      <w:r>
+        <w:t xml:space="preserve"> </w:t>
+      </w:r>
+      <w:proofErr w:type="spellStart"/>
+      <w:r>
+        <w:t>versión</w:t>
+      </w:r>
+      <w:proofErr w:type="spellEnd"/>
+      <w:r>
+        <w:t xml:space="preserve"> </w:t>
+      </w:r>
+      <w:proofErr w:type="gramStart"/>
+      <w:r>
+        <w:t>del</w:t>
+      </w:r>
+      <w:proofErr w:type="gramEnd"/>
+      <w:r>
+        <w:t xml:space="preserve"> </w:t>
+      </w:r>
+      <w:proofErr w:type="spellStart"/>
+      <w:r>
+        <w:t>documento</w:t>
+      </w:r>
+      <w:proofErr w:type="spellEnd"/>
+      <w:r>
+        <w:t>.</w:t>
       </w:r>
     </w:p>
     <w:p>
@@ -2590,7 +4011,183 @@
         <w:ind w:left="720"/>
       </w:pPr>
       <w:r>
-        <w:t>A continuación se muestran los diagramas de actividades y secuencia representados a partir del desarrollo del caso de uso “registrarse”. Los diagramas de colaboración e interacción no aplican para el alcance de esta versión del documento.</w:t>
+        <w:t xml:space="preserve">A </w:t>
+      </w:r>
+      <w:proofErr w:type="spellStart"/>
+      <w:r>
+        <w:t>continuación</w:t>
+      </w:r>
+      <w:proofErr w:type="spellEnd"/>
+      <w:r>
+        <w:t xml:space="preserve"> se </w:t>
+      </w:r>
+      <w:proofErr w:type="spellStart"/>
+      <w:r>
+        <w:t>muestran</w:t>
+      </w:r>
+      <w:proofErr w:type="spellEnd"/>
+      <w:r>
+        <w:t xml:space="preserve"> los </w:t>
+      </w:r>
+      <w:proofErr w:type="spellStart"/>
+      <w:r>
+        <w:t>diagramas</w:t>
+      </w:r>
+      <w:proofErr w:type="spellEnd"/>
+      <w:r>
+        <w:t xml:space="preserve"> de </w:t>
+      </w:r>
+      <w:proofErr w:type="spellStart"/>
+      <w:r>
+        <w:t>actividades</w:t>
+      </w:r>
+      <w:proofErr w:type="spellEnd"/>
+      <w:r>
+        <w:t xml:space="preserve"> y </w:t>
+      </w:r>
+      <w:proofErr w:type="spellStart"/>
+      <w:r>
+        <w:t>secuencia</w:t>
+      </w:r>
+      <w:proofErr w:type="spellEnd"/>
+      <w:r>
+        <w:t xml:space="preserve"> </w:t>
+      </w:r>
+      <w:proofErr w:type="spellStart"/>
+      <w:r>
+        <w:t>representados</w:t>
+      </w:r>
+      <w:proofErr w:type="spellEnd"/>
+      <w:r>
+        <w:t xml:space="preserve"> a </w:t>
+      </w:r>
+      <w:proofErr w:type="spellStart"/>
+      <w:r>
+        <w:t>partir</w:t>
+      </w:r>
+      <w:proofErr w:type="spellEnd"/>
+      <w:r>
+        <w:t xml:space="preserve"> </w:t>
+      </w:r>
+      <w:proofErr w:type="gramStart"/>
+      <w:r>
+        <w:t>del</w:t>
+      </w:r>
+      <w:proofErr w:type="gramEnd"/>
+      <w:r>
+        <w:t xml:space="preserve"> </w:t>
+      </w:r>
+      <w:proofErr w:type="spellStart"/>
+      <w:r>
+        <w:t>desarrollo</w:t>
+      </w:r>
+      <w:proofErr w:type="spellEnd"/>
+      <w:r>
+        <w:t xml:space="preserve"> del </w:t>
+      </w:r>
+      <w:proofErr w:type="spellStart"/>
+      <w:r>
+        <w:t>caso</w:t>
+      </w:r>
+      <w:proofErr w:type="spellEnd"/>
+      <w:r>
+        <w:t xml:space="preserve"> de </w:t>
+      </w:r>
+      <w:proofErr w:type="spellStart"/>
+      <w:r>
+        <w:t>uso</w:t>
+      </w:r>
+      <w:proofErr w:type="spellEnd"/>
+      <w:r>
+        <w:t xml:space="preserve"> “</w:t>
+      </w:r>
+      <w:proofErr w:type="spellStart"/>
+      <w:r>
+        <w:t>registrarse</w:t>
+      </w:r>
+      <w:proofErr w:type="spellEnd"/>
+      <w:r>
+        <w:t xml:space="preserve">”. Los </w:t>
+      </w:r>
+      <w:proofErr w:type="spellStart"/>
+      <w:r>
+        <w:t>diagramas</w:t>
+      </w:r>
+      <w:proofErr w:type="spellEnd"/>
+      <w:r>
+        <w:t xml:space="preserve"> de </w:t>
+      </w:r>
+      <w:proofErr w:type="spellStart"/>
+      <w:r>
+        <w:t>colaboración</w:t>
+      </w:r>
+      <w:proofErr w:type="spellEnd"/>
+      <w:r>
+        <w:t xml:space="preserve"> e </w:t>
+      </w:r>
+      <w:proofErr w:type="spellStart"/>
+      <w:r>
+        <w:t>interacción</w:t>
+      </w:r>
+      <w:proofErr w:type="spellEnd"/>
+      <w:r>
+        <w:t xml:space="preserve"> no </w:t>
+      </w:r>
+      <w:proofErr w:type="spellStart"/>
+      <w:r>
+        <w:t>aplican</w:t>
+      </w:r>
+      <w:proofErr w:type="spellEnd"/>
+      <w:r>
+        <w:t xml:space="preserve"> </w:t>
+      </w:r>
+      <w:proofErr w:type="spellStart"/>
+      <w:r>
+        <w:t>para</w:t>
+      </w:r>
+      <w:proofErr w:type="spellEnd"/>
+      <w:r>
+        <w:t xml:space="preserve"> el </w:t>
+      </w:r>
+      <w:proofErr w:type="spellStart"/>
+      <w:r>
+        <w:t>alcance</w:t>
+      </w:r>
+      <w:proofErr w:type="spellEnd"/>
+      <w:r>
+        <w:t xml:space="preserve"> de </w:t>
+      </w:r>
+      <w:proofErr w:type="spellStart"/>
+      <w:r>
+        <w:t>esta</w:t>
+      </w:r>
+      <w:proofErr w:type="spellEnd"/>
+      <w:r>
+        <w:t xml:space="preserve"> </w:t>
+      </w:r>
+      <w:proofErr w:type="spellStart"/>
+      <w:r>
+        <w:t>versión</w:t>
+      </w:r>
+      <w:proofErr w:type="spellEnd"/>
+      <w:r>
+        <w:t xml:space="preserve"> </w:t>
+      </w:r>
+      <w:proofErr w:type="gramStart"/>
+      <w:r>
+        <w:t>del</w:t>
+      </w:r>
+      <w:proofErr w:type="gramEnd"/>
+      <w:r>
+        <w:t xml:space="preserve"> </w:t>
+      </w:r>
+      <w:proofErr w:type="spellStart"/>
+      <w:r>
+        <w:t>documento</w:t>
+      </w:r>
+      <w:proofErr w:type="spellEnd"/>
+      <w:r>
+        <w:t>.</w:t>
       </w:r>
     </w:p>
     <w:p>
@@ -2619,17 +4216,55 @@
       <w:bookmarkEnd w:id="21"/>
     </w:p>
     <w:p>
-      <w:pPr>
-        <w:pStyle w:val="InfoBlue"/>
-      </w:pPr>
-      <w:r>
-        <w:t>[</w:t>
-      </w:r>
-      <w:r>
-        <w:t>This subsection shows the computational activities involved in performing a calculation</w:t>
-      </w:r>
-      <w:r>
-        <w:t>]</w:t>
+      <w:r>
+        <w:tab/>
+      </w:r>
+      <w:r>
+        <w:rPr>
+          <w:noProof/>
+          <w:lang w:val="es-AR" w:eastAsia="es-AR"/>
+        </w:rPr>
+        <w:drawing>
+          <wp:inline distT="0" distB="0" distL="0" distR="0">
+            <wp:extent cx="3454400" cy="4587444"/>
+            <wp:effectExtent l="0" t="0" r="0" b="3810"/>
+            <wp:docPr id="2" name="0 Imagen"/>
+            <wp:cNvGraphicFramePr>
+              <a:graphicFrameLocks xmlns:a="http://schemas.openxmlformats.org/drawingml/2006/main" noChangeAspect="1"/>
+            </wp:cNvGraphicFramePr>
+            <a:graphic xmlns:a="http://schemas.openxmlformats.org/drawingml/2006/main">
+              <a:graphicData uri="http://schemas.openxmlformats.org/drawingml/2006/picture">
+                <pic:pic xmlns:pic="http://schemas.openxmlformats.org/drawingml/2006/picture">
+                  <pic:nvPicPr>
+                    <pic:cNvPr id="0" name="actividadesReg.png"/>
+                    <pic:cNvPicPr/>
+                  </pic:nvPicPr>
+                  <pic:blipFill>
+                    <a:blip r:embed="rId11">
+                      <a:extLst>
+                        <a:ext uri="{28A0092B-C50C-407E-A947-70E740481C1C}">
+                          <a14:useLocalDpi xmlns:a14="http://schemas.microsoft.com/office/drawing/2010/main" val="0"/>
+                        </a:ext>
+                      </a:extLst>
+                    </a:blip>
+                    <a:stretch>
+                      <a:fillRect/>
+                    </a:stretch>
+                  </pic:blipFill>
+                  <pic:spPr>
+                    <a:xfrm>
+                      <a:off x="0" y="0"/>
+                      <a:ext cx="3457473" cy="4591525"/>
+                    </a:xfrm>
+                    <a:prstGeom prst="rect">
+                      <a:avLst/>
+                    </a:prstGeom>
+                  </pic:spPr>
+                </pic:pic>
+              </a:graphicData>
+            </a:graphic>
+          </wp:inline>
+        </w:drawing>
       </w:r>
     </w:p>
     <w:p>
@@ -2657,7 +4292,63 @@
         <w:tab/>
       </w:r>
       <w:r>
-        <w:t>No aplica para el alcance de esta versión del documento.</w:t>
+        <w:t xml:space="preserve">No </w:t>
+      </w:r>
+      <w:proofErr w:type="spellStart"/>
+      <w:r>
+        <w:t>aplica</w:t>
+      </w:r>
+      <w:proofErr w:type="spellEnd"/>
+      <w:r>
+        <w:t xml:space="preserve"> </w:t>
+      </w:r>
+      <w:proofErr w:type="spellStart"/>
+      <w:r>
+        <w:t>para</w:t>
+      </w:r>
+      <w:proofErr w:type="spellEnd"/>
+      <w:r>
+        <w:t xml:space="preserve"> el </w:t>
+      </w:r>
+      <w:proofErr w:type="spellStart"/>
+      <w:r>
+        <w:t>alcance</w:t>
+      </w:r>
+      <w:proofErr w:type="spellEnd"/>
+      <w:r>
+        <w:t xml:space="preserve"> de </w:t>
+      </w:r>
+      <w:proofErr w:type="spellStart"/>
+      <w:r>
+        <w:t>esta</w:t>
+      </w:r>
+      <w:proofErr w:type="spellEnd"/>
+      <w:r>
+        <w:t xml:space="preserve"> </w:t>
+      </w:r>
+      <w:proofErr w:type="spellStart"/>
+      <w:r>
+        <w:t>versión</w:t>
+      </w:r>
+      <w:proofErr w:type="spellEnd"/>
+      <w:r>
+        <w:t xml:space="preserve"> </w:t>
+      </w:r>
+      <w:proofErr w:type="gramStart"/>
+      <w:r>
+        <w:t>del</w:t>
+      </w:r>
+      <w:proofErr w:type="gramEnd"/>
+      <w:r>
+        <w:t xml:space="preserve"> </w:t>
+      </w:r>
+      <w:proofErr w:type="spellStart"/>
+      <w:r>
+        <w:t>documento</w:t>
+      </w:r>
+      <w:proofErr w:type="spellEnd"/>
+      <w:r>
+        <w:t>.</w:t>
       </w:r>
     </w:p>
     <w:p/>
@@ -2686,7 +4377,63 @@
         <w:tab/>
       </w:r>
       <w:r>
-        <w:t>No aplica para el alcance de esta versión del documento.</w:t>
+        <w:t xml:space="preserve">No </w:t>
+      </w:r>
+      <w:proofErr w:type="spellStart"/>
+      <w:r>
+        <w:t>aplica</w:t>
+      </w:r>
+      <w:proofErr w:type="spellEnd"/>
+      <w:r>
+        <w:t xml:space="preserve"> </w:t>
+      </w:r>
+      <w:proofErr w:type="spellStart"/>
+      <w:r>
+        <w:t>para</w:t>
+      </w:r>
+      <w:proofErr w:type="spellEnd"/>
+      <w:r>
+        <w:t xml:space="preserve"> el </w:t>
+      </w:r>
+      <w:proofErr w:type="spellStart"/>
+      <w:r>
+        <w:t>alcance</w:t>
+      </w:r>
+      <w:proofErr w:type="spellEnd"/>
+      <w:r>
+        <w:t xml:space="preserve"> de </w:t>
+      </w:r>
+      <w:proofErr w:type="spellStart"/>
+      <w:r>
+        <w:t>esta</w:t>
+      </w:r>
+      <w:proofErr w:type="spellEnd"/>
+      <w:r>
+        <w:t xml:space="preserve"> </w:t>
+      </w:r>
+      <w:proofErr w:type="spellStart"/>
+      <w:r>
+        <w:t>versión</w:t>
+      </w:r>
+      <w:proofErr w:type="spellEnd"/>
+      <w:r>
+        <w:t xml:space="preserve"> </w:t>
+      </w:r>
+      <w:proofErr w:type="gramStart"/>
+      <w:r>
+        <w:t>del</w:t>
+      </w:r>
+      <w:proofErr w:type="gramEnd"/>
+      <w:r>
+        <w:t xml:space="preserve"> </w:t>
+      </w:r>
+      <w:proofErr w:type="spellStart"/>
+      <w:r>
+        <w:t>documento</w:t>
+      </w:r>
+      <w:proofErr w:type="spellEnd"/>
+      <w:r>
+        <w:t>.</w:t>
       </w:r>
     </w:p>
     <w:p/>
@@ -2700,6 +4447,7 @@
       </w:pPr>
       <w:bookmarkStart w:id="24" w:name="_Toc257123404"/>
       <w:r>
+        <w:lastRenderedPageBreak/>
         <w:t>4.5.1</w:t>
       </w:r>
       <w:r>
@@ -2718,17 +4466,51 @@
         <w:pStyle w:val="InfoBlue"/>
       </w:pPr>
       <w:r>
-        <w:t>[</w:t>
-      </w:r>
-      <w:bookmarkStart w:id="25" w:name="OLE_LINK3"/>
-      <w:bookmarkStart w:id="26" w:name="OLE_LINK4"/>
-      <w:r>
-        <w:t>This subsection describes sequences of messages exchanges among roles that implement behavior of a system</w:t>
-      </w:r>
-      <w:bookmarkEnd w:id="25"/>
-      <w:bookmarkEnd w:id="26"/>
-      <w:r>
-        <w:t>.]</w:t>
+        <w:rPr>
+          <w:noProof/>
+          <w:lang w:val="es-AR" w:eastAsia="es-AR"/>
+        </w:rPr>
+        <w:drawing>
+          <wp:inline distT="0" distB="0" distL="0" distR="0">
+            <wp:extent cx="2219325" cy="1228725"/>
+            <wp:effectExtent l="0" t="0" r="9525" b="9525"/>
+            <wp:docPr id="3" name="0 Imagen"/>
+            <wp:cNvGraphicFramePr>
+              <a:graphicFrameLocks xmlns:a="http://schemas.openxmlformats.org/drawingml/2006/main" noChangeAspect="1"/>
+            </wp:cNvGraphicFramePr>
+            <a:graphic xmlns:a="http://schemas.openxmlformats.org/drawingml/2006/main">
+              <a:graphicData uri="http://schemas.openxmlformats.org/drawingml/2006/picture">
+                <pic:pic xmlns:pic="http://schemas.openxmlformats.org/drawingml/2006/picture">
+                  <pic:nvPicPr>
+                    <pic:cNvPr id="0" name="diagramaregis.png"/>
+                    <pic:cNvPicPr/>
+                  </pic:nvPicPr>
+                  <pic:blipFill>
+                    <a:blip r:embed="rId12">
+                      <a:extLst>
+                        <a:ext uri="{28A0092B-C50C-407E-A947-70E740481C1C}">
+                          <a14:useLocalDpi xmlns:a14="http://schemas.microsoft.com/office/drawing/2010/main" val="0"/>
+                        </a:ext>
+                      </a:extLst>
+                    </a:blip>
+                    <a:stretch>
+                      <a:fillRect/>
+                    </a:stretch>
+                  </pic:blipFill>
+                  <pic:spPr>
+                    <a:xfrm>
+                      <a:off x="0" y="0"/>
+                      <a:ext cx="2219325" cy="1228725"/>
+                    </a:xfrm>
+                    <a:prstGeom prst="rect">
+                      <a:avLst/>
+                    </a:prstGeom>
+                  </pic:spPr>
+                </pic:pic>
+              </a:graphicData>
+            </a:graphic>
+          </wp:inline>
+        </w:drawing>
       </w:r>
     </w:p>
     <w:p>
@@ -2766,7 +4548,183 @@
         <w:pStyle w:val="Textoindependiente"/>
       </w:pPr>
       <w:r>
-        <w:t>A continuación se muestran los diagramas de actividades y secuencia representados a partir del desarrollo del caso de uso “registrarse”. Los diagramas de colaboración e interacción no aplican para el alcance de esta versión del documento.</w:t>
+        <w:t xml:space="preserve">A </w:t>
+      </w:r>
+      <w:proofErr w:type="spellStart"/>
+      <w:r>
+        <w:t>continuación</w:t>
+      </w:r>
+      <w:proofErr w:type="spellEnd"/>
+      <w:r>
+        <w:t xml:space="preserve"> se </w:t>
+      </w:r>
+      <w:proofErr w:type="spellStart"/>
+      <w:r>
+        <w:t>muestran</w:t>
+      </w:r>
+      <w:proofErr w:type="spellEnd"/>
+      <w:r>
+        <w:t xml:space="preserve"> los </w:t>
+      </w:r>
+      <w:proofErr w:type="spellStart"/>
+      <w:r>
+        <w:t>diagramas</w:t>
+      </w:r>
+      <w:proofErr w:type="spellEnd"/>
+      <w:r>
+        <w:t xml:space="preserve"> de </w:t>
+      </w:r>
+      <w:proofErr w:type="spellStart"/>
+      <w:r>
+        <w:t>actividades</w:t>
+      </w:r>
+      <w:proofErr w:type="spellEnd"/>
+      <w:r>
+        <w:t xml:space="preserve"> y </w:t>
+      </w:r>
+      <w:proofErr w:type="spellStart"/>
+      <w:r>
+        <w:t>secuencia</w:t>
+      </w:r>
+      <w:proofErr w:type="spellEnd"/>
+      <w:r>
+        <w:t xml:space="preserve"> </w:t>
+      </w:r>
+      <w:proofErr w:type="spellStart"/>
+      <w:r>
+        <w:t>representados</w:t>
+      </w:r>
+      <w:proofErr w:type="spellEnd"/>
+      <w:r>
+        <w:t xml:space="preserve"> a </w:t>
+      </w:r>
+      <w:proofErr w:type="spellStart"/>
+      <w:r>
+        <w:t>partir</w:t>
+      </w:r>
+      <w:proofErr w:type="spellEnd"/>
+      <w:r>
+        <w:t xml:space="preserve"> </w:t>
+      </w:r>
+      <w:proofErr w:type="gramStart"/>
+      <w:r>
+        <w:t>del</w:t>
+      </w:r>
+      <w:proofErr w:type="gramEnd"/>
+      <w:r>
+        <w:t xml:space="preserve"> </w:t>
+      </w:r>
+      <w:proofErr w:type="spellStart"/>
+      <w:r>
+        <w:t>desarrollo</w:t>
+      </w:r>
+      <w:proofErr w:type="spellEnd"/>
+      <w:r>
+        <w:t xml:space="preserve"> del </w:t>
+      </w:r>
+      <w:proofErr w:type="spellStart"/>
+      <w:r>
+        <w:t>caso</w:t>
+      </w:r>
+      <w:proofErr w:type="spellEnd"/>
+      <w:r>
+        <w:t xml:space="preserve"> de </w:t>
+      </w:r>
+      <w:proofErr w:type="spellStart"/>
+      <w:r>
+        <w:t>uso</w:t>
+      </w:r>
+      <w:proofErr w:type="spellEnd"/>
+      <w:r>
+        <w:t xml:space="preserve"> “</w:t>
+      </w:r>
+      <w:proofErr w:type="spellStart"/>
+      <w:r>
+        <w:t>registrarse</w:t>
+      </w:r>
+      <w:proofErr w:type="spellEnd"/>
+      <w:r>
+        <w:t xml:space="preserve">”. Los </w:t>
+      </w:r>
+      <w:proofErr w:type="spellStart"/>
+      <w:r>
+        <w:t>diagramas</w:t>
+      </w:r>
+      <w:proofErr w:type="spellEnd"/>
+      <w:r>
+        <w:t xml:space="preserve"> de </w:t>
+      </w:r>
+      <w:proofErr w:type="spellStart"/>
+      <w:r>
+        <w:t>colaboración</w:t>
+      </w:r>
+      <w:proofErr w:type="spellEnd"/>
+      <w:r>
+        <w:t xml:space="preserve"> e </w:t>
+      </w:r>
+      <w:proofErr w:type="spellStart"/>
+      <w:r>
+        <w:t>interacción</w:t>
+      </w:r>
+      <w:proofErr w:type="spellEnd"/>
+      <w:r>
+        <w:t xml:space="preserve"> no </w:t>
+      </w:r>
+      <w:proofErr w:type="spellStart"/>
+      <w:r>
+        <w:t>aplican</w:t>
+      </w:r>
+      <w:proofErr w:type="spellEnd"/>
+      <w:r>
+        <w:t xml:space="preserve"> </w:t>
+      </w:r>
+      <w:proofErr w:type="spellStart"/>
+      <w:r>
+        <w:t>para</w:t>
+      </w:r>
+      <w:proofErr w:type="spellEnd"/>
+      <w:r>
+        <w:t xml:space="preserve"> el </w:t>
+      </w:r>
+      <w:proofErr w:type="spellStart"/>
+      <w:r>
+        <w:t>alcance</w:t>
+      </w:r>
+      <w:proofErr w:type="spellEnd"/>
+      <w:r>
+        <w:t xml:space="preserve"> de </w:t>
+      </w:r>
+      <w:proofErr w:type="spellStart"/>
+      <w:r>
+        <w:t>esta</w:t>
+      </w:r>
+      <w:proofErr w:type="spellEnd"/>
+      <w:r>
+        <w:t xml:space="preserve"> </w:t>
+      </w:r>
+      <w:proofErr w:type="spellStart"/>
+      <w:r>
+        <w:t>versión</w:t>
+      </w:r>
+      <w:proofErr w:type="spellEnd"/>
+      <w:r>
+        <w:t xml:space="preserve"> </w:t>
+      </w:r>
+      <w:proofErr w:type="gramStart"/>
+      <w:r>
+        <w:t>del</w:t>
+      </w:r>
+      <w:proofErr w:type="gramEnd"/>
+      <w:r>
+        <w:t xml:space="preserve"> </w:t>
+      </w:r>
+      <w:proofErr w:type="spellStart"/>
+      <w:r>
+        <w:t>documento</w:t>
+      </w:r>
+      <w:proofErr w:type="spellEnd"/>
+      <w:r>
+        <w:t>.</w:t>
       </w:r>
     </w:p>
     <w:p>
@@ -2814,7 +4772,55 @@
           <w:b/>
         </w:rPr>
         <w:tab/>
-        <w:t>-------------pegar diagram de actividad</w:t>
+      </w:r>
+      <w:r>
+        <w:rPr>
+          <w:rFonts w:ascii="Arial" w:hAnsi="Arial" w:cs="Arial"/>
+          <w:b/>
+          <w:noProof/>
+          <w:lang w:val="es-AR" w:eastAsia="es-AR"/>
+        </w:rPr>
+        <w:drawing>
+          <wp:inline distT="0" distB="0" distL="0" distR="0">
+            <wp:extent cx="3419475" cy="3886200"/>
+            <wp:effectExtent l="0" t="0" r="9525" b="0"/>
+            <wp:docPr id="4" name="0 Imagen"/>
+            <wp:cNvGraphicFramePr>
+              <a:graphicFrameLocks xmlns:a="http://schemas.openxmlformats.org/drawingml/2006/main" noChangeAspect="1"/>
+            </wp:cNvGraphicFramePr>
+            <a:graphic xmlns:a="http://schemas.openxmlformats.org/drawingml/2006/main">
+              <a:graphicData uri="http://schemas.openxmlformats.org/drawingml/2006/picture">
+                <pic:pic xmlns:pic="http://schemas.openxmlformats.org/drawingml/2006/picture">
+                  <pic:nvPicPr>
+                    <pic:cNvPr id="0" name="vermapaDiag.png"/>
+                    <pic:cNvPicPr/>
+                  </pic:nvPicPr>
+                  <pic:blipFill>
+                    <a:blip r:embed="rId13">
+                      <a:extLst>
+                        <a:ext uri="{28A0092B-C50C-407E-A947-70E740481C1C}">
+                          <a14:useLocalDpi xmlns:a14="http://schemas.microsoft.com/office/drawing/2010/main" val="0"/>
+                        </a:ext>
+                      </a:extLst>
+                    </a:blip>
+                    <a:stretch>
+                      <a:fillRect/>
+                    </a:stretch>
+                  </pic:blipFill>
+                  <pic:spPr>
+                    <a:xfrm>
+                      <a:off x="0" y="0"/>
+                      <a:ext cx="3419475" cy="3886200"/>
+                    </a:xfrm>
+                    <a:prstGeom prst="rect">
+                      <a:avLst/>
+                    </a:prstGeom>
+                  </pic:spPr>
+                </pic:pic>
+              </a:graphicData>
+            </a:graphic>
+          </wp:inline>
+        </w:drawing>
       </w:r>
     </w:p>
     <w:p>
@@ -2847,7 +4853,63 @@
         <w:pStyle w:val="Textoindependiente"/>
       </w:pPr>
       <w:r>
-        <w:t>No aplica para el alcance de esta versión del documento.</w:t>
+        <w:t xml:space="preserve">No </w:t>
+      </w:r>
+      <w:proofErr w:type="spellStart"/>
+      <w:r>
+        <w:t>aplica</w:t>
+      </w:r>
+      <w:proofErr w:type="spellEnd"/>
+      <w:r>
+        <w:t xml:space="preserve"> </w:t>
+      </w:r>
+      <w:proofErr w:type="spellStart"/>
+      <w:r>
+        <w:t>para</w:t>
+      </w:r>
+      <w:proofErr w:type="spellEnd"/>
+      <w:r>
+        <w:t xml:space="preserve"> el </w:t>
+      </w:r>
+      <w:proofErr w:type="spellStart"/>
+      <w:r>
+        <w:t>alcance</w:t>
+      </w:r>
+      <w:proofErr w:type="spellEnd"/>
+      <w:r>
+        <w:t xml:space="preserve"> de </w:t>
+      </w:r>
+      <w:proofErr w:type="spellStart"/>
+      <w:r>
+        <w:t>esta</w:t>
+      </w:r>
+      <w:proofErr w:type="spellEnd"/>
+      <w:r>
+        <w:t xml:space="preserve"> </w:t>
+      </w:r>
+      <w:proofErr w:type="spellStart"/>
+      <w:r>
+        <w:t>versión</w:t>
+      </w:r>
+      <w:proofErr w:type="spellEnd"/>
+      <w:r>
+        <w:t xml:space="preserve"> </w:t>
+      </w:r>
+      <w:proofErr w:type="gramStart"/>
+      <w:r>
+        <w:t>del</w:t>
+      </w:r>
+      <w:proofErr w:type="gramEnd"/>
+      <w:r>
+        <w:t xml:space="preserve"> </w:t>
+      </w:r>
+      <w:proofErr w:type="spellStart"/>
+      <w:r>
+        <w:t>documento</w:t>
+      </w:r>
+      <w:proofErr w:type="spellEnd"/>
+      <w:r>
+        <w:t>.</w:t>
       </w:r>
     </w:p>
     <w:p>
@@ -2885,7 +4947,63 @@
         <w:pStyle w:val="Textoindependiente"/>
       </w:pPr>
       <w:r>
-        <w:t>No aplica para el alcance de esta versión del documento.</w:t>
+        <w:t xml:space="preserve">No </w:t>
+      </w:r>
+      <w:proofErr w:type="spellStart"/>
+      <w:r>
+        <w:t>aplica</w:t>
+      </w:r>
+      <w:proofErr w:type="spellEnd"/>
+      <w:r>
+        <w:t xml:space="preserve"> </w:t>
+      </w:r>
+      <w:proofErr w:type="spellStart"/>
+      <w:r>
+        <w:t>para</w:t>
+      </w:r>
+      <w:proofErr w:type="spellEnd"/>
+      <w:r>
+        <w:t xml:space="preserve"> el </w:t>
+      </w:r>
+      <w:proofErr w:type="spellStart"/>
+      <w:r>
+        <w:t>alcance</w:t>
+      </w:r>
+      <w:proofErr w:type="spellEnd"/>
+      <w:r>
+        <w:t xml:space="preserve"> de </w:t>
+      </w:r>
+      <w:proofErr w:type="spellStart"/>
+      <w:r>
+        <w:t>esta</w:t>
+      </w:r>
+      <w:proofErr w:type="spellEnd"/>
+      <w:r>
+        <w:t xml:space="preserve"> </w:t>
+      </w:r>
+      <w:proofErr w:type="spellStart"/>
+      <w:r>
+        <w:t>versión</w:t>
+      </w:r>
+      <w:proofErr w:type="spellEnd"/>
+      <w:r>
+        <w:t xml:space="preserve"> </w:t>
+      </w:r>
+      <w:proofErr w:type="gramStart"/>
+      <w:r>
+        <w:t>del</w:t>
+      </w:r>
+      <w:proofErr w:type="gramEnd"/>
+      <w:r>
+        <w:t xml:space="preserve"> </w:t>
+      </w:r>
+      <w:proofErr w:type="spellStart"/>
+      <w:r>
+        <w:t>documento</w:t>
+      </w:r>
+      <w:proofErr w:type="spellEnd"/>
+      <w:r>
+        <w:t>.</w:t>
       </w:r>
     </w:p>
     <w:p>
@@ -2923,14 +5041,58 @@
         <w:pStyle w:val="Textoindependiente"/>
       </w:pPr>
       <w:r>
-        <w:t>------------------------- pegar diagram de secuencia</w:t>
+        <w:rPr>
+          <w:noProof/>
+          <w:lang w:val="es-AR" w:eastAsia="es-AR"/>
+        </w:rPr>
+        <w:drawing>
+          <wp:inline distT="0" distB="0" distL="0" distR="0">
+            <wp:extent cx="5019675" cy="1895475"/>
+            <wp:effectExtent l="0" t="0" r="9525" b="9525"/>
+            <wp:docPr id="6" name="0 Imagen"/>
+            <wp:cNvGraphicFramePr>
+              <a:graphicFrameLocks xmlns:a="http://schemas.openxmlformats.org/drawingml/2006/main" noChangeAspect="1"/>
+            </wp:cNvGraphicFramePr>
+            <a:graphic xmlns:a="http://schemas.openxmlformats.org/drawingml/2006/main">
+              <a:graphicData uri="http://schemas.openxmlformats.org/drawingml/2006/picture">
+                <pic:pic xmlns:pic="http://schemas.openxmlformats.org/drawingml/2006/picture">
+                  <pic:nvPicPr>
+                    <pic:cNvPr id="0" name="verplandiag.png"/>
+                    <pic:cNvPicPr/>
+                  </pic:nvPicPr>
+                  <pic:blipFill>
+                    <a:blip r:embed="rId14">
+                      <a:extLst>
+                        <a:ext uri="{28A0092B-C50C-407E-A947-70E740481C1C}">
+                          <a14:useLocalDpi xmlns:a14="http://schemas.microsoft.com/office/drawing/2010/main" val="0"/>
+                        </a:ext>
+                      </a:extLst>
+                    </a:blip>
+                    <a:stretch>
+                      <a:fillRect/>
+                    </a:stretch>
+                  </pic:blipFill>
+                  <pic:spPr>
+                    <a:xfrm>
+                      <a:off x="0" y="0"/>
+                      <a:ext cx="5019675" cy="1895475"/>
+                    </a:xfrm>
+                    <a:prstGeom prst="rect">
+                      <a:avLst/>
+                    </a:prstGeom>
+                  </pic:spPr>
+                </pic:pic>
+              </a:graphicData>
+            </a:graphic>
+          </wp:inline>
+        </w:drawing>
       </w:r>
     </w:p>
     <w:sectPr>
-      <w:headerReference w:type="default" r:id="rId11"/>
-      <w:footerReference w:type="default" r:id="rId12"/>
-      <w:headerReference w:type="first" r:id="rId13"/>
-      <w:footerReference w:type="first" r:id="rId14"/>
+      <w:headerReference w:type="default" r:id="rId15"/>
+      <w:footerReference w:type="default" r:id="rId16"/>
+      <w:headerReference w:type="first" r:id="rId17"/>
+      <w:footerReference w:type="first" r:id="rId18"/>
       <w:pgSz w:w="12240" w:h="15840" w:code="1"/>
       <w:pgMar w:top="1440" w:right="1440" w:bottom="1440" w:left="1440" w:header="720" w:footer="720" w:gutter="0"/>
       <w:cols w:space="720"/>
@@ -3024,12 +5186,6 @@
       <w:gridCol w:w="3162"/>
     </w:tblGrid>
     <w:tr>
-      <w:tblPrEx>
-        <w:tblCellMar>
-          <w:top w:w="0" w:type="dxa"/>
-          <w:bottom w:w="0" w:type="dxa"/>
-        </w:tblCellMar>
-      </w:tblPrEx>
       <w:tc>
         <w:tcPr>
           <w:tcW w:w="3162" w:type="dxa"/>
@@ -3066,9 +5222,19 @@
           <w:r>
             <w:sym w:font="Symbol" w:char="F0D3"/>
           </w:r>
+          <w:proofErr w:type="spellStart"/>
           <w:r>
-            <w:t>Viaje Facilito</w:t>
+            <w:t>Viaje</w:t>
           </w:r>
+          <w:proofErr w:type="spellEnd"/>
+          <w:r>
+            <w:t xml:space="preserve"> </w:t>
+          </w:r>
+          <w:proofErr w:type="spellStart"/>
+          <w:r>
+            <w:t>Facilito</w:t>
+          </w:r>
+          <w:proofErr w:type="spellEnd"/>
           <w:r>
             <w:t xml:space="preserve">, </w:t>
           </w:r>
@@ -3132,7 +5298,7 @@
               <w:rStyle w:val="Nmerodepgina"/>
               <w:noProof/>
             </w:rPr>
-            <w:t>6</w:t>
+            <w:t>4</w:t>
           </w:r>
           <w:r>
             <w:rPr>
@@ -3169,7 +5335,7 @@
               <w:rStyle w:val="Nmerodepgina"/>
               <w:noProof/>
             </w:rPr>
-            <w:t>6</w:t>
+            <w:t>8</w:t>
           </w:r>
           <w:r>
             <w:rPr>
@@ -3255,14 +5421,34 @@
         <w:sz w:val="36"/>
       </w:rPr>
     </w:pPr>
+    <w:proofErr w:type="spellStart"/>
     <w:r>
       <w:rPr>
         <w:rFonts w:ascii="Arial" w:hAnsi="Arial"/>
         <w:b/>
         <w:sz w:val="36"/>
       </w:rPr>
-      <w:t>Viaje Facilito</w:t>
+      <w:t>Viaje</w:t>
     </w:r>
+    <w:proofErr w:type="spellEnd"/>
+    <w:r>
+      <w:rPr>
+        <w:rFonts w:ascii="Arial" w:hAnsi="Arial"/>
+        <w:b/>
+        <w:sz w:val="36"/>
+      </w:rPr>
+      <w:t xml:space="preserve"> </w:t>
+    </w:r>
+    <w:proofErr w:type="spellStart"/>
+    <w:r>
+      <w:rPr>
+        <w:rFonts w:ascii="Arial" w:hAnsi="Arial"/>
+        <w:b/>
+        <w:sz w:val="36"/>
+      </w:rPr>
+      <w:t>Facilito</w:t>
+    </w:r>
+    <w:proofErr w:type="spellEnd"/>
   </w:p>
   <w:p>
     <w:pPr>
@@ -3304,20 +5490,19 @@
       <w:gridCol w:w="3179"/>
     </w:tblGrid>
     <w:tr>
-      <w:tblPrEx>
-        <w:tblCellMar>
-          <w:top w:w="0" w:type="dxa"/>
-          <w:bottom w:w="0" w:type="dxa"/>
-        </w:tblCellMar>
-      </w:tblPrEx>
       <w:tc>
         <w:tcPr>
           <w:tcW w:w="6379" w:type="dxa"/>
         </w:tcPr>
         <w:p>
           <w:r>
-            <w:t>Agenda de Viajes</w:t>
+            <w:t xml:space="preserve">Agenda de </w:t>
           </w:r>
+          <w:proofErr w:type="spellStart"/>
+          <w:r>
+            <w:t>Viajes</w:t>
+          </w:r>
+          <w:proofErr w:type="spellEnd"/>
         </w:p>
       </w:tc>
       <w:tc>
@@ -3339,22 +5524,26 @@
       </w:tc>
     </w:tr>
     <w:tr>
-      <w:tblPrEx>
-        <w:tblCellMar>
-          <w:top w:w="0" w:type="dxa"/>
-          <w:bottom w:w="0" w:type="dxa"/>
-        </w:tblCellMar>
-      </w:tblPrEx>
       <w:tc>
         <w:tcPr>
           <w:tcW w:w="6379" w:type="dxa"/>
         </w:tcPr>
         <w:p>
-          <w:fldSimple w:instr=" TITLE  \* MERGEFORMAT ">
-            <w:r>
-              <w:t>Software Architecture Document</w:t>
-            </w:r>
-          </w:fldSimple>
+          <w:r>
+            <w:fldChar w:fldCharType="begin"/>
+          </w:r>
+          <w:r>
+            <w:instrText xml:space="preserve"> TITLE  \* MERGEFORMAT </w:instrText>
+          </w:r>
+          <w:r>
+            <w:fldChar w:fldCharType="separate"/>
+          </w:r>
+          <w:r>
+            <w:t>Software Architecture Document</w:t>
+          </w:r>
+          <w:r>
+            <w:fldChar w:fldCharType="end"/>
+          </w:r>
         </w:p>
       </w:tc>
       <w:tc>
@@ -3363,27 +5552,31 @@
         </w:tcPr>
         <w:p>
           <w:r>
-            <w:t xml:space="preserve">  Date:  08/junio/2020</w:t>
+            <w:t xml:space="preserve">  Date:  08/</w:t>
+          </w:r>
+          <w:proofErr w:type="spellStart"/>
+          <w:r>
+            <w:t>junio</w:t>
+          </w:r>
+          <w:proofErr w:type="spellEnd"/>
+          <w:r>
+            <w:t>/2020</w:t>
           </w:r>
         </w:p>
       </w:tc>
     </w:tr>
     <w:tr>
-      <w:tblPrEx>
-        <w:tblCellMar>
-          <w:top w:w="0" w:type="dxa"/>
-          <w:bottom w:w="0" w:type="dxa"/>
-        </w:tblCellMar>
-      </w:tblPrEx>
       <w:tc>
         <w:tcPr>
           <w:tcW w:w="9558" w:type="dxa"/>
           <w:gridSpan w:val="2"/>
         </w:tcPr>
         <w:p>
+          <w:proofErr w:type="spellStart"/>
           <w:r>
             <w:t>Doc_Arqui</w:t>
           </w:r>
+          <w:proofErr w:type="spellEnd"/>
         </w:p>
       </w:tc>
     </w:tr>
@@ -4343,7 +6536,9 @@
   </w:style>
   <w:style w:type="character" w:default="1" w:styleId="Fuentedeprrafopredeter">
     <w:name w:val="Default Paragraph Font"/>
+    <w:uiPriority w:val="1"/>
     <w:semiHidden/>
+    <w:unhideWhenUsed/>
   </w:style>
   <w:style w:type="table" w:default="1" w:styleId="Tablanormal">
     <w:name w:val="Normal Table"/>
@@ -4694,10 +6889,8 @@
     <w:basedOn w:val="Normal"/>
     <w:pPr>
       <w:widowControl/>
-      <w:numPr>
-        <w:numId w:val="81"/>
-      </w:numPr>
       <w:tabs>
+        <w:tab w:val="num" w:pos="360"/>
         <w:tab w:val="left" w:pos="720"/>
       </w:tabs>
       <w:spacing w:before="120" w:line="240" w:lineRule="auto"/>
@@ -5103,7 +7296,9 @@
   </w:style>
   <w:style w:type="character" w:default="1" w:styleId="Fuentedeprrafopredeter">
     <w:name w:val="Default Paragraph Font"/>
+    <w:uiPriority w:val="1"/>
     <w:semiHidden/>
+    <w:unhideWhenUsed/>
   </w:style>
   <w:style w:type="table" w:default="1" w:styleId="Tablanormal">
     <w:name w:val="Normal Table"/>
@@ -5454,10 +7649,8 @@
     <w:basedOn w:val="Normal"/>
     <w:pPr>
       <w:widowControl/>
-      <w:numPr>
-        <w:numId w:val="81"/>
-      </w:numPr>
       <w:tabs>
+        <w:tab w:val="num" w:pos="360"/>
         <w:tab w:val="left" w:pos="720"/>
       </w:tabs>
       <w:spacing w:before="120" w:line="240" w:lineRule="auto"/>

</xml_diff>

<commit_message>
agregue diagramas al documento
</commit_message>
<xml_diff>
--- a/documento_arquitectura.docx
+++ b/documento_arquitectura.docx
@@ -1,10 +1,10 @@
 
 <file path=word/document.xml><?xml version="1.0" encoding="utf-8"?>
-<w:document xmlns:wpc="http://schemas.microsoft.com/office/word/2010/wordprocessingCanvas" xmlns:cx="http://schemas.microsoft.com/office/drawing/2014/chartex" xmlns:cx1="http://schemas.microsoft.com/office/drawing/2015/9/8/chartex" xmlns:cx2="http://schemas.microsoft.com/office/drawing/2015/10/21/chartex" xmlns:cx3="http://schemas.microsoft.com/office/drawing/2016/5/9/chartex" xmlns:cx4="http://schemas.microsoft.com/office/drawing/2016/5/10/chartex" xmlns:cx5="http://schemas.microsoft.com/office/drawing/2016/5/11/chartex" xmlns:cx6="http://schemas.microsoft.com/office/drawing/2016/5/12/chartex" xmlns:cx7="http://schemas.microsoft.com/office/drawing/2016/5/13/chartex" xmlns:cx8="http://schemas.microsoft.com/office/drawing/2016/5/14/chartex" xmlns:mc="http://schemas.openxmlformats.org/markup-compatibility/2006" xmlns:aink="http://schemas.microsoft.com/office/drawing/2016/ink" xmlns:am3d="http://schemas.microsoft.com/office/drawing/2017/model3d" xmlns:o="urn:schemas-microsoft-com:office:office" xmlns:r="http://schemas.openxmlformats.org/officeDocument/2006/relationships" xmlns:m="http://schemas.openxmlformats.org/officeDocument/2006/math" xmlns:v="urn:schemas-microsoft-com:vml" xmlns:wp14="http://schemas.microsoft.com/office/word/2010/wordprocessingDrawing" xmlns:wp="http://schemas.openxmlformats.org/drawingml/2006/wordprocessingDrawing" xmlns:w10="urn:schemas-microsoft-com:office:word" xmlns:w="http://schemas.openxmlformats.org/wordprocessingml/2006/main" xmlns:w14="http://schemas.microsoft.com/office/word/2010/wordml" xmlns:w15="http://schemas.microsoft.com/office/word/2012/wordml" xmlns:w16cex="http://schemas.microsoft.com/office/word/2018/wordml/cex" xmlns:w16cid="http://schemas.microsoft.com/office/word/2016/wordml/cid" xmlns:w16="http://schemas.microsoft.com/office/word/2018/wordml" xmlns:w16se="http://schemas.microsoft.com/office/word/2015/wordml/symex" xmlns:wpg="http://schemas.microsoft.com/office/word/2010/wordprocessingGroup" xmlns:wpi="http://schemas.microsoft.com/office/word/2010/wordprocessingInk" xmlns:wne="http://schemas.microsoft.com/office/word/2006/wordml" xmlns:wps="http://schemas.microsoft.com/office/word/2010/wordprocessingShape" mc:Ignorable="w14 w15 w16se w16cid w16 w16cex wp14">
+<w:document xmlns:wpc="http://schemas.microsoft.com/office/word/2010/wordprocessingCanvas" xmlns:mc="http://schemas.openxmlformats.org/markup-compatibility/2006" xmlns:o="urn:schemas-microsoft-com:office:office" xmlns:r="http://schemas.openxmlformats.org/officeDocument/2006/relationships" xmlns:m="http://schemas.openxmlformats.org/officeDocument/2006/math" xmlns:v="urn:schemas-microsoft-com:vml" xmlns:wp14="http://schemas.microsoft.com/office/word/2010/wordprocessingDrawing" xmlns:wp="http://schemas.openxmlformats.org/drawingml/2006/wordprocessingDrawing" xmlns:w10="urn:schemas-microsoft-com:office:word" xmlns:w="http://schemas.openxmlformats.org/wordprocessingml/2006/main" xmlns:w14="http://schemas.microsoft.com/office/word/2010/wordml" xmlns:w15="http://schemas.microsoft.com/office/word/2012/wordml" xmlns:wpg="http://schemas.microsoft.com/office/word/2010/wordprocessingGroup" xmlns:wpi="http://schemas.microsoft.com/office/word/2010/wordprocessingInk" xmlns:wne="http://schemas.microsoft.com/office/word/2006/wordml" xmlns:wps="http://schemas.microsoft.com/office/word/2010/wordprocessingShape" mc:Ignorable="w14 w15 wp14">
   <w:body>
     <w:p>
       <w:pPr>
-        <w:pStyle w:val="Ttulo"/>
+        <w:pStyle w:val="Puesto"/>
         <w:jc w:val="right"/>
       </w:pPr>
       <w:r>
@@ -18,24 +18,34 @@
     </w:p>
     <w:p>
       <w:pPr>
-        <w:pStyle w:val="Ttulo"/>
+        <w:pStyle w:val="Puesto"/>
         <w:jc w:val="right"/>
       </w:pPr>
-      <w:fldSimple w:instr=" TITLE  \* MERGEFORMAT ">
-        <w:r>
-          <w:t>Software Design Document</w:t>
-        </w:r>
-      </w:fldSimple>
-    </w:p>
-    <w:p>
-      <w:pPr>
-        <w:pStyle w:val="Ttulo"/>
+      <w:r>
+        <w:fldChar w:fldCharType="begin"/>
+      </w:r>
+      <w:r>
+        <w:instrText xml:space="preserve"> TITLE  \* MERGEFORMAT </w:instrText>
+      </w:r>
+      <w:r>
+        <w:fldChar w:fldCharType="separate"/>
+      </w:r>
+      <w:r>
+        <w:t>Software Design Document</w:t>
+      </w:r>
+      <w:r>
+        <w:fldChar w:fldCharType="end"/>
+      </w:r>
+    </w:p>
+    <w:p>
+      <w:pPr>
+        <w:pStyle w:val="Puesto"/>
         <w:jc w:val="right"/>
       </w:pPr>
     </w:p>
     <w:p>
       <w:pPr>
-        <w:pStyle w:val="Ttulo"/>
+        <w:pStyle w:val="Puesto"/>
         <w:jc w:val="right"/>
         <w:rPr>
           <w:sz w:val="28"/>
@@ -72,7 +82,7 @@
     </w:p>
     <w:p>
       <w:pPr>
-        <w:pStyle w:val="Ttulo"/>
+        <w:pStyle w:val="Puesto"/>
         <w:rPr>
           <w:sz w:val="28"/>
         </w:rPr>
@@ -92,7 +102,7 @@
     </w:p>
     <w:p>
       <w:pPr>
-        <w:pStyle w:val="Ttulo"/>
+        <w:pStyle w:val="Puesto"/>
       </w:pPr>
       <w:r>
         <w:lastRenderedPageBreak/>
@@ -353,11 +363,19 @@
                 <w:lang w:val="es-AR"/>
               </w:rPr>
             </w:pPr>
+            <w:proofErr w:type="spellStart"/>
             <w:r>
               <w:rPr>
                 <w:lang w:val="es-AR"/>
               </w:rPr>
-              <w:t xml:space="preserve">Agustin Godoy </w:t>
+              <w:t>Agustin</w:t>
+            </w:r>
+            <w:proofErr w:type="spellEnd"/>
+            <w:r>
+              <w:rPr>
+                <w:lang w:val="es-AR"/>
+              </w:rPr>
+              <w:t xml:space="preserve"> Godoy </w:t>
             </w:r>
             <w:proofErr w:type="spellStart"/>
             <w:r>
@@ -382,6 +400,12 @@
                 <w:lang w:val="es-AR"/>
               </w:rPr>
             </w:pPr>
+            <w:r>
+              <w:rPr>
+                <w:lang w:val="es-AR"/>
+              </w:rPr>
+              <w:t>29/junio/2020</w:t>
+            </w:r>
           </w:p>
         </w:tc>
         <w:tc>
@@ -395,6 +419,12 @@
                 <w:lang w:val="es-AR"/>
               </w:rPr>
             </w:pPr>
+            <w:r>
+              <w:rPr>
+                <w:lang w:val="es-AR"/>
+              </w:rPr>
+              <w:t>1.0</w:t>
+            </w:r>
           </w:p>
         </w:tc>
         <w:tc>
@@ -408,6 +438,12 @@
                 <w:lang w:val="es-AR"/>
               </w:rPr>
             </w:pPr>
+            <w:r>
+              <w:rPr>
+                <w:lang w:val="es-AR"/>
+              </w:rPr>
+              <w:t xml:space="preserve">Se añadió </w:t>
+            </w:r>
           </w:p>
         </w:tc>
         <w:tc>
@@ -488,7 +524,7 @@
     </w:p>
     <w:p>
       <w:pPr>
-        <w:pStyle w:val="Ttulo"/>
+        <w:pStyle w:val="Puesto"/>
       </w:pPr>
       <w:r>
         <w:rPr>
@@ -1916,7 +1952,7 @@
     </w:p>
     <w:p>
       <w:pPr>
-        <w:pStyle w:val="Ttulo"/>
+        <w:pStyle w:val="Puesto"/>
       </w:pPr>
       <w:r>
         <w:fldChar w:fldCharType="end"/>
@@ -1924,11 +1960,22 @@
       <w:r>
         <w:br w:type="page"/>
       </w:r>
-      <w:fldSimple w:instr=" TITLE  \* MERGEFORMAT ">
-        <w:r>
-          <w:t>Software Architecture Document</w:t>
-        </w:r>
-      </w:fldSimple>
+      <w:r>
+        <w:lastRenderedPageBreak/>
+        <w:fldChar w:fldCharType="begin"/>
+      </w:r>
+      <w:r>
+        <w:instrText xml:space="preserve"> TITLE  \* MERGEFORMAT </w:instrText>
+      </w:r>
+      <w:r>
+        <w:fldChar w:fldCharType="separate"/>
+      </w:r>
+      <w:r>
+        <w:t>Software Architecture Document</w:t>
+      </w:r>
+      <w:r>
+        <w:fldChar w:fldCharType="end"/>
+      </w:r>
       <w:r>
         <w:t xml:space="preserve"> </w:t>
       </w:r>
@@ -2207,21 +2254,7 @@
         <w:rPr>
           <w:lang w:val="es-AR"/>
         </w:rPr>
-        <w:t xml:space="preserve">A </w:t>
-      </w:r>
-      <w:proofErr w:type="gramStart"/>
-      <w:r>
-        <w:rPr>
-          <w:lang w:val="es-AR"/>
-        </w:rPr>
-        <w:t>continuación</w:t>
-      </w:r>
-      <w:proofErr w:type="gramEnd"/>
-      <w:r>
-        <w:rPr>
-          <w:lang w:val="es-AR"/>
-        </w:rPr>
-        <w:t xml:space="preserve"> se muestra el diagrama de casos de uso que incluye al caso de uso “visualizar mapa de planes” y “registrarse”</w:t>
+        <w:t>A continuación se muestra el diagrama de casos de uso que incluye al caso de uso “visualizar mapa de planes” y “registrarse”</w:t>
       </w:r>
     </w:p>
     <w:p>
@@ -2231,7 +2264,7 @@
       <w:r>
         <w:rPr>
           <w:noProof/>
-          <w:lang w:val="es-AR" w:eastAsia="es-AR"/>
+          <w:lang w:val="es-AR" w:eastAsia="ja-JP"/>
         </w:rPr>
         <w:drawing>
           <wp:inline distT="0" distB="0" distL="0" distR="0" wp14:anchorId="0990E2B5" wp14:editId="1655E3A4">
@@ -2494,6 +2527,7 @@
       <w:r>
         <w:rPr>
           <w:noProof/>
+          <w:lang w:val="es-AR" w:eastAsia="ja-JP"/>
         </w:rPr>
         <w:drawing>
           <wp:inline distT="0" distB="0" distL="0" distR="0" wp14:anchorId="61B00BB4" wp14:editId="5218F438">
@@ -2847,7 +2881,7 @@
         <w:rPr>
           <w:i/>
           <w:noProof/>
-          <w:lang w:val="es-AR"/>
+          <w:lang w:val="es-AR" w:eastAsia="ja-JP"/>
         </w:rPr>
         <w:lastRenderedPageBreak/>
         <w:drawing>
@@ -3180,21 +3214,7 @@
         <w:rPr>
           <w:lang w:val="es-AR"/>
         </w:rPr>
-        <w:t xml:space="preserve">A </w:t>
-      </w:r>
-      <w:proofErr w:type="gramStart"/>
-      <w:r>
-        <w:rPr>
-          <w:lang w:val="es-AR"/>
-        </w:rPr>
-        <w:t>continuación</w:t>
-      </w:r>
-      <w:proofErr w:type="gramEnd"/>
-      <w:r>
-        <w:rPr>
-          <w:lang w:val="es-AR"/>
-        </w:rPr>
-        <w:t xml:space="preserve"> se muestran los diagramas de actividades y secuencia representados a partir del desarrollo del caso de uso “registrarse”. Los diagramas de colaboración e interacción no aplican para el alcance de esta versión del documento.</w:t>
+        <w:t>A continuación se muestran los diagramas de actividades y secuencia representados a partir del desarrollo del caso de uso “registrarse”. Los diagramas de colaboración e interacción no aplican para el alcance de esta versión del documento.</w:t>
       </w:r>
     </w:p>
     <w:p>
@@ -3232,7 +3252,7 @@
       <w:r>
         <w:rPr>
           <w:noProof/>
-          <w:lang w:val="es-AR" w:eastAsia="es-AR"/>
+          <w:lang w:val="es-AR" w:eastAsia="ja-JP"/>
         </w:rPr>
         <w:drawing>
           <wp:inline distT="0" distB="0" distL="0" distR="0" wp14:anchorId="780AD2A8" wp14:editId="52406D31">
@@ -3394,7 +3414,7 @@
       <w:r>
         <w:rPr>
           <w:noProof/>
-          <w:lang w:val="es-AR" w:eastAsia="es-AR"/>
+          <w:lang w:val="es-AR" w:eastAsia="ja-JP"/>
         </w:rPr>
         <w:drawing>
           <wp:inline distT="0" distB="0" distL="0" distR="0" wp14:anchorId="0CA9DBE0" wp14:editId="6B64E981">
@@ -3480,21 +3500,7 @@
         <w:rPr>
           <w:lang w:val="es-AR"/>
         </w:rPr>
-        <w:t xml:space="preserve">A </w:t>
-      </w:r>
-      <w:proofErr w:type="gramStart"/>
-      <w:r>
-        <w:rPr>
-          <w:lang w:val="es-AR"/>
-        </w:rPr>
-        <w:t>continuación</w:t>
-      </w:r>
-      <w:proofErr w:type="gramEnd"/>
-      <w:r>
-        <w:rPr>
-          <w:lang w:val="es-AR"/>
-        </w:rPr>
-        <w:t xml:space="preserve"> se muestran los diagramas de actividades y secuencia representados a partir del desarrollo del caso de uso “registrarse”. Los diagramas de colaboración e interacción no aplican para el alcance de esta versión del documento.</w:t>
+        <w:t>A continuación se muestran los diagramas de actividades y secuencia representados a partir del desarrollo del caso de uso “registrarse”. Los diagramas de colaboración e interacción no aplican para el alcance de esta versión del documento.</w:t>
       </w:r>
     </w:p>
     <w:p>
@@ -3551,7 +3557,7 @@
           <w:rFonts w:ascii="Arial" w:hAnsi="Arial" w:cs="Arial"/>
           <w:b/>
           <w:noProof/>
-          <w:lang w:val="es-AR" w:eastAsia="es-AR"/>
+          <w:lang w:val="es-AR" w:eastAsia="ja-JP"/>
         </w:rPr>
         <w:drawing>
           <wp:inline distT="0" distB="0" distL="0" distR="0" wp14:anchorId="195EDE7F" wp14:editId="678A5F83">
@@ -3722,7 +3728,7 @@
       <w:r>
         <w:rPr>
           <w:noProof/>
-          <w:lang w:val="es-AR" w:eastAsia="es-AR"/>
+          <w:lang w:val="es-AR" w:eastAsia="ja-JP"/>
         </w:rPr>
         <w:drawing>
           <wp:inline distT="0" distB="0" distL="0" distR="0" wp14:anchorId="427F1954" wp14:editId="20FB8535">
@@ -3767,11 +3773,589 @@
         </w:drawing>
       </w:r>
     </w:p>
+    <w:p>
+      <w:pPr>
+        <w:pStyle w:val="Textoindependiente"/>
+      </w:pPr>
+    </w:p>
+    <w:p>
+      <w:pPr>
+        <w:pStyle w:val="Textoindependiente"/>
+        <w:ind w:left="0"/>
+        <w:rPr>
+          <w:rFonts w:ascii="Arial" w:hAnsi="Arial" w:cs="Arial"/>
+        </w:rPr>
+      </w:pPr>
+      <w:r>
+        <w:rPr>
+          <w:rFonts w:ascii="Arial" w:hAnsi="Arial" w:cs="Arial"/>
+          <w:b/>
+        </w:rPr>
+        <w:t>4.1.3</w:t>
+      </w:r>
+      <w:r>
+        <w:rPr>
+          <w:rFonts w:ascii="Arial" w:hAnsi="Arial" w:cs="Arial"/>
+          <w:b/>
+        </w:rPr>
+        <w:tab/>
+        <w:t>Overview</w:t>
+      </w:r>
+      <w:r>
+        <w:rPr>
+          <w:rFonts w:ascii="Arial" w:hAnsi="Arial" w:cs="Arial"/>
+          <w:b/>
+        </w:rPr>
+        <w:t xml:space="preserve"> </w:t>
+      </w:r>
+    </w:p>
+    <w:p>
+      <w:pPr>
+        <w:pStyle w:val="Textoindependiente"/>
+        <w:rPr>
+          <w:lang w:val="es-AR"/>
+        </w:rPr>
+      </w:pPr>
+      <w:r>
+        <w:rPr>
+          <w:lang w:val="es-AR"/>
+        </w:rPr>
+        <w:t>A continuación se muestran los diagramas de actividades y secuencia representados a partir del desarrollo del caso de uso “</w:t>
+      </w:r>
+      <w:r>
+        <w:rPr>
+          <w:lang w:val="es-AR"/>
+        </w:rPr>
+        <w:t>agregar plan manualmente</w:t>
+      </w:r>
+      <w:r>
+        <w:rPr>
+          <w:lang w:val="es-AR"/>
+        </w:rPr>
+        <w:t>”. Los diagramas de colaboración e interacción no aplican para el alcance de esta versión del documento.</w:t>
+      </w:r>
+    </w:p>
+    <w:p>
+      <w:pPr>
+        <w:pStyle w:val="Textoindependiente"/>
+        <w:ind w:left="709"/>
+        <w:rPr>
+          <w:rFonts w:ascii="Arial" w:hAnsi="Arial" w:cs="Arial"/>
+        </w:rPr>
+      </w:pPr>
+    </w:p>
+    <w:p>
+      <w:pPr>
+        <w:pStyle w:val="Textoindependiente"/>
+        <w:ind w:left="0"/>
+        <w:rPr>
+          <w:rFonts w:ascii="Arial" w:hAnsi="Arial" w:cs="Arial"/>
+          <w:b/>
+        </w:rPr>
+      </w:pPr>
+      <w:r>
+        <w:rPr>
+          <w:rFonts w:ascii="Arial" w:hAnsi="Arial" w:cs="Arial"/>
+          <w:b/>
+        </w:rPr>
+        <w:t>4.2.3</w:t>
+      </w:r>
+      <w:r>
+        <w:rPr>
+          <w:rFonts w:ascii="Arial" w:hAnsi="Arial" w:cs="Arial"/>
+          <w:b/>
+        </w:rPr>
+        <w:tab/>
+        <w:t>Activity Diagrams</w:t>
+      </w:r>
+    </w:p>
+    <w:p>
+      <w:pPr>
+        <w:pStyle w:val="Textoindependiente"/>
+        <w:ind w:left="709"/>
+        <w:rPr>
+          <w:rFonts w:ascii="Arial" w:hAnsi="Arial" w:cs="Arial"/>
+        </w:rPr>
+      </w:pPr>
+    </w:p>
+    <w:p>
+      <w:pPr>
+        <w:pStyle w:val="Textoindependiente"/>
+        <w:ind w:left="0"/>
+        <w:rPr>
+          <w:rFonts w:ascii="Arial" w:hAnsi="Arial" w:cs="Arial"/>
+          <w:b/>
+        </w:rPr>
+      </w:pPr>
+      <w:r>
+        <w:rPr>
+          <w:rFonts w:ascii="Arial" w:hAnsi="Arial" w:cs="Arial"/>
+          <w:b/>
+        </w:rPr>
+        <w:t>4.3.3</w:t>
+      </w:r>
+      <w:r>
+        <w:rPr>
+          <w:rFonts w:ascii="Arial" w:hAnsi="Arial" w:cs="Arial"/>
+          <w:b/>
+        </w:rPr>
+        <w:tab/>
+        <w:t>Analysis Interaction Diagrams</w:t>
+      </w:r>
+    </w:p>
+    <w:p>
+      <w:pPr>
+        <w:pStyle w:val="Textoindependiente"/>
+        <w:rPr>
+          <w:lang w:val="es-AR"/>
+        </w:rPr>
+      </w:pPr>
+      <w:r>
+        <w:rPr>
+          <w:lang w:val="es-AR"/>
+        </w:rPr>
+        <w:t>No aplica para el alcance de esta versión del documento.</w:t>
+      </w:r>
+    </w:p>
+    <w:p>
+      <w:pPr>
+        <w:pStyle w:val="Textoindependiente"/>
+        <w:rPr>
+          <w:lang w:val="es-AR"/>
+        </w:rPr>
+      </w:pPr>
+    </w:p>
+    <w:p>
+      <w:pPr>
+        <w:pStyle w:val="Textoindependiente"/>
+        <w:ind w:left="0"/>
+        <w:rPr>
+          <w:rFonts w:ascii="Arial" w:hAnsi="Arial" w:cs="Arial"/>
+          <w:b/>
+        </w:rPr>
+      </w:pPr>
+      <w:r>
+        <w:rPr>
+          <w:rFonts w:ascii="Arial" w:hAnsi="Arial" w:cs="Arial"/>
+          <w:b/>
+        </w:rPr>
+        <w:t>4.4.3</w:t>
+      </w:r>
+      <w:r>
+        <w:rPr>
+          <w:rFonts w:ascii="Arial" w:hAnsi="Arial" w:cs="Arial"/>
+          <w:b/>
+        </w:rPr>
+        <w:tab/>
+        <w:t>Collaboration Diagrams</w:t>
+      </w:r>
+    </w:p>
+    <w:p>
+      <w:pPr>
+        <w:pStyle w:val="Textoindependiente"/>
+        <w:rPr>
+          <w:lang w:val="es-AR"/>
+        </w:rPr>
+      </w:pPr>
+      <w:r>
+        <w:rPr>
+          <w:lang w:val="es-AR"/>
+        </w:rPr>
+        <w:t>No aplica para el alcance de esta versión del documento.</w:t>
+      </w:r>
+    </w:p>
+    <w:p>
+      <w:pPr>
+        <w:pStyle w:val="Textoindependiente"/>
+        <w:ind w:left="709"/>
+        <w:rPr>
+          <w:rFonts w:ascii="Arial" w:hAnsi="Arial" w:cs="Arial"/>
+        </w:rPr>
+      </w:pPr>
+    </w:p>
+    <w:p>
+      <w:pPr>
+        <w:pStyle w:val="Textoindependiente"/>
+        <w:ind w:left="0"/>
+        <w:rPr>
+          <w:rFonts w:ascii="Arial" w:hAnsi="Arial" w:cs="Arial"/>
+          <w:b/>
+        </w:rPr>
+      </w:pPr>
+      <w:r>
+        <w:rPr>
+          <w:rFonts w:ascii="Arial" w:hAnsi="Arial" w:cs="Arial"/>
+          <w:b/>
+        </w:rPr>
+        <w:t>4.5.3</w:t>
+      </w:r>
+      <w:r>
+        <w:rPr>
+          <w:rFonts w:ascii="Arial" w:hAnsi="Arial" w:cs="Arial"/>
+          <w:b/>
+        </w:rPr>
+        <w:tab/>
+        <w:t>Sequence Diagrams</w:t>
+      </w:r>
+    </w:p>
+    <w:p>
+      <w:pPr>
+        <w:pStyle w:val="Textoindependiente"/>
+        <w:ind w:left="709"/>
+        <w:rPr>
+          <w:rFonts w:ascii="Arial" w:hAnsi="Arial" w:cs="Arial"/>
+        </w:rPr>
+      </w:pPr>
+      <w:r>
+        <w:rPr>
+          <w:rFonts w:ascii="Arial" w:hAnsi="Arial" w:cs="Arial"/>
+          <w:noProof/>
+          <w:lang w:val="es-AR" w:eastAsia="ja-JP"/>
+        </w:rPr>
+        <w:lastRenderedPageBreak/>
+        <w:drawing>
+          <wp:inline distT="0" distB="0" distL="0" distR="0" wp14:anchorId="68416492" wp14:editId="53D222D9">
+            <wp:extent cx="5460471" cy="5153025"/>
+            <wp:effectExtent l="0" t="0" r="6985" b="0"/>
+            <wp:docPr id="9" name="Imagen 9"/>
+            <wp:cNvGraphicFramePr>
+              <a:graphicFrameLocks xmlns:a="http://schemas.openxmlformats.org/drawingml/2006/main" noChangeAspect="1"/>
+            </wp:cNvGraphicFramePr>
+            <a:graphic xmlns:a="http://schemas.openxmlformats.org/drawingml/2006/main">
+              <a:graphicData uri="http://schemas.openxmlformats.org/drawingml/2006/picture">
+                <pic:pic xmlns:pic="http://schemas.openxmlformats.org/drawingml/2006/picture">
+                  <pic:nvPicPr>
+                    <pic:cNvPr id="9" name="DS - Registro manual H.png"/>
+                    <pic:cNvPicPr/>
+                  </pic:nvPicPr>
+                  <pic:blipFill>
+                    <a:blip r:embed="rId16">
+                      <a:extLst>
+                        <a:ext uri="{28A0092B-C50C-407E-A947-70E740481C1C}">
+                          <a14:useLocalDpi xmlns:a14="http://schemas.microsoft.com/office/drawing/2010/main" val="0"/>
+                        </a:ext>
+                      </a:extLst>
+                    </a:blip>
+                    <a:stretch>
+                      <a:fillRect/>
+                    </a:stretch>
+                  </pic:blipFill>
+                  <pic:spPr>
+                    <a:xfrm>
+                      <a:off x="0" y="0"/>
+                      <a:ext cx="5500802" cy="5191085"/>
+                    </a:xfrm>
+                    <a:prstGeom prst="rect">
+                      <a:avLst/>
+                    </a:prstGeom>
+                  </pic:spPr>
+                </pic:pic>
+              </a:graphicData>
+            </a:graphic>
+          </wp:inline>
+        </w:drawing>
+      </w:r>
+    </w:p>
+    <w:p>
+      <w:pPr>
+        <w:pStyle w:val="Textoindependiente"/>
+        <w:ind w:left="709"/>
+        <w:rPr>
+          <w:rFonts w:ascii="Arial" w:hAnsi="Arial" w:cs="Arial"/>
+        </w:rPr>
+      </w:pPr>
+    </w:p>
+    <w:p>
+      <w:pPr>
+        <w:pStyle w:val="Textoindependiente"/>
+      </w:pPr>
+    </w:p>
+    <w:p>
+      <w:pPr>
+        <w:pStyle w:val="Textoindependiente"/>
+        <w:ind w:left="0"/>
+        <w:rPr>
+          <w:rFonts w:ascii="Arial" w:hAnsi="Arial" w:cs="Arial"/>
+        </w:rPr>
+      </w:pPr>
+      <w:r>
+        <w:rPr>
+          <w:rFonts w:ascii="Arial" w:hAnsi="Arial" w:cs="Arial"/>
+          <w:b/>
+        </w:rPr>
+        <w:t>4.1.3</w:t>
+      </w:r>
+      <w:r>
+        <w:rPr>
+          <w:rFonts w:ascii="Arial" w:hAnsi="Arial" w:cs="Arial"/>
+          <w:b/>
+        </w:rPr>
+        <w:tab/>
+        <w:t>Overview</w:t>
+      </w:r>
+      <w:r>
+        <w:rPr>
+          <w:rFonts w:ascii="Arial" w:hAnsi="Arial" w:cs="Arial"/>
+          <w:b/>
+        </w:rPr>
+        <w:t xml:space="preserve"> </w:t>
+      </w:r>
+    </w:p>
+    <w:p>
+      <w:pPr>
+        <w:pStyle w:val="Textoindependiente"/>
+        <w:rPr>
+          <w:lang w:val="es-AR"/>
+        </w:rPr>
+      </w:pPr>
+      <w:r>
+        <w:rPr>
+          <w:lang w:val="es-AR"/>
+        </w:rPr>
+        <w:t>A continuación se muestran los diagramas de actividades y secuencia representados a partir del desarrollo del caso de uso “</w:t>
+      </w:r>
+      <w:r>
+        <w:rPr>
+          <w:lang w:val="es-AR"/>
+        </w:rPr>
+        <w:t xml:space="preserve">agregar plan </w:t>
+      </w:r>
+      <w:r>
+        <w:rPr>
+          <w:lang w:val="es-AR"/>
+        </w:rPr>
+        <w:t>vía mail</w:t>
+      </w:r>
+      <w:r>
+        <w:rPr>
+          <w:lang w:val="es-AR"/>
+        </w:rPr>
+        <w:t>”. Los diagramas de colaboración e interacción no aplican para el alcance de esta versión del documento.</w:t>
+      </w:r>
+    </w:p>
+    <w:p>
+      <w:pPr>
+        <w:pStyle w:val="Textoindependiente"/>
+        <w:ind w:left="709"/>
+        <w:rPr>
+          <w:rFonts w:ascii="Arial" w:hAnsi="Arial" w:cs="Arial"/>
+        </w:rPr>
+      </w:pPr>
+    </w:p>
+    <w:p>
+      <w:pPr>
+        <w:pStyle w:val="Textoindependiente"/>
+        <w:ind w:left="0"/>
+        <w:rPr>
+          <w:rFonts w:ascii="Arial" w:hAnsi="Arial" w:cs="Arial"/>
+          <w:b/>
+        </w:rPr>
+      </w:pPr>
+      <w:r>
+        <w:rPr>
+          <w:rFonts w:ascii="Arial" w:hAnsi="Arial" w:cs="Arial"/>
+          <w:b/>
+        </w:rPr>
+        <w:t>4.2.3</w:t>
+      </w:r>
+      <w:r>
+        <w:rPr>
+          <w:rFonts w:ascii="Arial" w:hAnsi="Arial" w:cs="Arial"/>
+          <w:b/>
+        </w:rPr>
+        <w:tab/>
+        <w:t>Activity Diagrams</w:t>
+      </w:r>
+    </w:p>
+    <w:p>
+      <w:pPr>
+        <w:pStyle w:val="Textoindependiente"/>
+        <w:ind w:left="709"/>
+        <w:rPr>
+          <w:rFonts w:ascii="Arial" w:hAnsi="Arial" w:cs="Arial"/>
+        </w:rPr>
+      </w:pPr>
+    </w:p>
+    <w:p>
+      <w:pPr>
+        <w:pStyle w:val="Textoindependiente"/>
+        <w:ind w:left="0"/>
+        <w:rPr>
+          <w:rFonts w:ascii="Arial" w:hAnsi="Arial" w:cs="Arial"/>
+          <w:b/>
+        </w:rPr>
+      </w:pPr>
+      <w:r>
+        <w:rPr>
+          <w:rFonts w:ascii="Arial" w:hAnsi="Arial" w:cs="Arial"/>
+          <w:b/>
+        </w:rPr>
+        <w:t>4.3.3</w:t>
+      </w:r>
+      <w:r>
+        <w:rPr>
+          <w:rFonts w:ascii="Arial" w:hAnsi="Arial" w:cs="Arial"/>
+          <w:b/>
+        </w:rPr>
+        <w:tab/>
+        <w:t>Analysis Interaction Diagrams</w:t>
+      </w:r>
+    </w:p>
+    <w:p>
+      <w:pPr>
+        <w:pStyle w:val="Textoindependiente"/>
+        <w:rPr>
+          <w:lang w:val="es-AR"/>
+        </w:rPr>
+      </w:pPr>
+      <w:r>
+        <w:rPr>
+          <w:lang w:val="es-AR"/>
+        </w:rPr>
+        <w:t>No aplica para el alcance de esta versión del documento.</w:t>
+      </w:r>
+    </w:p>
+    <w:p>
+      <w:pPr>
+        <w:pStyle w:val="Textoindependiente"/>
+        <w:rPr>
+          <w:lang w:val="es-AR"/>
+        </w:rPr>
+      </w:pPr>
+    </w:p>
+    <w:p>
+      <w:pPr>
+        <w:pStyle w:val="Textoindependiente"/>
+        <w:ind w:left="0"/>
+        <w:rPr>
+          <w:rFonts w:ascii="Arial" w:hAnsi="Arial" w:cs="Arial"/>
+          <w:b/>
+        </w:rPr>
+      </w:pPr>
+      <w:r>
+        <w:rPr>
+          <w:rFonts w:ascii="Arial" w:hAnsi="Arial" w:cs="Arial"/>
+          <w:b/>
+        </w:rPr>
+        <w:t>4.4.3</w:t>
+      </w:r>
+      <w:r>
+        <w:rPr>
+          <w:rFonts w:ascii="Arial" w:hAnsi="Arial" w:cs="Arial"/>
+          <w:b/>
+        </w:rPr>
+        <w:tab/>
+        <w:t>Collaboration Diagrams</w:t>
+      </w:r>
+    </w:p>
+    <w:p>
+      <w:pPr>
+        <w:pStyle w:val="Textoindependiente"/>
+        <w:rPr>
+          <w:lang w:val="es-AR"/>
+        </w:rPr>
+      </w:pPr>
+      <w:r>
+        <w:rPr>
+          <w:lang w:val="es-AR"/>
+        </w:rPr>
+        <w:lastRenderedPageBreak/>
+        <w:t>No aplica para el alcance de esta versión del documento.</w:t>
+      </w:r>
+    </w:p>
+    <w:p>
+      <w:pPr>
+        <w:pStyle w:val="Textoindependiente"/>
+        <w:ind w:left="709"/>
+        <w:rPr>
+          <w:rFonts w:ascii="Arial" w:hAnsi="Arial" w:cs="Arial"/>
+        </w:rPr>
+      </w:pPr>
+    </w:p>
+    <w:p>
+      <w:pPr>
+        <w:pStyle w:val="Textoindependiente"/>
+        <w:ind w:left="0"/>
+        <w:rPr>
+          <w:rFonts w:ascii="Arial" w:hAnsi="Arial" w:cs="Arial"/>
+          <w:b/>
+        </w:rPr>
+      </w:pPr>
+      <w:r>
+        <w:rPr>
+          <w:rFonts w:ascii="Arial" w:hAnsi="Arial" w:cs="Arial"/>
+          <w:b/>
+        </w:rPr>
+        <w:t>4.5.3</w:t>
+      </w:r>
+      <w:r>
+        <w:rPr>
+          <w:rFonts w:ascii="Arial" w:hAnsi="Arial" w:cs="Arial"/>
+          <w:b/>
+        </w:rPr>
+        <w:tab/>
+        <w:t>Sequence Diagrams</w:t>
+      </w:r>
+    </w:p>
+    <w:p>
+      <w:pPr>
+        <w:pStyle w:val="Textoindependiente"/>
+      </w:pPr>
+      <w:r>
+        <w:rPr>
+          <w:noProof/>
+          <w:lang w:val="es-AR" w:eastAsia="ja-JP"/>
+        </w:rPr>
+        <w:drawing>
+          <wp:inline distT="0" distB="0" distL="0" distR="0" wp14:anchorId="08C18DC8" wp14:editId="088F1201">
+            <wp:extent cx="5943600" cy="3113405"/>
+            <wp:effectExtent l="0" t="0" r="0" b="0"/>
+            <wp:docPr id="10" name="Imagen 10"/>
+            <wp:cNvGraphicFramePr>
+              <a:graphicFrameLocks xmlns:a="http://schemas.openxmlformats.org/drawingml/2006/main" noChangeAspect="1"/>
+            </wp:cNvGraphicFramePr>
+            <a:graphic xmlns:a="http://schemas.openxmlformats.org/drawingml/2006/main">
+              <a:graphicData uri="http://schemas.openxmlformats.org/drawingml/2006/picture">
+                <pic:pic xmlns:pic="http://schemas.openxmlformats.org/drawingml/2006/picture">
+                  <pic:nvPicPr>
+                    <pic:cNvPr id="10" name="DS - Registro mail H.png"/>
+                    <pic:cNvPicPr/>
+                  </pic:nvPicPr>
+                  <pic:blipFill>
+                    <a:blip r:embed="rId17">
+                      <a:extLst>
+                        <a:ext uri="{28A0092B-C50C-407E-A947-70E740481C1C}">
+                          <a14:useLocalDpi xmlns:a14="http://schemas.microsoft.com/office/drawing/2010/main" val="0"/>
+                        </a:ext>
+                      </a:extLst>
+                    </a:blip>
+                    <a:stretch>
+                      <a:fillRect/>
+                    </a:stretch>
+                  </pic:blipFill>
+                  <pic:spPr>
+                    <a:xfrm>
+                      <a:off x="0" y="0"/>
+                      <a:ext cx="5943600" cy="3113405"/>
+                    </a:xfrm>
+                    <a:prstGeom prst="rect">
+                      <a:avLst/>
+                    </a:prstGeom>
+                  </pic:spPr>
+                </pic:pic>
+              </a:graphicData>
+            </a:graphic>
+          </wp:inline>
+        </w:drawing>
+      </w:r>
+      <w:bookmarkStart w:id="24" w:name="_GoBack"/>
+      <w:bookmarkEnd w:id="24"/>
+    </w:p>
     <w:sectPr>
-      <w:headerReference w:type="default" r:id="rId16"/>
-      <w:footerReference w:type="default" r:id="rId17"/>
-      <w:headerReference w:type="first" r:id="rId18"/>
-      <w:footerReference w:type="first" r:id="rId19"/>
+      <w:headerReference w:type="default" r:id="rId18"/>
+      <w:footerReference w:type="default" r:id="rId19"/>
+      <w:headerReference w:type="first" r:id="rId20"/>
+      <w:footerReference w:type="first" r:id="rId21"/>
       <w:pgSz w:w="12240" w:h="15840" w:code="1"/>
       <w:pgMar w:top="1440" w:right="1440" w:bottom="1440" w:left="1440" w:header="720" w:footer="720" w:gutter="0"/>
       <w:cols w:space="720"/>
@@ -3781,7 +4365,7 @@
 </file>
 
 <file path=word/endnotes.xml><?xml version="1.0" encoding="utf-8"?>
-<w:endnotes xmlns:wpc="http://schemas.microsoft.com/office/word/2010/wordprocessingCanvas" xmlns:cx="http://schemas.microsoft.com/office/drawing/2014/chartex" xmlns:cx1="http://schemas.microsoft.com/office/drawing/2015/9/8/chartex" xmlns:cx2="http://schemas.microsoft.com/office/drawing/2015/10/21/chartex" xmlns:cx3="http://schemas.microsoft.com/office/drawing/2016/5/9/chartex" xmlns:cx4="http://schemas.microsoft.com/office/drawing/2016/5/10/chartex" xmlns:cx5="http://schemas.microsoft.com/office/drawing/2016/5/11/chartex" xmlns:cx6="http://schemas.microsoft.com/office/drawing/2016/5/12/chartex" xmlns:cx7="http://schemas.microsoft.com/office/drawing/2016/5/13/chartex" xmlns:cx8="http://schemas.microsoft.com/office/drawing/2016/5/14/chartex" xmlns:mc="http://schemas.openxmlformats.org/markup-compatibility/2006" xmlns:aink="http://schemas.microsoft.com/office/drawing/2016/ink" xmlns:am3d="http://schemas.microsoft.com/office/drawing/2017/model3d" xmlns:o="urn:schemas-microsoft-com:office:office" xmlns:r="http://schemas.openxmlformats.org/officeDocument/2006/relationships" xmlns:m="http://schemas.openxmlformats.org/officeDocument/2006/math" xmlns:v="urn:schemas-microsoft-com:vml" xmlns:wp14="http://schemas.microsoft.com/office/word/2010/wordprocessingDrawing" xmlns:wp="http://schemas.openxmlformats.org/drawingml/2006/wordprocessingDrawing" xmlns:w10="urn:schemas-microsoft-com:office:word" xmlns:w="http://schemas.openxmlformats.org/wordprocessingml/2006/main" xmlns:w14="http://schemas.microsoft.com/office/word/2010/wordml" xmlns:w15="http://schemas.microsoft.com/office/word/2012/wordml" xmlns:w16cex="http://schemas.microsoft.com/office/word/2018/wordml/cex" xmlns:w16cid="http://schemas.microsoft.com/office/word/2016/wordml/cid" xmlns:w16="http://schemas.microsoft.com/office/word/2018/wordml" xmlns:w16se="http://schemas.microsoft.com/office/word/2015/wordml/symex" xmlns:wpg="http://schemas.microsoft.com/office/word/2010/wordprocessingGroup" xmlns:wpi="http://schemas.microsoft.com/office/word/2010/wordprocessingInk" xmlns:wne="http://schemas.microsoft.com/office/word/2006/wordml" xmlns:wps="http://schemas.microsoft.com/office/word/2010/wordprocessingShape" mc:Ignorable="w14 w15 w16se w16cid w16 w16cex wp14">
+<w:endnotes xmlns:wpc="http://schemas.microsoft.com/office/word/2010/wordprocessingCanvas" xmlns:mc="http://schemas.openxmlformats.org/markup-compatibility/2006" xmlns:o="urn:schemas-microsoft-com:office:office" xmlns:r="http://schemas.openxmlformats.org/officeDocument/2006/relationships" xmlns:m="http://schemas.openxmlformats.org/officeDocument/2006/math" xmlns:v="urn:schemas-microsoft-com:vml" xmlns:wp14="http://schemas.microsoft.com/office/word/2010/wordprocessingDrawing" xmlns:wp="http://schemas.openxmlformats.org/drawingml/2006/wordprocessingDrawing" xmlns:w10="urn:schemas-microsoft-com:office:word" xmlns:w="http://schemas.openxmlformats.org/wordprocessingml/2006/main" xmlns:w14="http://schemas.microsoft.com/office/word/2010/wordml" xmlns:w15="http://schemas.microsoft.com/office/word/2012/wordml" xmlns:wpg="http://schemas.microsoft.com/office/word/2010/wordprocessingGroup" xmlns:wpi="http://schemas.microsoft.com/office/word/2010/wordprocessingInk" xmlns:wne="http://schemas.microsoft.com/office/word/2006/wordml" xmlns:wps="http://schemas.microsoft.com/office/word/2010/wordprocessingShape" mc:Ignorable="w14 w15 wp14">
   <w:endnote w:type="separator" w:id="-1">
     <w:p>
       <w:pPr>
@@ -3806,7 +4390,7 @@
 </file>
 
 <file path=word/footer1.xml><?xml version="1.0" encoding="utf-8"?>
-<w:ftr xmlns:wpc="http://schemas.microsoft.com/office/word/2010/wordprocessingCanvas" xmlns:cx="http://schemas.microsoft.com/office/drawing/2014/chartex" xmlns:cx1="http://schemas.microsoft.com/office/drawing/2015/9/8/chartex" xmlns:cx2="http://schemas.microsoft.com/office/drawing/2015/10/21/chartex" xmlns:cx3="http://schemas.microsoft.com/office/drawing/2016/5/9/chartex" xmlns:cx4="http://schemas.microsoft.com/office/drawing/2016/5/10/chartex" xmlns:cx5="http://schemas.microsoft.com/office/drawing/2016/5/11/chartex" xmlns:cx6="http://schemas.microsoft.com/office/drawing/2016/5/12/chartex" xmlns:cx7="http://schemas.microsoft.com/office/drawing/2016/5/13/chartex" xmlns:cx8="http://schemas.microsoft.com/office/drawing/2016/5/14/chartex" xmlns:mc="http://schemas.openxmlformats.org/markup-compatibility/2006" xmlns:aink="http://schemas.microsoft.com/office/drawing/2016/ink" xmlns:am3d="http://schemas.microsoft.com/office/drawing/2017/model3d" xmlns:o="urn:schemas-microsoft-com:office:office" xmlns:r="http://schemas.openxmlformats.org/officeDocument/2006/relationships" xmlns:m="http://schemas.openxmlformats.org/officeDocument/2006/math" xmlns:v="urn:schemas-microsoft-com:vml" xmlns:wp14="http://schemas.microsoft.com/office/word/2010/wordprocessingDrawing" xmlns:wp="http://schemas.openxmlformats.org/drawingml/2006/wordprocessingDrawing" xmlns:w10="urn:schemas-microsoft-com:office:word" xmlns:w="http://schemas.openxmlformats.org/wordprocessingml/2006/main" xmlns:w14="http://schemas.microsoft.com/office/word/2010/wordml" xmlns:w15="http://schemas.microsoft.com/office/word/2012/wordml" xmlns:w16cex="http://schemas.microsoft.com/office/word/2018/wordml/cex" xmlns:w16cid="http://schemas.microsoft.com/office/word/2016/wordml/cid" xmlns:w16="http://schemas.microsoft.com/office/word/2018/wordml" xmlns:w16se="http://schemas.microsoft.com/office/word/2015/wordml/symex" xmlns:wpg="http://schemas.microsoft.com/office/word/2010/wordprocessingGroup" xmlns:wpi="http://schemas.microsoft.com/office/word/2010/wordprocessingInk" xmlns:wne="http://schemas.microsoft.com/office/word/2006/wordml" xmlns:wps="http://schemas.microsoft.com/office/word/2010/wordprocessingShape" mc:Ignorable="w14 w15 w16se w16cid w16 w16cex wp14">
+<w:ftr xmlns:wpc="http://schemas.microsoft.com/office/word/2010/wordprocessingCanvas" xmlns:mc="http://schemas.openxmlformats.org/markup-compatibility/2006" xmlns:o="urn:schemas-microsoft-com:office:office" xmlns:r="http://schemas.openxmlformats.org/officeDocument/2006/relationships" xmlns:m="http://schemas.openxmlformats.org/officeDocument/2006/math" xmlns:v="urn:schemas-microsoft-com:vml" xmlns:wp14="http://schemas.microsoft.com/office/word/2010/wordprocessingDrawing" xmlns:wp="http://schemas.openxmlformats.org/drawingml/2006/wordprocessingDrawing" xmlns:w10="urn:schemas-microsoft-com:office:word" xmlns:w="http://schemas.openxmlformats.org/wordprocessingml/2006/main" xmlns:w14="http://schemas.microsoft.com/office/word/2010/wordml" xmlns:w15="http://schemas.microsoft.com/office/word/2012/wordml" xmlns:wpg="http://schemas.microsoft.com/office/word/2010/wordprocessingGroup" xmlns:wpi="http://schemas.microsoft.com/office/word/2010/wordprocessingInk" xmlns:wne="http://schemas.microsoft.com/office/word/2006/wordml" xmlns:wps="http://schemas.microsoft.com/office/word/2010/wordprocessingShape" mc:Ignorable="w14 w15 wp14">
   <w:p>
     <w:pPr>
       <w:pStyle w:val="Piedepgina"/>
@@ -3844,7 +4428,7 @@
 </file>
 
 <file path=word/footer2.xml><?xml version="1.0" encoding="utf-8"?>
-<w:ftr xmlns:wpc="http://schemas.microsoft.com/office/word/2010/wordprocessingCanvas" xmlns:cx="http://schemas.microsoft.com/office/drawing/2014/chartex" xmlns:cx1="http://schemas.microsoft.com/office/drawing/2015/9/8/chartex" xmlns:cx2="http://schemas.microsoft.com/office/drawing/2015/10/21/chartex" xmlns:cx3="http://schemas.microsoft.com/office/drawing/2016/5/9/chartex" xmlns:cx4="http://schemas.microsoft.com/office/drawing/2016/5/10/chartex" xmlns:cx5="http://schemas.microsoft.com/office/drawing/2016/5/11/chartex" xmlns:cx6="http://schemas.microsoft.com/office/drawing/2016/5/12/chartex" xmlns:cx7="http://schemas.microsoft.com/office/drawing/2016/5/13/chartex" xmlns:cx8="http://schemas.microsoft.com/office/drawing/2016/5/14/chartex" xmlns:mc="http://schemas.openxmlformats.org/markup-compatibility/2006" xmlns:aink="http://schemas.microsoft.com/office/drawing/2016/ink" xmlns:am3d="http://schemas.microsoft.com/office/drawing/2017/model3d" xmlns:o="urn:schemas-microsoft-com:office:office" xmlns:r="http://schemas.openxmlformats.org/officeDocument/2006/relationships" xmlns:m="http://schemas.openxmlformats.org/officeDocument/2006/math" xmlns:v="urn:schemas-microsoft-com:vml" xmlns:wp14="http://schemas.microsoft.com/office/word/2010/wordprocessingDrawing" xmlns:wp="http://schemas.openxmlformats.org/drawingml/2006/wordprocessingDrawing" xmlns:w10="urn:schemas-microsoft-com:office:word" xmlns:w="http://schemas.openxmlformats.org/wordprocessingml/2006/main" xmlns:w14="http://schemas.microsoft.com/office/word/2010/wordml" xmlns:w15="http://schemas.microsoft.com/office/word/2012/wordml" xmlns:w16cex="http://schemas.microsoft.com/office/word/2018/wordml/cex" xmlns:w16cid="http://schemas.microsoft.com/office/word/2016/wordml/cid" xmlns:w16="http://schemas.microsoft.com/office/word/2018/wordml" xmlns:w16se="http://schemas.microsoft.com/office/word/2015/wordml/symex" xmlns:wpg="http://schemas.microsoft.com/office/word/2010/wordprocessingGroup" xmlns:wpi="http://schemas.microsoft.com/office/word/2010/wordprocessingInk" xmlns:wne="http://schemas.microsoft.com/office/word/2006/wordml" xmlns:wps="http://schemas.microsoft.com/office/word/2010/wordprocessingShape" mc:Ignorable="w14 w15 w16se w16cid w16 w16cex wp14">
+<w:ftr xmlns:wpc="http://schemas.microsoft.com/office/word/2010/wordprocessingCanvas" xmlns:mc="http://schemas.openxmlformats.org/markup-compatibility/2006" xmlns:o="urn:schemas-microsoft-com:office:office" xmlns:r="http://schemas.openxmlformats.org/officeDocument/2006/relationships" xmlns:m="http://schemas.openxmlformats.org/officeDocument/2006/math" xmlns:v="urn:schemas-microsoft-com:vml" xmlns:wp14="http://schemas.microsoft.com/office/word/2010/wordprocessingDrawing" xmlns:wp="http://schemas.openxmlformats.org/drawingml/2006/wordprocessingDrawing" xmlns:w10="urn:schemas-microsoft-com:office:word" xmlns:w="http://schemas.openxmlformats.org/wordprocessingml/2006/main" xmlns:w14="http://schemas.microsoft.com/office/word/2010/wordml" xmlns:w15="http://schemas.microsoft.com/office/word/2012/wordml" xmlns:wpg="http://schemas.microsoft.com/office/word/2010/wordprocessingGroup" xmlns:wpi="http://schemas.microsoft.com/office/word/2010/wordprocessingInk" xmlns:wne="http://schemas.microsoft.com/office/word/2006/wordml" xmlns:wps="http://schemas.microsoft.com/office/word/2010/wordprocessingShape" mc:Ignorable="w14 w15 wp14">
   <w:tbl>
     <w:tblPr>
       <w:tblW w:w="0" w:type="auto"/>
@@ -3977,7 +4561,7 @@
               <w:rStyle w:val="Nmerodepgina"/>
               <w:noProof/>
             </w:rPr>
-            <w:t>4</w:t>
+            <w:t>11</w:t>
           </w:r>
           <w:r>
             <w:rPr>
@@ -4014,7 +4598,7 @@
               <w:rStyle w:val="Nmerodepgina"/>
               <w:noProof/>
             </w:rPr>
-            <w:t>8</w:t>
+            <w:t>11</w:t>
           </w:r>
           <w:r>
             <w:rPr>
@@ -4035,7 +4619,7 @@
 </file>
 
 <file path=word/footer3.xml><?xml version="1.0" encoding="utf-8"?>
-<w:ftr xmlns:wpc="http://schemas.microsoft.com/office/word/2010/wordprocessingCanvas" xmlns:cx="http://schemas.microsoft.com/office/drawing/2014/chartex" xmlns:cx1="http://schemas.microsoft.com/office/drawing/2015/9/8/chartex" xmlns:cx2="http://schemas.microsoft.com/office/drawing/2015/10/21/chartex" xmlns:cx3="http://schemas.microsoft.com/office/drawing/2016/5/9/chartex" xmlns:cx4="http://schemas.microsoft.com/office/drawing/2016/5/10/chartex" xmlns:cx5="http://schemas.microsoft.com/office/drawing/2016/5/11/chartex" xmlns:cx6="http://schemas.microsoft.com/office/drawing/2016/5/12/chartex" xmlns:cx7="http://schemas.microsoft.com/office/drawing/2016/5/13/chartex" xmlns:cx8="http://schemas.microsoft.com/office/drawing/2016/5/14/chartex" xmlns:mc="http://schemas.openxmlformats.org/markup-compatibility/2006" xmlns:aink="http://schemas.microsoft.com/office/drawing/2016/ink" xmlns:am3d="http://schemas.microsoft.com/office/drawing/2017/model3d" xmlns:o="urn:schemas-microsoft-com:office:office" xmlns:r="http://schemas.openxmlformats.org/officeDocument/2006/relationships" xmlns:m="http://schemas.openxmlformats.org/officeDocument/2006/math" xmlns:v="urn:schemas-microsoft-com:vml" xmlns:wp14="http://schemas.microsoft.com/office/word/2010/wordprocessingDrawing" xmlns:wp="http://schemas.openxmlformats.org/drawingml/2006/wordprocessingDrawing" xmlns:w10="urn:schemas-microsoft-com:office:word" xmlns:w="http://schemas.openxmlformats.org/wordprocessingml/2006/main" xmlns:w14="http://schemas.microsoft.com/office/word/2010/wordml" xmlns:w15="http://schemas.microsoft.com/office/word/2012/wordml" xmlns:w16cex="http://schemas.microsoft.com/office/word/2018/wordml/cex" xmlns:w16cid="http://schemas.microsoft.com/office/word/2016/wordml/cid" xmlns:w16="http://schemas.microsoft.com/office/word/2018/wordml" xmlns:w16se="http://schemas.microsoft.com/office/word/2015/wordml/symex" xmlns:wpg="http://schemas.microsoft.com/office/word/2010/wordprocessingGroup" xmlns:wpi="http://schemas.microsoft.com/office/word/2010/wordprocessingInk" xmlns:wne="http://schemas.microsoft.com/office/word/2006/wordml" xmlns:wps="http://schemas.microsoft.com/office/word/2010/wordprocessingShape" mc:Ignorable="w14 w15 w16se w16cid w16 w16cex wp14">
+<w:ftr xmlns:wpc="http://schemas.microsoft.com/office/word/2010/wordprocessingCanvas" xmlns:mc="http://schemas.openxmlformats.org/markup-compatibility/2006" xmlns:o="urn:schemas-microsoft-com:office:office" xmlns:r="http://schemas.openxmlformats.org/officeDocument/2006/relationships" xmlns:m="http://schemas.openxmlformats.org/officeDocument/2006/math" xmlns:v="urn:schemas-microsoft-com:vml" xmlns:wp14="http://schemas.microsoft.com/office/word/2010/wordprocessingDrawing" xmlns:wp="http://schemas.openxmlformats.org/drawingml/2006/wordprocessingDrawing" xmlns:w10="urn:schemas-microsoft-com:office:word" xmlns:w="http://schemas.openxmlformats.org/wordprocessingml/2006/main" xmlns:w14="http://schemas.microsoft.com/office/word/2010/wordml" xmlns:w15="http://schemas.microsoft.com/office/word/2012/wordml" xmlns:wpg="http://schemas.microsoft.com/office/word/2010/wordprocessingGroup" xmlns:wpi="http://schemas.microsoft.com/office/word/2010/wordprocessingInk" xmlns:wne="http://schemas.microsoft.com/office/word/2006/wordml" xmlns:wps="http://schemas.microsoft.com/office/word/2010/wordprocessingShape" mc:Ignorable="w14 w15 wp14">
   <w:p>
     <w:pPr>
       <w:pStyle w:val="Piedepgina"/>
@@ -4045,7 +4629,7 @@
 </file>
 
 <file path=word/footnotes.xml><?xml version="1.0" encoding="utf-8"?>
-<w:footnotes xmlns:wpc="http://schemas.microsoft.com/office/word/2010/wordprocessingCanvas" xmlns:cx="http://schemas.microsoft.com/office/drawing/2014/chartex" xmlns:cx1="http://schemas.microsoft.com/office/drawing/2015/9/8/chartex" xmlns:cx2="http://schemas.microsoft.com/office/drawing/2015/10/21/chartex" xmlns:cx3="http://schemas.microsoft.com/office/drawing/2016/5/9/chartex" xmlns:cx4="http://schemas.microsoft.com/office/drawing/2016/5/10/chartex" xmlns:cx5="http://schemas.microsoft.com/office/drawing/2016/5/11/chartex" xmlns:cx6="http://schemas.microsoft.com/office/drawing/2016/5/12/chartex" xmlns:cx7="http://schemas.microsoft.com/office/drawing/2016/5/13/chartex" xmlns:cx8="http://schemas.microsoft.com/office/drawing/2016/5/14/chartex" xmlns:mc="http://schemas.openxmlformats.org/markup-compatibility/2006" xmlns:aink="http://schemas.microsoft.com/office/drawing/2016/ink" xmlns:am3d="http://schemas.microsoft.com/office/drawing/2017/model3d" xmlns:o="urn:schemas-microsoft-com:office:office" xmlns:r="http://schemas.openxmlformats.org/officeDocument/2006/relationships" xmlns:m="http://schemas.openxmlformats.org/officeDocument/2006/math" xmlns:v="urn:schemas-microsoft-com:vml" xmlns:wp14="http://schemas.microsoft.com/office/word/2010/wordprocessingDrawing" xmlns:wp="http://schemas.openxmlformats.org/drawingml/2006/wordprocessingDrawing" xmlns:w10="urn:schemas-microsoft-com:office:word" xmlns:w="http://schemas.openxmlformats.org/wordprocessingml/2006/main" xmlns:w14="http://schemas.microsoft.com/office/word/2010/wordml" xmlns:w15="http://schemas.microsoft.com/office/word/2012/wordml" xmlns:w16cex="http://schemas.microsoft.com/office/word/2018/wordml/cex" xmlns:w16cid="http://schemas.microsoft.com/office/word/2016/wordml/cid" xmlns:w16="http://schemas.microsoft.com/office/word/2018/wordml" xmlns:w16se="http://schemas.microsoft.com/office/word/2015/wordml/symex" xmlns:wpg="http://schemas.microsoft.com/office/word/2010/wordprocessingGroup" xmlns:wpi="http://schemas.microsoft.com/office/word/2010/wordprocessingInk" xmlns:wne="http://schemas.microsoft.com/office/word/2006/wordml" xmlns:wps="http://schemas.microsoft.com/office/word/2010/wordprocessingShape" mc:Ignorable="w14 w15 w16se w16cid w16 w16cex wp14">
+<w:footnotes xmlns:wpc="http://schemas.microsoft.com/office/word/2010/wordprocessingCanvas" xmlns:mc="http://schemas.openxmlformats.org/markup-compatibility/2006" xmlns:o="urn:schemas-microsoft-com:office:office" xmlns:r="http://schemas.openxmlformats.org/officeDocument/2006/relationships" xmlns:m="http://schemas.openxmlformats.org/officeDocument/2006/math" xmlns:v="urn:schemas-microsoft-com:vml" xmlns:wp14="http://schemas.microsoft.com/office/word/2010/wordprocessingDrawing" xmlns:wp="http://schemas.openxmlformats.org/drawingml/2006/wordprocessingDrawing" xmlns:w10="urn:schemas-microsoft-com:office:word" xmlns:w="http://schemas.openxmlformats.org/wordprocessingml/2006/main" xmlns:w14="http://schemas.microsoft.com/office/word/2010/wordml" xmlns:w15="http://schemas.microsoft.com/office/word/2012/wordml" xmlns:wpg="http://schemas.microsoft.com/office/word/2010/wordprocessingGroup" xmlns:wpi="http://schemas.microsoft.com/office/word/2010/wordprocessingInk" xmlns:wne="http://schemas.microsoft.com/office/word/2006/wordml" xmlns:wps="http://schemas.microsoft.com/office/word/2010/wordprocessingShape" mc:Ignorable="w14 w15 wp14">
   <w:footnote w:type="separator" w:id="-1">
     <w:p>
       <w:pPr>
@@ -4070,7 +4654,7 @@
 </file>
 
 <file path=word/header1.xml><?xml version="1.0" encoding="utf-8"?>
-<w:hdr xmlns:wpc="http://schemas.microsoft.com/office/word/2010/wordprocessingCanvas" xmlns:cx="http://schemas.microsoft.com/office/drawing/2014/chartex" xmlns:cx1="http://schemas.microsoft.com/office/drawing/2015/9/8/chartex" xmlns:cx2="http://schemas.microsoft.com/office/drawing/2015/10/21/chartex" xmlns:cx3="http://schemas.microsoft.com/office/drawing/2016/5/9/chartex" xmlns:cx4="http://schemas.microsoft.com/office/drawing/2016/5/10/chartex" xmlns:cx5="http://schemas.microsoft.com/office/drawing/2016/5/11/chartex" xmlns:cx6="http://schemas.microsoft.com/office/drawing/2016/5/12/chartex" xmlns:cx7="http://schemas.microsoft.com/office/drawing/2016/5/13/chartex" xmlns:cx8="http://schemas.microsoft.com/office/drawing/2016/5/14/chartex" xmlns:mc="http://schemas.openxmlformats.org/markup-compatibility/2006" xmlns:aink="http://schemas.microsoft.com/office/drawing/2016/ink" xmlns:am3d="http://schemas.microsoft.com/office/drawing/2017/model3d" xmlns:o="urn:schemas-microsoft-com:office:office" xmlns:r="http://schemas.openxmlformats.org/officeDocument/2006/relationships" xmlns:m="http://schemas.openxmlformats.org/officeDocument/2006/math" xmlns:v="urn:schemas-microsoft-com:vml" xmlns:wp14="http://schemas.microsoft.com/office/word/2010/wordprocessingDrawing" xmlns:wp="http://schemas.openxmlformats.org/drawingml/2006/wordprocessingDrawing" xmlns:w10="urn:schemas-microsoft-com:office:word" xmlns:w="http://schemas.openxmlformats.org/wordprocessingml/2006/main" xmlns:w14="http://schemas.microsoft.com/office/word/2010/wordml" xmlns:w15="http://schemas.microsoft.com/office/word/2012/wordml" xmlns:w16cex="http://schemas.microsoft.com/office/word/2018/wordml/cex" xmlns:w16cid="http://schemas.microsoft.com/office/word/2016/wordml/cid" xmlns:w16="http://schemas.microsoft.com/office/word/2018/wordml" xmlns:w16se="http://schemas.microsoft.com/office/word/2015/wordml/symex" xmlns:wpg="http://schemas.microsoft.com/office/word/2010/wordprocessingGroup" xmlns:wpi="http://schemas.microsoft.com/office/word/2010/wordprocessingInk" xmlns:wne="http://schemas.microsoft.com/office/word/2006/wordml" xmlns:wps="http://schemas.microsoft.com/office/word/2010/wordprocessingShape" mc:Ignorable="w14 w15 w16se w16cid w16 w16cex wp14">
+<w:hdr xmlns:wpc="http://schemas.microsoft.com/office/word/2010/wordprocessingCanvas" xmlns:mc="http://schemas.openxmlformats.org/markup-compatibility/2006" xmlns:o="urn:schemas-microsoft-com:office:office" xmlns:r="http://schemas.openxmlformats.org/officeDocument/2006/relationships" xmlns:m="http://schemas.openxmlformats.org/officeDocument/2006/math" xmlns:v="urn:schemas-microsoft-com:vml" xmlns:wp14="http://schemas.microsoft.com/office/word/2010/wordprocessingDrawing" xmlns:wp="http://schemas.openxmlformats.org/drawingml/2006/wordprocessingDrawing" xmlns:w10="urn:schemas-microsoft-com:office:word" xmlns:w="http://schemas.openxmlformats.org/wordprocessingml/2006/main" xmlns:w14="http://schemas.microsoft.com/office/word/2010/wordml" xmlns:w15="http://schemas.microsoft.com/office/word/2012/wordml" xmlns:wpg="http://schemas.microsoft.com/office/word/2010/wordprocessingGroup" xmlns:wpi="http://schemas.microsoft.com/office/word/2010/wordprocessingInk" xmlns:wne="http://schemas.microsoft.com/office/word/2006/wordml" xmlns:wps="http://schemas.microsoft.com/office/word/2010/wordprocessingShape" mc:Ignorable="w14 w15 wp14">
   <w:p>
     <w:pPr>
       <w:rPr>
@@ -4149,7 +4733,7 @@
 </file>
 
 <file path=word/header2.xml><?xml version="1.0" encoding="utf-8"?>
-<w:hdr xmlns:wpc="http://schemas.microsoft.com/office/word/2010/wordprocessingCanvas" xmlns:cx="http://schemas.microsoft.com/office/drawing/2014/chartex" xmlns:cx1="http://schemas.microsoft.com/office/drawing/2015/9/8/chartex" xmlns:cx2="http://schemas.microsoft.com/office/drawing/2015/10/21/chartex" xmlns:cx3="http://schemas.microsoft.com/office/drawing/2016/5/9/chartex" xmlns:cx4="http://schemas.microsoft.com/office/drawing/2016/5/10/chartex" xmlns:cx5="http://schemas.microsoft.com/office/drawing/2016/5/11/chartex" xmlns:cx6="http://schemas.microsoft.com/office/drawing/2016/5/12/chartex" xmlns:cx7="http://schemas.microsoft.com/office/drawing/2016/5/13/chartex" xmlns:cx8="http://schemas.microsoft.com/office/drawing/2016/5/14/chartex" xmlns:mc="http://schemas.openxmlformats.org/markup-compatibility/2006" xmlns:aink="http://schemas.microsoft.com/office/drawing/2016/ink" xmlns:am3d="http://schemas.microsoft.com/office/drawing/2017/model3d" xmlns:o="urn:schemas-microsoft-com:office:office" xmlns:r="http://schemas.openxmlformats.org/officeDocument/2006/relationships" xmlns:m="http://schemas.openxmlformats.org/officeDocument/2006/math" xmlns:v="urn:schemas-microsoft-com:vml" xmlns:wp14="http://schemas.microsoft.com/office/word/2010/wordprocessingDrawing" xmlns:wp="http://schemas.openxmlformats.org/drawingml/2006/wordprocessingDrawing" xmlns:w10="urn:schemas-microsoft-com:office:word" xmlns:w="http://schemas.openxmlformats.org/wordprocessingml/2006/main" xmlns:w14="http://schemas.microsoft.com/office/word/2010/wordml" xmlns:w15="http://schemas.microsoft.com/office/word/2012/wordml" xmlns:w16cex="http://schemas.microsoft.com/office/word/2018/wordml/cex" xmlns:w16cid="http://schemas.microsoft.com/office/word/2016/wordml/cid" xmlns:w16="http://schemas.microsoft.com/office/word/2018/wordml" xmlns:w16se="http://schemas.microsoft.com/office/word/2015/wordml/symex" xmlns:wpg="http://schemas.microsoft.com/office/word/2010/wordprocessingGroup" xmlns:wpi="http://schemas.microsoft.com/office/word/2010/wordprocessingInk" xmlns:wne="http://schemas.microsoft.com/office/word/2006/wordml" xmlns:wps="http://schemas.microsoft.com/office/word/2010/wordprocessingShape" mc:Ignorable="w14 w15 w16se w16cid w16 w16cex wp14">
+<w:hdr xmlns:wpc="http://schemas.microsoft.com/office/word/2010/wordprocessingCanvas" xmlns:mc="http://schemas.openxmlformats.org/markup-compatibility/2006" xmlns:o="urn:schemas-microsoft-com:office:office" xmlns:r="http://schemas.openxmlformats.org/officeDocument/2006/relationships" xmlns:m="http://schemas.openxmlformats.org/officeDocument/2006/math" xmlns:v="urn:schemas-microsoft-com:vml" xmlns:wp14="http://schemas.microsoft.com/office/word/2010/wordprocessingDrawing" xmlns:wp="http://schemas.openxmlformats.org/drawingml/2006/wordprocessingDrawing" xmlns:w10="urn:schemas-microsoft-com:office:word" xmlns:w="http://schemas.openxmlformats.org/wordprocessingml/2006/main" xmlns:w14="http://schemas.microsoft.com/office/word/2010/wordml" xmlns:w15="http://schemas.microsoft.com/office/word/2012/wordml" xmlns:wpg="http://schemas.microsoft.com/office/word/2010/wordprocessingGroup" xmlns:wpi="http://schemas.microsoft.com/office/word/2010/wordprocessingInk" xmlns:wne="http://schemas.microsoft.com/office/word/2006/wordml" xmlns:wps="http://schemas.microsoft.com/office/word/2010/wordprocessingShape" mc:Ignorable="w14 w15 wp14">
   <w:tbl>
     <w:tblPr>
       <w:tblW w:w="0" w:type="auto"/>
@@ -4208,11 +4792,24 @@
           <w:tcW w:w="6379" w:type="dxa"/>
         </w:tcPr>
         <w:p>
-          <w:fldSimple w:instr=" TITLE  \* MERGEFORMAT ">
-            <w:r>
-              <w:t>Software Architecture Document</w:t>
-            </w:r>
-          </w:fldSimple>
+          <w:r>
+            <w:fldChar w:fldCharType="begin"/>
+          </w:r>
+          <w:r>
+            <w:instrText xml:space="preserve"> TITLE  \* MERGEF</w:instrText>
+          </w:r>
+          <w:r>
+            <w:instrText xml:space="preserve">ORMAT </w:instrText>
+          </w:r>
+          <w:r>
+            <w:fldChar w:fldCharType="separate"/>
+          </w:r>
+          <w:r>
+            <w:t>Software Architecture Document</w:t>
+          </w:r>
+          <w:r>
+            <w:fldChar w:fldCharType="end"/>
+          </w:r>
         </w:p>
       </w:tc>
       <w:tc>
@@ -4259,7 +4856,7 @@
 </file>
 
 <file path=word/header3.xml><?xml version="1.0" encoding="utf-8"?>
-<w:hdr xmlns:wpc="http://schemas.microsoft.com/office/word/2010/wordprocessingCanvas" xmlns:cx="http://schemas.microsoft.com/office/drawing/2014/chartex" xmlns:cx1="http://schemas.microsoft.com/office/drawing/2015/9/8/chartex" xmlns:cx2="http://schemas.microsoft.com/office/drawing/2015/10/21/chartex" xmlns:cx3="http://schemas.microsoft.com/office/drawing/2016/5/9/chartex" xmlns:cx4="http://schemas.microsoft.com/office/drawing/2016/5/10/chartex" xmlns:cx5="http://schemas.microsoft.com/office/drawing/2016/5/11/chartex" xmlns:cx6="http://schemas.microsoft.com/office/drawing/2016/5/12/chartex" xmlns:cx7="http://schemas.microsoft.com/office/drawing/2016/5/13/chartex" xmlns:cx8="http://schemas.microsoft.com/office/drawing/2016/5/14/chartex" xmlns:mc="http://schemas.openxmlformats.org/markup-compatibility/2006" xmlns:aink="http://schemas.microsoft.com/office/drawing/2016/ink" xmlns:am3d="http://schemas.microsoft.com/office/drawing/2017/model3d" xmlns:o="urn:schemas-microsoft-com:office:office" xmlns:r="http://schemas.openxmlformats.org/officeDocument/2006/relationships" xmlns:m="http://schemas.openxmlformats.org/officeDocument/2006/math" xmlns:v="urn:schemas-microsoft-com:vml" xmlns:wp14="http://schemas.microsoft.com/office/word/2010/wordprocessingDrawing" xmlns:wp="http://schemas.openxmlformats.org/drawingml/2006/wordprocessingDrawing" xmlns:w10="urn:schemas-microsoft-com:office:word" xmlns:w="http://schemas.openxmlformats.org/wordprocessingml/2006/main" xmlns:w14="http://schemas.microsoft.com/office/word/2010/wordml" xmlns:w15="http://schemas.microsoft.com/office/word/2012/wordml" xmlns:w16cex="http://schemas.microsoft.com/office/word/2018/wordml/cex" xmlns:w16cid="http://schemas.microsoft.com/office/word/2016/wordml/cid" xmlns:w16="http://schemas.microsoft.com/office/word/2018/wordml" xmlns:w16se="http://schemas.microsoft.com/office/word/2015/wordml/symex" xmlns:wpg="http://schemas.microsoft.com/office/word/2010/wordprocessingGroup" xmlns:wpi="http://schemas.microsoft.com/office/word/2010/wordprocessingInk" xmlns:wne="http://schemas.microsoft.com/office/word/2006/wordml" xmlns:wps="http://schemas.microsoft.com/office/word/2010/wordprocessingShape" mc:Ignorable="w14 w15 w16se w16cid w16 w16cex wp14">
+<w:hdr xmlns:wpc="http://schemas.microsoft.com/office/word/2010/wordprocessingCanvas" xmlns:mc="http://schemas.openxmlformats.org/markup-compatibility/2006" xmlns:o="urn:schemas-microsoft-com:office:office" xmlns:r="http://schemas.openxmlformats.org/officeDocument/2006/relationships" xmlns:m="http://schemas.openxmlformats.org/officeDocument/2006/math" xmlns:v="urn:schemas-microsoft-com:vml" xmlns:wp14="http://schemas.microsoft.com/office/word/2010/wordprocessingDrawing" xmlns:wp="http://schemas.openxmlformats.org/drawingml/2006/wordprocessingDrawing" xmlns:w10="urn:schemas-microsoft-com:office:word" xmlns:w="http://schemas.openxmlformats.org/wordprocessingml/2006/main" xmlns:w14="http://schemas.microsoft.com/office/word/2010/wordml" xmlns:w15="http://schemas.microsoft.com/office/word/2012/wordml" xmlns:wpg="http://schemas.microsoft.com/office/word/2010/wordprocessingGroup" xmlns:wpi="http://schemas.microsoft.com/office/word/2010/wordprocessingInk" xmlns:wne="http://schemas.microsoft.com/office/word/2006/wordml" xmlns:wps="http://schemas.microsoft.com/office/word/2010/wordprocessingShape" mc:Ignorable="w14 w15 wp14">
   <w:p>
     <w:pPr>
       <w:pStyle w:val="Encabezado"/>
@@ -4269,7 +4866,7 @@
 </file>
 
 <file path=word/numbering.xml><?xml version="1.0" encoding="utf-8"?>
-<w:numbering xmlns:wpc="http://schemas.microsoft.com/office/word/2010/wordprocessingCanvas" xmlns:cx="http://schemas.microsoft.com/office/drawing/2014/chartex" xmlns:cx1="http://schemas.microsoft.com/office/drawing/2015/9/8/chartex" xmlns:cx2="http://schemas.microsoft.com/office/drawing/2015/10/21/chartex" xmlns:cx3="http://schemas.microsoft.com/office/drawing/2016/5/9/chartex" xmlns:cx4="http://schemas.microsoft.com/office/drawing/2016/5/10/chartex" xmlns:cx5="http://schemas.microsoft.com/office/drawing/2016/5/11/chartex" xmlns:cx6="http://schemas.microsoft.com/office/drawing/2016/5/12/chartex" xmlns:cx7="http://schemas.microsoft.com/office/drawing/2016/5/13/chartex" xmlns:cx8="http://schemas.microsoft.com/office/drawing/2016/5/14/chartex" xmlns:mc="http://schemas.openxmlformats.org/markup-compatibility/2006" xmlns:aink="http://schemas.microsoft.com/office/drawing/2016/ink" xmlns:am3d="http://schemas.microsoft.com/office/drawing/2017/model3d" xmlns:o="urn:schemas-microsoft-com:office:office" xmlns:r="http://schemas.openxmlformats.org/officeDocument/2006/relationships" xmlns:m="http://schemas.openxmlformats.org/officeDocument/2006/math" xmlns:v="urn:schemas-microsoft-com:vml" xmlns:wp14="http://schemas.microsoft.com/office/word/2010/wordprocessingDrawing" xmlns:wp="http://schemas.openxmlformats.org/drawingml/2006/wordprocessingDrawing" xmlns:w10="urn:schemas-microsoft-com:office:word" xmlns:w="http://schemas.openxmlformats.org/wordprocessingml/2006/main" xmlns:w14="http://schemas.microsoft.com/office/word/2010/wordml" xmlns:w15="http://schemas.microsoft.com/office/word/2012/wordml" xmlns:w16cex="http://schemas.microsoft.com/office/word/2018/wordml/cex" xmlns:w16cid="http://schemas.microsoft.com/office/word/2016/wordml/cid" xmlns:w16="http://schemas.microsoft.com/office/word/2018/wordml" xmlns:w16se="http://schemas.microsoft.com/office/word/2015/wordml/symex" xmlns:wpg="http://schemas.microsoft.com/office/word/2010/wordprocessingGroup" xmlns:wpi="http://schemas.microsoft.com/office/word/2010/wordprocessingInk" xmlns:wne="http://schemas.microsoft.com/office/word/2006/wordml" xmlns:wps="http://schemas.microsoft.com/office/word/2010/wordprocessingShape" mc:Ignorable="w14 w15 w16se w16cid w16 w16cex wp14">
+<w:numbering xmlns:wpc="http://schemas.microsoft.com/office/word/2010/wordprocessingCanvas" xmlns:mc="http://schemas.openxmlformats.org/markup-compatibility/2006" xmlns:o="urn:schemas-microsoft-com:office:office" xmlns:r="http://schemas.openxmlformats.org/officeDocument/2006/relationships" xmlns:m="http://schemas.openxmlformats.org/officeDocument/2006/math" xmlns:v="urn:schemas-microsoft-com:vml" xmlns:wp14="http://schemas.microsoft.com/office/word/2010/wordprocessingDrawing" xmlns:wp="http://schemas.openxmlformats.org/drawingml/2006/wordprocessingDrawing" xmlns:w10="urn:schemas-microsoft-com:office:word" xmlns:w="http://schemas.openxmlformats.org/wordprocessingml/2006/main" xmlns:w14="http://schemas.microsoft.com/office/word/2010/wordml" xmlns:w15="http://schemas.microsoft.com/office/word/2012/wordml" xmlns:wpg="http://schemas.microsoft.com/office/word/2010/wordprocessingGroup" xmlns:wpi="http://schemas.microsoft.com/office/word/2010/wordprocessingInk" xmlns:wne="http://schemas.microsoft.com/office/word/2006/wordml" xmlns:wps="http://schemas.microsoft.com/office/word/2010/wordprocessingShape" mc:Ignorable="w14 w15 wp14">
   <w:abstractNum w:abstractNumId="0" w15:restartNumberingAfterBreak="0">
     <w:nsid w:val="FFFFFFFB"/>
     <w:multiLevelType w:val="multilevel"/>
@@ -4885,7 +5482,7 @@
 </file>
 
 <file path=word/styles.xml><?xml version="1.0" encoding="utf-8"?>
-<w:styles xmlns:mc="http://schemas.openxmlformats.org/markup-compatibility/2006" xmlns:r="http://schemas.openxmlformats.org/officeDocument/2006/relationships" xmlns:w="http://schemas.openxmlformats.org/wordprocessingml/2006/main" xmlns:w14="http://schemas.microsoft.com/office/word/2010/wordml" xmlns:w15="http://schemas.microsoft.com/office/word/2012/wordml" xmlns:w16cex="http://schemas.microsoft.com/office/word/2018/wordml/cex" xmlns:w16cid="http://schemas.microsoft.com/office/word/2016/wordml/cid" xmlns:w16="http://schemas.microsoft.com/office/word/2018/wordml" xmlns:w16se="http://schemas.microsoft.com/office/word/2015/wordml/symex" mc:Ignorable="w14 w15 w16se w16cid w16 w16cex">
+<w:styles xmlns:mc="http://schemas.openxmlformats.org/markup-compatibility/2006" xmlns:r="http://schemas.openxmlformats.org/officeDocument/2006/relationships" xmlns:w="http://schemas.openxmlformats.org/wordprocessingml/2006/main" xmlns:w14="http://schemas.microsoft.com/office/word/2010/wordml" xmlns:w15="http://schemas.microsoft.com/office/word/2012/wordml" mc:Ignorable="w14 w15">
   <w:docDefaults>
     <w:rPrDefault>
       <w:rPr>
@@ -4895,7 +5492,7 @@
     </w:rPrDefault>
     <w:pPrDefault/>
   </w:docDefaults>
-  <w:latentStyles w:defLockedState="0" w:defUIPriority="99" w:defSemiHidden="0" w:defUnhideWhenUsed="0" w:defQFormat="0" w:count="376">
+  <w:latentStyles w:defLockedState="0" w:defUIPriority="99" w:defSemiHidden="0" w:defUnhideWhenUsed="0" w:defQFormat="0" w:count="371">
     <w:lsdException w:name="Normal" w:uiPriority="0" w:qFormat="1"/>
     <w:lsdException w:name="heading 1" w:uiPriority="9" w:qFormat="1"/>
     <w:lsdException w:name="heading 2" w:uiPriority="9" w:qFormat="1"/>
@@ -5050,7 +5647,7 @@
     <w:lsdException w:name="Table Web 2" w:semiHidden="1" w:unhideWhenUsed="1"/>
     <w:lsdException w:name="Table Web 3" w:semiHidden="1" w:unhideWhenUsed="1"/>
     <w:lsdException w:name="Balloon Text" w:semiHidden="1" w:unhideWhenUsed="1"/>
-    <w:lsdException w:name="Table Grid" w:semiHidden="1" w:uiPriority="59" w:unhideWhenUsed="1"/>
+    <w:lsdException w:name="Table Grid" w:uiPriority="59"/>
     <w:lsdException w:name="Table Theme" w:semiHidden="1" w:unhideWhenUsed="1"/>
     <w:lsdException w:name="Placeholder Text" w:semiHidden="1"/>
     <w:lsdException w:name="No Spacing" w:uiPriority="1" w:qFormat="1"/>
@@ -5267,11 +5864,6 @@
     <w:lsdException w:name="List Table 5 Dark Accent 6" w:uiPriority="50"/>
     <w:lsdException w:name="List Table 6 Colorful Accent 6" w:uiPriority="51"/>
     <w:lsdException w:name="List Table 7 Colorful Accent 6" w:uiPriority="52"/>
-    <w:lsdException w:name="Mention" w:semiHidden="1" w:unhideWhenUsed="1"/>
-    <w:lsdException w:name="Smart Hyperlink" w:semiHidden="1" w:unhideWhenUsed="1"/>
-    <w:lsdException w:name="Hashtag" w:semiHidden="1" w:unhideWhenUsed="1"/>
-    <w:lsdException w:name="Unresolved Mention" w:semiHidden="1" w:unhideWhenUsed="1"/>
-    <w:lsdException w:name="Smart Link" w:semiHidden="1" w:unhideWhenUsed="1"/>
   </w:latentStyles>
   <w:style w:type="paragraph" w:default="1" w:styleId="Normal">
     <w:name w:val="Normal"/>
@@ -5482,7 +6074,7 @@
       <w:lang w:val="en-AU"/>
     </w:rPr>
   </w:style>
-  <w:style w:type="paragraph" w:styleId="Ttulo">
+  <w:style w:type="paragraph" w:styleId="Puesto">
     <w:name w:val="Title"/>
     <w:basedOn w:val="Normal"/>
     <w:next w:val="Normal"/>
@@ -5880,6 +6472,27 @@
       <w:lang w:val="en-US" w:eastAsia="en-US"/>
     </w:rPr>
   </w:style>
+  <w:style w:type="paragraph" w:styleId="Fecha">
+    <w:name w:val="Date"/>
+    <w:basedOn w:val="Normal"/>
+    <w:next w:val="Normal"/>
+    <w:link w:val="FechaCar"/>
+    <w:uiPriority w:val="99"/>
+    <w:semiHidden/>
+    <w:unhideWhenUsed/>
+    <w:rsid w:val="00AF68D2"/>
+  </w:style>
+  <w:style w:type="character" w:customStyle="1" w:styleId="FechaCar">
+    <w:name w:val="Fecha Car"/>
+    <w:basedOn w:val="Fuentedeprrafopredeter"/>
+    <w:link w:val="Fecha"/>
+    <w:uiPriority w:val="99"/>
+    <w:semiHidden/>
+    <w:rsid w:val="00AF68D2"/>
+    <w:rPr>
+      <w:lang w:val="en-US" w:eastAsia="en-US"/>
+    </w:rPr>
+  </w:style>
 </w:styles>
 </file>
 

</xml_diff>

<commit_message>
Modificacion diagrama de clases
</commit_message>
<xml_diff>
--- a/documento_arquitectura.docx
+++ b/documento_arquitectura.docx
@@ -1,38 +1,70 @@
 
 <file path=word/document.xml><?xml version="1.0" encoding="utf-8"?>
-<w:document xmlns:wpc="http://schemas.microsoft.com/office/word/2010/wordprocessingCanvas" xmlns:mc="http://schemas.openxmlformats.org/markup-compatibility/2006" xmlns:o="urn:schemas-microsoft-com:office:office" xmlns:r="http://schemas.openxmlformats.org/officeDocument/2006/relationships" xmlns:m="http://schemas.openxmlformats.org/officeDocument/2006/math" xmlns:v="urn:schemas-microsoft-com:vml" xmlns:wp14="http://schemas.microsoft.com/office/word/2010/wordprocessingDrawing" xmlns:wp="http://schemas.openxmlformats.org/drawingml/2006/wordprocessingDrawing" xmlns:w10="urn:schemas-microsoft-com:office:word" xmlns:w="http://schemas.openxmlformats.org/wordprocessingml/2006/main" xmlns:w14="http://schemas.microsoft.com/office/word/2010/wordml" xmlns:wpg="http://schemas.microsoft.com/office/word/2010/wordprocessingGroup" xmlns:wpi="http://schemas.microsoft.com/office/word/2010/wordprocessingInk" xmlns:wne="http://schemas.microsoft.com/office/word/2006/wordml" xmlns:wps="http://schemas.microsoft.com/office/word/2010/wordprocessingShape" mc:Ignorable="w14 wp14">
+<w:document xmlns:wpc="http://schemas.microsoft.com/office/word/2010/wordprocessingCanvas" xmlns:cx="http://schemas.microsoft.com/office/drawing/2014/chartex" xmlns:cx1="http://schemas.microsoft.com/office/drawing/2015/9/8/chartex" xmlns:cx2="http://schemas.microsoft.com/office/drawing/2015/10/21/chartex" xmlns:cx3="http://schemas.microsoft.com/office/drawing/2016/5/9/chartex" xmlns:cx4="http://schemas.microsoft.com/office/drawing/2016/5/10/chartex" xmlns:cx5="http://schemas.microsoft.com/office/drawing/2016/5/11/chartex" xmlns:cx6="http://schemas.microsoft.com/office/drawing/2016/5/12/chartex" xmlns:cx7="http://schemas.microsoft.com/office/drawing/2016/5/13/chartex" xmlns:cx8="http://schemas.microsoft.com/office/drawing/2016/5/14/chartex" xmlns:mc="http://schemas.openxmlformats.org/markup-compatibility/2006" xmlns:aink="http://schemas.microsoft.com/office/drawing/2016/ink" xmlns:am3d="http://schemas.microsoft.com/office/drawing/2017/model3d" xmlns:o="urn:schemas-microsoft-com:office:office" xmlns:r="http://schemas.openxmlformats.org/officeDocument/2006/relationships" xmlns:m="http://schemas.openxmlformats.org/officeDocument/2006/math" xmlns:v="urn:schemas-microsoft-com:vml" xmlns:wp14="http://schemas.microsoft.com/office/word/2010/wordprocessingDrawing" xmlns:wp="http://schemas.openxmlformats.org/drawingml/2006/wordprocessingDrawing" xmlns:w10="urn:schemas-microsoft-com:office:word" xmlns:w="http://schemas.openxmlformats.org/wordprocessingml/2006/main" xmlns:w14="http://schemas.microsoft.com/office/word/2010/wordml" xmlns:w15="http://schemas.microsoft.com/office/word/2012/wordml" xmlns:w16cex="http://schemas.microsoft.com/office/word/2018/wordml/cex" xmlns:w16cid="http://schemas.microsoft.com/office/word/2016/wordml/cid" xmlns:w16="http://schemas.microsoft.com/office/word/2018/wordml" xmlns:w16se="http://schemas.microsoft.com/office/word/2015/wordml/symex" xmlns:wpg="http://schemas.microsoft.com/office/word/2010/wordprocessingGroup" xmlns:wpi="http://schemas.microsoft.com/office/word/2010/wordprocessingInk" xmlns:wne="http://schemas.microsoft.com/office/word/2006/wordml" xmlns:wps="http://schemas.microsoft.com/office/word/2010/wordprocessingShape" mc:Ignorable="w14 w15 w16se w16cid w16 w16cex wp14">
   <w:body>
     <w:p>
       <w:pPr>
         <w:pStyle w:val="Ttulo"/>
         <w:jc w:val="right"/>
-      </w:pPr>
-      <w:r>
-        <w:t xml:space="preserve">Agenda de </w:t>
-      </w:r>
-      <w:proofErr w:type="spellStart"/>
-      <w:r>
-        <w:t>Viajes</w:t>
-      </w:r>
-      <w:proofErr w:type="spellEnd"/>
+        <w:rPr>
+          <w:lang w:val="es-AR"/>
+        </w:rPr>
+      </w:pPr>
+      <w:r>
+        <w:rPr>
+          <w:lang w:val="es-AR"/>
+        </w:rPr>
+        <w:t>Agenda de Viajes</w:t>
+      </w:r>
     </w:p>
     <w:p>
       <w:pPr>
         <w:pStyle w:val="Ttulo"/>
         <w:jc w:val="right"/>
+        <w:rPr>
+          <w:lang w:val="es-AR"/>
+        </w:rPr>
       </w:pPr>
       <w:r>
         <w:fldChar w:fldCharType="begin"/>
       </w:r>
       <w:r>
+        <w:rPr>
+          <w:lang w:val="es-AR"/>
+        </w:rPr>
         <w:instrText>TITLE</w:instrText>
       </w:r>
       <w:r>
         <w:fldChar w:fldCharType="separate"/>
       </w:r>
       <w:r>
-        <w:t>Software Architecture Document</w:t>
-      </w:r>
+        <w:rPr>
+          <w:lang w:val="es-AR"/>
+        </w:rPr>
+        <w:t xml:space="preserve">Software </w:t>
+      </w:r>
+      <w:proofErr w:type="spellStart"/>
+      <w:r>
+        <w:rPr>
+          <w:lang w:val="es-AR"/>
+        </w:rPr>
+        <w:t>Architecture</w:t>
+      </w:r>
+      <w:proofErr w:type="spellEnd"/>
+      <w:r>
+        <w:rPr>
+          <w:lang w:val="es-AR"/>
+        </w:rPr>
+        <w:t xml:space="preserve"> </w:t>
+      </w:r>
+      <w:proofErr w:type="spellStart"/>
+      <w:r>
+        <w:rPr>
+          <w:lang w:val="es-AR"/>
+        </w:rPr>
+        <w:t>Document</w:t>
+      </w:r>
+      <w:proofErr w:type="spellEnd"/>
       <w:r>
         <w:fldChar w:fldCharType="end"/>
       </w:r>
@@ -41,6 +73,9 @@
       <w:pPr>
         <w:pStyle w:val="Ttulo"/>
         <w:jc w:val="right"/>
+        <w:rPr>
+          <w:lang w:val="es-AR"/>
+        </w:rPr>
       </w:pPr>
     </w:p>
     <w:p>
@@ -67,7 +102,7 @@
       <w:pPr>
         <w:pStyle w:val="InfoBlue"/>
         <w:sectPr>
-          <w:headerReference w:type="default" r:id="rId8"/>
+          <w:headerReference w:type="default" r:id="rId7"/>
           <w:pgSz w:w="12240" w:h="15840"/>
           <w:pgMar w:top="1440" w:right="1440" w:bottom="1440" w:left="1440" w:header="720" w:footer="0" w:gutter="0"/>
           <w:cols w:space="720"/>
@@ -421,19 +456,11 @@
                 <w:lang w:val="es-AR"/>
               </w:rPr>
             </w:pPr>
-            <w:proofErr w:type="spellStart"/>
             <w:r>
               <w:rPr>
                 <w:lang w:val="es-AR"/>
               </w:rPr>
-              <w:t>Agustin</w:t>
-            </w:r>
-            <w:proofErr w:type="spellEnd"/>
-            <w:r>
-              <w:rPr>
-                <w:lang w:val="es-AR"/>
-              </w:rPr>
-              <w:t xml:space="preserve"> Godoy </w:t>
+              <w:t xml:space="preserve">Agustin Godoy </w:t>
             </w:r>
             <w:proofErr w:type="spellStart"/>
             <w:r>
@@ -2115,18 +2142,12 @@
         </w:rPr>
         <w:t>” ,</w:t>
       </w:r>
-      <w:r>
-        <w:rPr>
-          <w:lang w:val="es-AR"/>
-        </w:rPr>
-        <w:t>“</w:t>
-      </w:r>
       <w:proofErr w:type="gramEnd"/>
       <w:r>
         <w:rPr>
           <w:lang w:val="es-AR"/>
         </w:rPr>
-        <w:t>registrarse”</w:t>
+        <w:t>“registrarse”</w:t>
       </w:r>
       <w:r>
         <w:rPr>
@@ -2209,7 +2230,7 @@
                     </pic:cNvPicPr>
                   </pic:nvPicPr>
                   <pic:blipFill>
-                    <a:blip r:embed="rId9"/>
+                    <a:blip r:embed="rId8"/>
                     <a:stretch>
                       <a:fillRect/>
                     </a:stretch>
@@ -2405,7 +2426,7 @@
                     </pic:cNvPicPr>
                   </pic:nvPicPr>
                   <pic:blipFill>
-                    <a:blip r:embed="rId10"/>
+                    <a:blip r:embed="rId9"/>
                     <a:stretch>
                       <a:fillRect/>
                     </a:stretch>
@@ -2757,7 +2778,7 @@
                     </pic:cNvPicPr>
                   </pic:nvPicPr>
                   <pic:blipFill>
-                    <a:blip r:embed="rId11"/>
+                    <a:blip r:embed="rId10"/>
                     <a:stretch>
                       <a:fillRect/>
                     </a:stretch>
@@ -3135,20 +3156,20 @@
         <w:rPr>
           <w:lang w:val="es-AR"/>
         </w:rPr>
-        <w:t>plan ”</w:t>
+        <w:t>plan ”.</w:t>
+      </w:r>
+      <w:r>
+        <w:rPr>
+          <w:lang w:val="es-AR"/>
+        </w:rPr>
+        <w:t>Los</w:t>
       </w:r>
       <w:proofErr w:type="gramEnd"/>
       <w:r>
         <w:rPr>
           <w:lang w:val="es-AR"/>
         </w:rPr>
-        <w:t>.</w:t>
-      </w:r>
-      <w:r>
-        <w:rPr>
-          <w:lang w:val="es-AR"/>
-        </w:rPr>
-        <w:t>Los diagramas de paquetes no aplican para el alcance de esta versión del documento.</w:t>
+        <w:t xml:space="preserve"> diagramas de paquetes no aplican para el alcance de esta versión del documento.</w:t>
       </w:r>
     </w:p>
     <w:p>
@@ -3213,6 +3234,7 @@
         <w:rPr>
           <w:rFonts w:ascii="Arial" w:hAnsi="Arial" w:cs="Arial"/>
           <w:b/>
+          <w:lang w:val="es-AR"/>
         </w:rPr>
       </w:pPr>
       <w:r>
@@ -3220,13 +3242,13 @@
           <w:rFonts w:ascii="Arial" w:hAnsi="Arial" w:cs="Arial"/>
           <w:b/>
           <w:noProof/>
-          <w:lang w:val="es-AR" w:eastAsia="es-AR"/>
+          <w:lang w:val="es-AR"/>
         </w:rPr>
         <w:drawing>
-          <wp:inline distT="0" distB="0" distL="0" distR="0" wp14:anchorId="2CBB3041" wp14:editId="09BD11ED">
+          <wp:inline distT="0" distB="0" distL="0" distR="0" wp14:anchorId="08B76973" wp14:editId="0CDB20B1">
             <wp:extent cx="5943600" cy="4504690"/>
             <wp:effectExtent l="0" t="0" r="0" b="0"/>
-            <wp:docPr id="13" name="Imagen 13"/>
+            <wp:docPr id="12" name="Imagen 12"/>
             <wp:cNvGraphicFramePr>
               <a:graphicFrameLocks xmlns:a="http://schemas.openxmlformats.org/drawingml/2006/main" noChangeAspect="1"/>
             </wp:cNvGraphicFramePr>
@@ -3234,11 +3256,11 @@
               <a:graphicData uri="http://schemas.openxmlformats.org/drawingml/2006/picture">
                 <pic:pic xmlns:pic="http://schemas.openxmlformats.org/drawingml/2006/picture">
                   <pic:nvPicPr>
-                    <pic:cNvPr id="13" name="Diagrama Clase Usiario.png"/>
+                    <pic:cNvPr id="12" name="Diagrama Clase Usuario.png"/>
                     <pic:cNvPicPr/>
                   </pic:nvPicPr>
                   <pic:blipFill>
-                    <a:blip r:embed="rId12">
+                    <a:blip r:embed="rId11">
                       <a:extLst>
                         <a:ext uri="{28A0092B-C50C-407E-A947-70E740481C1C}">
                           <a14:useLocalDpi xmlns:a14="http://schemas.microsoft.com/office/drawing/2010/main" val="0"/>
@@ -3583,7 +3605,7 @@
                     </pic:cNvPicPr>
                   </pic:nvPicPr>
                   <pic:blipFill>
-                    <a:blip r:embed="rId13"/>
+                    <a:blip r:embed="rId12"/>
                     <a:stretch>
                       <a:fillRect/>
                     </a:stretch>
@@ -4040,7 +4062,7 @@
                     </pic:cNvPicPr>
                   </pic:nvPicPr>
                   <pic:blipFill>
-                    <a:blip r:embed="rId14"/>
+                    <a:blip r:embed="rId13"/>
                     <a:stretch>
                       <a:fillRect/>
                     </a:stretch>
@@ -4268,7 +4290,7 @@
                     </pic:cNvPicPr>
                   </pic:nvPicPr>
                   <pic:blipFill>
-                    <a:blip r:embed="rId15"/>
+                    <a:blip r:embed="rId14"/>
                     <a:stretch>
                       <a:fillRect/>
                     </a:stretch>
@@ -4441,7 +4463,7 @@
                     </pic:cNvPicPr>
                   </pic:nvPicPr>
                   <pic:blipFill>
-                    <a:blip r:embed="rId16"/>
+                    <a:blip r:embed="rId15"/>
                     <a:stretch>
                       <a:fillRect/>
                     </a:stretch>
@@ -4641,6 +4663,7 @@
         <w:rPr>
           <w:rFonts w:ascii="Arial" w:hAnsi="Arial" w:cs="Arial"/>
           <w:b/>
+          <w:lang w:val="es-AR"/>
         </w:rPr>
       </w:pPr>
     </w:p>
@@ -4651,6 +4674,7 @@
         <w:rPr>
           <w:rFonts w:ascii="Arial" w:hAnsi="Arial" w:cs="Arial"/>
           <w:b/>
+          <w:lang w:val="es-AR"/>
         </w:rPr>
       </w:pPr>
     </w:p>
@@ -4661,6 +4685,7 @@
         <w:rPr>
           <w:rFonts w:ascii="Arial" w:hAnsi="Arial" w:cs="Arial"/>
           <w:b/>
+          <w:lang w:val="es-AR"/>
         </w:rPr>
       </w:pPr>
     </w:p>
@@ -4671,6 +4696,7 @@
         <w:rPr>
           <w:rFonts w:ascii="Arial" w:hAnsi="Arial" w:cs="Arial"/>
           <w:b/>
+          <w:lang w:val="es-AR"/>
         </w:rPr>
       </w:pPr>
     </w:p>
@@ -4681,6 +4707,7 @@
         <w:rPr>
           <w:rFonts w:ascii="Arial" w:hAnsi="Arial" w:cs="Arial"/>
           <w:b/>
+          <w:lang w:val="es-AR"/>
         </w:rPr>
       </w:pPr>
     </w:p>
@@ -4691,6 +4718,7 @@
         <w:rPr>
           <w:rFonts w:ascii="Arial" w:hAnsi="Arial" w:cs="Arial"/>
           <w:b/>
+          <w:lang w:val="es-AR"/>
         </w:rPr>
       </w:pPr>
     </w:p>
@@ -4747,7 +4775,7 @@
                     </pic:cNvPicPr>
                   </pic:nvPicPr>
                   <pic:blipFill>
-                    <a:blip r:embed="rId17"/>
+                    <a:blip r:embed="rId16"/>
                     <a:stretch>
                       <a:fillRect/>
                     </a:stretch>
@@ -5010,6 +5038,7 @@
         <w:rPr>
           <w:rFonts w:ascii="Arial" w:hAnsi="Arial" w:cs="Arial"/>
           <w:b/>
+          <w:lang w:val="es-AR"/>
         </w:rPr>
       </w:pPr>
       <w:r>
@@ -5052,6 +5081,7 @@
         <w:rPr>
           <w:rFonts w:ascii="Arial" w:hAnsi="Arial" w:cs="Arial"/>
           <w:b/>
+          <w:lang w:val="es-AR"/>
         </w:rPr>
       </w:pPr>
     </w:p>
@@ -5062,6 +5092,7 @@
         <w:rPr>
           <w:rFonts w:ascii="Arial" w:hAnsi="Arial" w:cs="Arial"/>
           <w:b/>
+          <w:lang w:val="es-AR"/>
         </w:rPr>
       </w:pPr>
     </w:p>
@@ -5072,6 +5103,7 @@
         <w:rPr>
           <w:rFonts w:ascii="Arial" w:hAnsi="Arial" w:cs="Arial"/>
           <w:b/>
+          <w:lang w:val="es-AR"/>
         </w:rPr>
       </w:pPr>
     </w:p>
@@ -5082,6 +5114,7 @@
         <w:rPr>
           <w:rFonts w:ascii="Arial" w:hAnsi="Arial" w:cs="Arial"/>
           <w:b/>
+          <w:lang w:val="es-AR"/>
         </w:rPr>
       </w:pPr>
     </w:p>
@@ -5092,6 +5125,7 @@
         <w:rPr>
           <w:rFonts w:ascii="Arial" w:hAnsi="Arial" w:cs="Arial"/>
           <w:b/>
+          <w:lang w:val="es-AR"/>
         </w:rPr>
       </w:pPr>
     </w:p>
@@ -5150,7 +5184,7 @@
                     <pic:cNvPicPr/>
                   </pic:nvPicPr>
                   <pic:blipFill>
-                    <a:blip r:embed="rId18" cstate="print">
+                    <a:blip r:embed="rId17" cstate="print">
                       <a:extLst>
                         <a:ext uri="{28A0092B-C50C-407E-A947-70E740481C1C}">
                           <a14:useLocalDpi xmlns:a14="http://schemas.microsoft.com/office/drawing/2010/main" val="0"/>
@@ -5400,7 +5434,7 @@
                     </pic:cNvPicPr>
                   </pic:nvPicPr>
                   <pic:blipFill>
-                    <a:blip r:embed="rId19"/>
+                    <a:blip r:embed="rId18"/>
                     <a:stretch>
                       <a:fillRect/>
                     </a:stretch>
@@ -5460,8 +5494,6 @@
       <w:pPr>
         <w:pStyle w:val="Textoindependiente"/>
       </w:pPr>
-      <w:bookmarkStart w:id="24" w:name="_GoBack"/>
-      <w:bookmarkEnd w:id="24"/>
       <w:r>
         <w:rPr>
           <w:noProof/>
@@ -5486,7 +5518,7 @@
                     </pic:cNvPicPr>
                   </pic:nvPicPr>
                   <pic:blipFill>
-                    <a:blip r:embed="rId20"/>
+                    <a:blip r:embed="rId19"/>
                     <a:stretch>
                       <a:fillRect/>
                     </a:stretch>
@@ -5518,8 +5550,8 @@
       </w:pPr>
     </w:p>
     <w:sectPr>
-      <w:headerReference w:type="default" r:id="rId21"/>
-      <w:footerReference w:type="default" r:id="rId22"/>
+      <w:headerReference w:type="default" r:id="rId20"/>
+      <w:footerReference w:type="default" r:id="rId21"/>
       <w:pgSz w:w="12240" w:h="15840"/>
       <w:pgMar w:top="1440" w:right="1440" w:bottom="1440" w:left="1440" w:header="720" w:footer="720" w:gutter="0"/>
       <w:cols w:space="720"/>
@@ -5531,7 +5563,7 @@
 </file>
 
 <file path=word/endnotes.xml><?xml version="1.0" encoding="utf-8"?>
-<w:endnotes xmlns:wpc="http://schemas.microsoft.com/office/word/2010/wordprocessingCanvas" xmlns:mc="http://schemas.openxmlformats.org/markup-compatibility/2006" xmlns:o="urn:schemas-microsoft-com:office:office" xmlns:r="http://schemas.openxmlformats.org/officeDocument/2006/relationships" xmlns:m="http://schemas.openxmlformats.org/officeDocument/2006/math" xmlns:v="urn:schemas-microsoft-com:vml" xmlns:wp14="http://schemas.microsoft.com/office/word/2010/wordprocessingDrawing" xmlns:wp="http://schemas.openxmlformats.org/drawingml/2006/wordprocessingDrawing" xmlns:w10="urn:schemas-microsoft-com:office:word" xmlns:w="http://schemas.openxmlformats.org/wordprocessingml/2006/main" xmlns:w14="http://schemas.microsoft.com/office/word/2010/wordml" xmlns:wpg="http://schemas.microsoft.com/office/word/2010/wordprocessingGroup" xmlns:wpi="http://schemas.microsoft.com/office/word/2010/wordprocessingInk" xmlns:wne="http://schemas.microsoft.com/office/word/2006/wordml" xmlns:wps="http://schemas.microsoft.com/office/word/2010/wordprocessingShape" mc:Ignorable="w14 wp14">
+<w:endnotes xmlns:wpc="http://schemas.microsoft.com/office/word/2010/wordprocessingCanvas" xmlns:cx="http://schemas.microsoft.com/office/drawing/2014/chartex" xmlns:cx1="http://schemas.microsoft.com/office/drawing/2015/9/8/chartex" xmlns:cx2="http://schemas.microsoft.com/office/drawing/2015/10/21/chartex" xmlns:cx3="http://schemas.microsoft.com/office/drawing/2016/5/9/chartex" xmlns:cx4="http://schemas.microsoft.com/office/drawing/2016/5/10/chartex" xmlns:cx5="http://schemas.microsoft.com/office/drawing/2016/5/11/chartex" xmlns:cx6="http://schemas.microsoft.com/office/drawing/2016/5/12/chartex" xmlns:cx7="http://schemas.microsoft.com/office/drawing/2016/5/13/chartex" xmlns:cx8="http://schemas.microsoft.com/office/drawing/2016/5/14/chartex" xmlns:mc="http://schemas.openxmlformats.org/markup-compatibility/2006" xmlns:aink="http://schemas.microsoft.com/office/drawing/2016/ink" xmlns:am3d="http://schemas.microsoft.com/office/drawing/2017/model3d" xmlns:o="urn:schemas-microsoft-com:office:office" xmlns:r="http://schemas.openxmlformats.org/officeDocument/2006/relationships" xmlns:m="http://schemas.openxmlformats.org/officeDocument/2006/math" xmlns:v="urn:schemas-microsoft-com:vml" xmlns:wp14="http://schemas.microsoft.com/office/word/2010/wordprocessingDrawing" xmlns:wp="http://schemas.openxmlformats.org/drawingml/2006/wordprocessingDrawing" xmlns:w10="urn:schemas-microsoft-com:office:word" xmlns:w="http://schemas.openxmlformats.org/wordprocessingml/2006/main" xmlns:w14="http://schemas.microsoft.com/office/word/2010/wordml" xmlns:w15="http://schemas.microsoft.com/office/word/2012/wordml" xmlns:w16cex="http://schemas.microsoft.com/office/word/2018/wordml/cex" xmlns:w16cid="http://schemas.microsoft.com/office/word/2016/wordml/cid" xmlns:w16="http://schemas.microsoft.com/office/word/2018/wordml" xmlns:w16se="http://schemas.microsoft.com/office/word/2015/wordml/symex" xmlns:wpg="http://schemas.microsoft.com/office/word/2010/wordprocessingGroup" xmlns:wpi="http://schemas.microsoft.com/office/word/2010/wordprocessingInk" xmlns:wne="http://schemas.microsoft.com/office/word/2006/wordml" xmlns:wps="http://schemas.microsoft.com/office/word/2010/wordprocessingShape" mc:Ignorable="w14 w15 w16se w16cid w16 w16cex wp14">
   <w:endnote w:type="separator" w:id="-1">
     <w:p>
       <w:pPr>
@@ -5556,7 +5588,7 @@
 </file>
 
 <file path=word/footer1.xml><?xml version="1.0" encoding="utf-8"?>
-<w:ftr xmlns:wpc="http://schemas.microsoft.com/office/word/2010/wordprocessingCanvas" xmlns:mc="http://schemas.openxmlformats.org/markup-compatibility/2006" xmlns:o="urn:schemas-microsoft-com:office:office" xmlns:r="http://schemas.openxmlformats.org/officeDocument/2006/relationships" xmlns:m="http://schemas.openxmlformats.org/officeDocument/2006/math" xmlns:v="urn:schemas-microsoft-com:vml" xmlns:wp14="http://schemas.microsoft.com/office/word/2010/wordprocessingDrawing" xmlns:wp="http://schemas.openxmlformats.org/drawingml/2006/wordprocessingDrawing" xmlns:w10="urn:schemas-microsoft-com:office:word" xmlns:w="http://schemas.openxmlformats.org/wordprocessingml/2006/main" xmlns:w14="http://schemas.microsoft.com/office/word/2010/wordml" xmlns:wpg="http://schemas.microsoft.com/office/word/2010/wordprocessingGroup" xmlns:wpi="http://schemas.microsoft.com/office/word/2010/wordprocessingInk" xmlns:wne="http://schemas.microsoft.com/office/word/2006/wordml" xmlns:wps="http://schemas.microsoft.com/office/word/2010/wordprocessingShape" mc:Ignorable="w14 wp14">
+<w:ftr xmlns:wpc="http://schemas.microsoft.com/office/word/2010/wordprocessingCanvas" xmlns:cx="http://schemas.microsoft.com/office/drawing/2014/chartex" xmlns:cx1="http://schemas.microsoft.com/office/drawing/2015/9/8/chartex" xmlns:cx2="http://schemas.microsoft.com/office/drawing/2015/10/21/chartex" xmlns:cx3="http://schemas.microsoft.com/office/drawing/2016/5/9/chartex" xmlns:cx4="http://schemas.microsoft.com/office/drawing/2016/5/10/chartex" xmlns:cx5="http://schemas.microsoft.com/office/drawing/2016/5/11/chartex" xmlns:cx6="http://schemas.microsoft.com/office/drawing/2016/5/12/chartex" xmlns:cx7="http://schemas.microsoft.com/office/drawing/2016/5/13/chartex" xmlns:cx8="http://schemas.microsoft.com/office/drawing/2016/5/14/chartex" xmlns:mc="http://schemas.openxmlformats.org/markup-compatibility/2006" xmlns:aink="http://schemas.microsoft.com/office/drawing/2016/ink" xmlns:am3d="http://schemas.microsoft.com/office/drawing/2017/model3d" xmlns:o="urn:schemas-microsoft-com:office:office" xmlns:r="http://schemas.openxmlformats.org/officeDocument/2006/relationships" xmlns:m="http://schemas.openxmlformats.org/officeDocument/2006/math" xmlns:v="urn:schemas-microsoft-com:vml" xmlns:wp14="http://schemas.microsoft.com/office/word/2010/wordprocessingDrawing" xmlns:wp="http://schemas.openxmlformats.org/drawingml/2006/wordprocessingDrawing" xmlns:w10="urn:schemas-microsoft-com:office:word" xmlns:w="http://schemas.openxmlformats.org/wordprocessingml/2006/main" xmlns:w14="http://schemas.microsoft.com/office/word/2010/wordml" xmlns:w15="http://schemas.microsoft.com/office/word/2012/wordml" xmlns:w16cex="http://schemas.microsoft.com/office/word/2018/wordml/cex" xmlns:w16cid="http://schemas.microsoft.com/office/word/2016/wordml/cid" xmlns:w16="http://schemas.microsoft.com/office/word/2018/wordml" xmlns:w16se="http://schemas.microsoft.com/office/word/2015/wordml/symex" xmlns:wpg="http://schemas.microsoft.com/office/word/2010/wordprocessingGroup" xmlns:wpi="http://schemas.microsoft.com/office/word/2010/wordprocessingInk" xmlns:wne="http://schemas.microsoft.com/office/word/2006/wordml" xmlns:wps="http://schemas.microsoft.com/office/word/2010/wordprocessingShape" mc:Ignorable="w14 w15 w16se w16cid w16 w16cex wp14">
   <w:tbl>
     <w:tblPr>
       <w:tblW w:w="9485" w:type="dxa"/>
@@ -5723,7 +5755,7 @@
 </file>
 
 <file path=word/footnotes.xml><?xml version="1.0" encoding="utf-8"?>
-<w:footnotes xmlns:wpc="http://schemas.microsoft.com/office/word/2010/wordprocessingCanvas" xmlns:mc="http://schemas.openxmlformats.org/markup-compatibility/2006" xmlns:o="urn:schemas-microsoft-com:office:office" xmlns:r="http://schemas.openxmlformats.org/officeDocument/2006/relationships" xmlns:m="http://schemas.openxmlformats.org/officeDocument/2006/math" xmlns:v="urn:schemas-microsoft-com:vml" xmlns:wp14="http://schemas.microsoft.com/office/word/2010/wordprocessingDrawing" xmlns:wp="http://schemas.openxmlformats.org/drawingml/2006/wordprocessingDrawing" xmlns:w10="urn:schemas-microsoft-com:office:word" xmlns:w="http://schemas.openxmlformats.org/wordprocessingml/2006/main" xmlns:w14="http://schemas.microsoft.com/office/word/2010/wordml" xmlns:wpg="http://schemas.microsoft.com/office/word/2010/wordprocessingGroup" xmlns:wpi="http://schemas.microsoft.com/office/word/2010/wordprocessingInk" xmlns:wne="http://schemas.microsoft.com/office/word/2006/wordml" xmlns:wps="http://schemas.microsoft.com/office/word/2010/wordprocessingShape" mc:Ignorable="w14 wp14">
+<w:footnotes xmlns:wpc="http://schemas.microsoft.com/office/word/2010/wordprocessingCanvas" xmlns:cx="http://schemas.microsoft.com/office/drawing/2014/chartex" xmlns:cx1="http://schemas.microsoft.com/office/drawing/2015/9/8/chartex" xmlns:cx2="http://schemas.microsoft.com/office/drawing/2015/10/21/chartex" xmlns:cx3="http://schemas.microsoft.com/office/drawing/2016/5/9/chartex" xmlns:cx4="http://schemas.microsoft.com/office/drawing/2016/5/10/chartex" xmlns:cx5="http://schemas.microsoft.com/office/drawing/2016/5/11/chartex" xmlns:cx6="http://schemas.microsoft.com/office/drawing/2016/5/12/chartex" xmlns:cx7="http://schemas.microsoft.com/office/drawing/2016/5/13/chartex" xmlns:cx8="http://schemas.microsoft.com/office/drawing/2016/5/14/chartex" xmlns:mc="http://schemas.openxmlformats.org/markup-compatibility/2006" xmlns:aink="http://schemas.microsoft.com/office/drawing/2016/ink" xmlns:am3d="http://schemas.microsoft.com/office/drawing/2017/model3d" xmlns:o="urn:schemas-microsoft-com:office:office" xmlns:r="http://schemas.openxmlformats.org/officeDocument/2006/relationships" xmlns:m="http://schemas.openxmlformats.org/officeDocument/2006/math" xmlns:v="urn:schemas-microsoft-com:vml" xmlns:wp14="http://schemas.microsoft.com/office/word/2010/wordprocessingDrawing" xmlns:wp="http://schemas.openxmlformats.org/drawingml/2006/wordprocessingDrawing" xmlns:w10="urn:schemas-microsoft-com:office:word" xmlns:w="http://schemas.openxmlformats.org/wordprocessingml/2006/main" xmlns:w14="http://schemas.microsoft.com/office/word/2010/wordml" xmlns:w15="http://schemas.microsoft.com/office/word/2012/wordml" xmlns:w16cex="http://schemas.microsoft.com/office/word/2018/wordml/cex" xmlns:w16cid="http://schemas.microsoft.com/office/word/2016/wordml/cid" xmlns:w16="http://schemas.microsoft.com/office/word/2018/wordml" xmlns:w16se="http://schemas.microsoft.com/office/word/2015/wordml/symex" xmlns:wpg="http://schemas.microsoft.com/office/word/2010/wordprocessingGroup" xmlns:wpi="http://schemas.microsoft.com/office/word/2010/wordprocessingInk" xmlns:wne="http://schemas.microsoft.com/office/word/2006/wordml" xmlns:wps="http://schemas.microsoft.com/office/word/2010/wordprocessingShape" mc:Ignorable="w14 w15 w16se w16cid w16 w16cex wp14">
   <w:footnote w:type="separator" w:id="-1">
     <w:p>
       <w:pPr>
@@ -5748,7 +5780,7 @@
 </file>
 
 <file path=word/header1.xml><?xml version="1.0" encoding="utf-8"?>
-<w:hdr xmlns:wpc="http://schemas.microsoft.com/office/word/2010/wordprocessingCanvas" xmlns:mc="http://schemas.openxmlformats.org/markup-compatibility/2006" xmlns:o="urn:schemas-microsoft-com:office:office" xmlns:r="http://schemas.openxmlformats.org/officeDocument/2006/relationships" xmlns:m="http://schemas.openxmlformats.org/officeDocument/2006/math" xmlns:v="urn:schemas-microsoft-com:vml" xmlns:wp14="http://schemas.microsoft.com/office/word/2010/wordprocessingDrawing" xmlns:wp="http://schemas.openxmlformats.org/drawingml/2006/wordprocessingDrawing" xmlns:w10="urn:schemas-microsoft-com:office:word" xmlns:w="http://schemas.openxmlformats.org/wordprocessingml/2006/main" xmlns:w14="http://schemas.microsoft.com/office/word/2010/wordml" xmlns:wpg="http://schemas.microsoft.com/office/word/2010/wordprocessingGroup" xmlns:wpi="http://schemas.microsoft.com/office/word/2010/wordprocessingInk" xmlns:wne="http://schemas.microsoft.com/office/word/2006/wordml" xmlns:wps="http://schemas.microsoft.com/office/word/2010/wordprocessingShape" mc:Ignorable="w14 wp14">
+<w:hdr xmlns:wpc="http://schemas.microsoft.com/office/word/2010/wordprocessingCanvas" xmlns:cx="http://schemas.microsoft.com/office/drawing/2014/chartex" xmlns:cx1="http://schemas.microsoft.com/office/drawing/2015/9/8/chartex" xmlns:cx2="http://schemas.microsoft.com/office/drawing/2015/10/21/chartex" xmlns:cx3="http://schemas.microsoft.com/office/drawing/2016/5/9/chartex" xmlns:cx4="http://schemas.microsoft.com/office/drawing/2016/5/10/chartex" xmlns:cx5="http://schemas.microsoft.com/office/drawing/2016/5/11/chartex" xmlns:cx6="http://schemas.microsoft.com/office/drawing/2016/5/12/chartex" xmlns:cx7="http://schemas.microsoft.com/office/drawing/2016/5/13/chartex" xmlns:cx8="http://schemas.microsoft.com/office/drawing/2016/5/14/chartex" xmlns:mc="http://schemas.openxmlformats.org/markup-compatibility/2006" xmlns:aink="http://schemas.microsoft.com/office/drawing/2016/ink" xmlns:am3d="http://schemas.microsoft.com/office/drawing/2017/model3d" xmlns:o="urn:schemas-microsoft-com:office:office" xmlns:r="http://schemas.openxmlformats.org/officeDocument/2006/relationships" xmlns:m="http://schemas.openxmlformats.org/officeDocument/2006/math" xmlns:v="urn:schemas-microsoft-com:vml" xmlns:wp14="http://schemas.microsoft.com/office/word/2010/wordprocessingDrawing" xmlns:wp="http://schemas.openxmlformats.org/drawingml/2006/wordprocessingDrawing" xmlns:w10="urn:schemas-microsoft-com:office:word" xmlns:w="http://schemas.openxmlformats.org/wordprocessingml/2006/main" xmlns:w14="http://schemas.microsoft.com/office/word/2010/wordml" xmlns:w15="http://schemas.microsoft.com/office/word/2012/wordml" xmlns:w16cex="http://schemas.microsoft.com/office/word/2018/wordml/cex" xmlns:w16cid="http://schemas.microsoft.com/office/word/2016/wordml/cid" xmlns:w16="http://schemas.microsoft.com/office/word/2018/wordml" xmlns:w16se="http://schemas.microsoft.com/office/word/2015/wordml/symex" xmlns:wpg="http://schemas.microsoft.com/office/word/2010/wordprocessingGroup" xmlns:wpi="http://schemas.microsoft.com/office/word/2010/wordprocessingInk" xmlns:wne="http://schemas.microsoft.com/office/word/2006/wordml" xmlns:wps="http://schemas.microsoft.com/office/word/2010/wordprocessingShape" mc:Ignorable="w14 w15 w16se w16cid w16 w16cex wp14">
   <w:p>
     <w:pPr>
       <w:rPr>
@@ -5827,7 +5859,7 @@
 </file>
 
 <file path=word/header2.xml><?xml version="1.0" encoding="utf-8"?>
-<w:hdr xmlns:wpc="http://schemas.microsoft.com/office/word/2010/wordprocessingCanvas" xmlns:mc="http://schemas.openxmlformats.org/markup-compatibility/2006" xmlns:o="urn:schemas-microsoft-com:office:office" xmlns:r="http://schemas.openxmlformats.org/officeDocument/2006/relationships" xmlns:m="http://schemas.openxmlformats.org/officeDocument/2006/math" xmlns:v="urn:schemas-microsoft-com:vml" xmlns:wp14="http://schemas.microsoft.com/office/word/2010/wordprocessingDrawing" xmlns:wp="http://schemas.openxmlformats.org/drawingml/2006/wordprocessingDrawing" xmlns:w10="urn:schemas-microsoft-com:office:word" xmlns:w="http://schemas.openxmlformats.org/wordprocessingml/2006/main" xmlns:w14="http://schemas.microsoft.com/office/word/2010/wordml" xmlns:wpg="http://schemas.microsoft.com/office/word/2010/wordprocessingGroup" xmlns:wpi="http://schemas.microsoft.com/office/word/2010/wordprocessingInk" xmlns:wne="http://schemas.microsoft.com/office/word/2006/wordml" xmlns:wps="http://schemas.microsoft.com/office/word/2010/wordprocessingShape" mc:Ignorable="w14 wp14">
+<w:hdr xmlns:wpc="http://schemas.microsoft.com/office/word/2010/wordprocessingCanvas" xmlns:cx="http://schemas.microsoft.com/office/drawing/2014/chartex" xmlns:cx1="http://schemas.microsoft.com/office/drawing/2015/9/8/chartex" xmlns:cx2="http://schemas.microsoft.com/office/drawing/2015/10/21/chartex" xmlns:cx3="http://schemas.microsoft.com/office/drawing/2016/5/9/chartex" xmlns:cx4="http://schemas.microsoft.com/office/drawing/2016/5/10/chartex" xmlns:cx5="http://schemas.microsoft.com/office/drawing/2016/5/11/chartex" xmlns:cx6="http://schemas.microsoft.com/office/drawing/2016/5/12/chartex" xmlns:cx7="http://schemas.microsoft.com/office/drawing/2016/5/13/chartex" xmlns:cx8="http://schemas.microsoft.com/office/drawing/2016/5/14/chartex" xmlns:mc="http://schemas.openxmlformats.org/markup-compatibility/2006" xmlns:aink="http://schemas.microsoft.com/office/drawing/2016/ink" xmlns:am3d="http://schemas.microsoft.com/office/drawing/2017/model3d" xmlns:o="urn:schemas-microsoft-com:office:office" xmlns:r="http://schemas.openxmlformats.org/officeDocument/2006/relationships" xmlns:m="http://schemas.openxmlformats.org/officeDocument/2006/math" xmlns:v="urn:schemas-microsoft-com:vml" xmlns:wp14="http://schemas.microsoft.com/office/word/2010/wordprocessingDrawing" xmlns:wp="http://schemas.openxmlformats.org/drawingml/2006/wordprocessingDrawing" xmlns:w10="urn:schemas-microsoft-com:office:word" xmlns:w="http://schemas.openxmlformats.org/wordprocessingml/2006/main" xmlns:w14="http://schemas.microsoft.com/office/word/2010/wordml" xmlns:w15="http://schemas.microsoft.com/office/word/2012/wordml" xmlns:w16cex="http://schemas.microsoft.com/office/word/2018/wordml/cex" xmlns:w16cid="http://schemas.microsoft.com/office/word/2016/wordml/cid" xmlns:w16="http://schemas.microsoft.com/office/word/2018/wordml" xmlns:w16se="http://schemas.microsoft.com/office/word/2015/wordml/symex" xmlns:wpg="http://schemas.microsoft.com/office/word/2010/wordprocessingGroup" xmlns:wpi="http://schemas.microsoft.com/office/word/2010/wordprocessingInk" xmlns:wne="http://schemas.microsoft.com/office/word/2006/wordml" xmlns:wps="http://schemas.microsoft.com/office/word/2010/wordprocessingShape" mc:Ignorable="w14 w15 w16se w16cid w16 w16cex wp14">
   <w:tbl>
     <w:tblPr>
       <w:tblW w:w="9558" w:type="dxa"/>
@@ -5972,8 +6004,8 @@
 </file>
 
 <file path=word/numbering.xml><?xml version="1.0" encoding="utf-8"?>
-<w:numbering xmlns:wpc="http://schemas.microsoft.com/office/word/2010/wordprocessingCanvas" xmlns:mc="http://schemas.openxmlformats.org/markup-compatibility/2006" xmlns:o="urn:schemas-microsoft-com:office:office" xmlns:r="http://schemas.openxmlformats.org/officeDocument/2006/relationships" xmlns:m="http://schemas.openxmlformats.org/officeDocument/2006/math" xmlns:v="urn:schemas-microsoft-com:vml" xmlns:wp14="http://schemas.microsoft.com/office/word/2010/wordprocessingDrawing" xmlns:wp="http://schemas.openxmlformats.org/drawingml/2006/wordprocessingDrawing" xmlns:w10="urn:schemas-microsoft-com:office:word" xmlns:w="http://schemas.openxmlformats.org/wordprocessingml/2006/main" xmlns:w14="http://schemas.microsoft.com/office/word/2010/wordml" xmlns:wpg="http://schemas.microsoft.com/office/word/2010/wordprocessingGroup" xmlns:wpi="http://schemas.microsoft.com/office/word/2010/wordprocessingInk" xmlns:wne="http://schemas.microsoft.com/office/word/2006/wordml" xmlns:wps="http://schemas.microsoft.com/office/word/2010/wordprocessingShape" mc:Ignorable="w14 wp14">
-  <w:abstractNum w:abstractNumId="0">
+<w:numbering xmlns:wpc="http://schemas.microsoft.com/office/word/2010/wordprocessingCanvas" xmlns:cx="http://schemas.microsoft.com/office/drawing/2014/chartex" xmlns:cx1="http://schemas.microsoft.com/office/drawing/2015/9/8/chartex" xmlns:cx2="http://schemas.microsoft.com/office/drawing/2015/10/21/chartex" xmlns:cx3="http://schemas.microsoft.com/office/drawing/2016/5/9/chartex" xmlns:cx4="http://schemas.microsoft.com/office/drawing/2016/5/10/chartex" xmlns:cx5="http://schemas.microsoft.com/office/drawing/2016/5/11/chartex" xmlns:cx6="http://schemas.microsoft.com/office/drawing/2016/5/12/chartex" xmlns:cx7="http://schemas.microsoft.com/office/drawing/2016/5/13/chartex" xmlns:cx8="http://schemas.microsoft.com/office/drawing/2016/5/14/chartex" xmlns:mc="http://schemas.openxmlformats.org/markup-compatibility/2006" xmlns:aink="http://schemas.microsoft.com/office/drawing/2016/ink" xmlns:am3d="http://schemas.microsoft.com/office/drawing/2017/model3d" xmlns:o="urn:schemas-microsoft-com:office:office" xmlns:r="http://schemas.openxmlformats.org/officeDocument/2006/relationships" xmlns:m="http://schemas.openxmlformats.org/officeDocument/2006/math" xmlns:v="urn:schemas-microsoft-com:vml" xmlns:wp14="http://schemas.microsoft.com/office/word/2010/wordprocessingDrawing" xmlns:wp="http://schemas.openxmlformats.org/drawingml/2006/wordprocessingDrawing" xmlns:w10="urn:schemas-microsoft-com:office:word" xmlns:w="http://schemas.openxmlformats.org/wordprocessingml/2006/main" xmlns:w14="http://schemas.microsoft.com/office/word/2010/wordml" xmlns:w15="http://schemas.microsoft.com/office/word/2012/wordml" xmlns:w16cex="http://schemas.microsoft.com/office/word/2018/wordml/cex" xmlns:w16cid="http://schemas.microsoft.com/office/word/2016/wordml/cid" xmlns:w16="http://schemas.microsoft.com/office/word/2018/wordml" xmlns:w16se="http://schemas.microsoft.com/office/word/2015/wordml/symex" xmlns:wpg="http://schemas.microsoft.com/office/word/2010/wordprocessingGroup" xmlns:wpi="http://schemas.microsoft.com/office/word/2010/wordprocessingInk" xmlns:wne="http://schemas.microsoft.com/office/word/2006/wordml" xmlns:wps="http://schemas.microsoft.com/office/word/2010/wordprocessingShape" mc:Ignorable="w14 w15 w16se w16cid w16 w16cex wp14">
+  <w:abstractNum w:abstractNumId="0" w15:restartNumberingAfterBreak="0">
     <w:nsid w:val="4497144F"/>
     <w:multiLevelType w:val="multilevel"/>
     <w:tmpl w:val="A95CC7EE"/>
@@ -6068,7 +6100,7 @@
       </w:pPr>
     </w:lvl>
   </w:abstractNum>
-  <w:abstractNum w:abstractNumId="1">
+  <w:abstractNum w:abstractNumId="1" w15:restartNumberingAfterBreak="0">
     <w:nsid w:val="56D20AC5"/>
     <w:multiLevelType w:val="multilevel"/>
     <w:tmpl w:val="BB786864"/>
@@ -6164,7 +6196,7 @@
 </file>
 
 <file path=word/styles.xml><?xml version="1.0" encoding="utf-8"?>
-<w:styles xmlns:mc="http://schemas.openxmlformats.org/markup-compatibility/2006" xmlns:r="http://schemas.openxmlformats.org/officeDocument/2006/relationships" xmlns:w="http://schemas.openxmlformats.org/wordprocessingml/2006/main" xmlns:w14="http://schemas.microsoft.com/office/word/2010/wordml" mc:Ignorable="w14">
+<w:styles xmlns:mc="http://schemas.openxmlformats.org/markup-compatibility/2006" xmlns:r="http://schemas.openxmlformats.org/officeDocument/2006/relationships" xmlns:w="http://schemas.openxmlformats.org/wordprocessingml/2006/main" xmlns:w14="http://schemas.microsoft.com/office/word/2010/wordml" xmlns:w15="http://schemas.microsoft.com/office/word/2012/wordml" xmlns:w16cex="http://schemas.microsoft.com/office/word/2018/wordml/cex" xmlns:w16cid="http://schemas.microsoft.com/office/word/2016/wordml/cid" xmlns:w16="http://schemas.microsoft.com/office/word/2018/wordml" xmlns:w16se="http://schemas.microsoft.com/office/word/2015/wordml/symex" mc:Ignorable="w14 w15 w16se w16cid w16 w16cex">
   <w:docDefaults>
     <w:rPrDefault>
       <w:rPr>
@@ -6178,144 +6210,383 @@
       </w:pPr>
     </w:pPrDefault>
   </w:docDefaults>
-  <w:latentStyles w:defLockedState="0" w:defUIPriority="99" w:defSemiHidden="1" w:defUnhideWhenUsed="1" w:defQFormat="0" w:count="267">
-    <w:lsdException w:name="Normal" w:semiHidden="0" w:uiPriority="0" w:unhideWhenUsed="0" w:qFormat="1"/>
-    <w:lsdException w:name="heading 1" w:semiHidden="0" w:uiPriority="9" w:unhideWhenUsed="0" w:qFormat="1"/>
-    <w:lsdException w:name="heading 2" w:semiHidden="0" w:uiPriority="9" w:unhideWhenUsed="0" w:qFormat="1"/>
-    <w:lsdException w:name="heading 3" w:semiHidden="0" w:uiPriority="9" w:unhideWhenUsed="0" w:qFormat="1"/>
-    <w:lsdException w:name="heading 4" w:semiHidden="0" w:uiPriority="9" w:unhideWhenUsed="0" w:qFormat="1"/>
-    <w:lsdException w:name="heading 5" w:semiHidden="0" w:uiPriority="9" w:unhideWhenUsed="0" w:qFormat="1"/>
-    <w:lsdException w:name="heading 6" w:semiHidden="0" w:uiPriority="9" w:unhideWhenUsed="0" w:qFormat="1"/>
-    <w:lsdException w:name="heading 7" w:semiHidden="0" w:uiPriority="9" w:unhideWhenUsed="0" w:qFormat="1"/>
-    <w:lsdException w:name="heading 8" w:semiHidden="0" w:uiPriority="9" w:unhideWhenUsed="0" w:qFormat="1"/>
-    <w:lsdException w:name="heading 9" w:semiHidden="0" w:uiPriority="9" w:unhideWhenUsed="0" w:qFormat="1"/>
-    <w:lsdException w:name="toc 1" w:uiPriority="39"/>
-    <w:lsdException w:name="toc 2" w:uiPriority="39"/>
-    <w:lsdException w:name="toc 3" w:uiPriority="39"/>
-    <w:lsdException w:name="toc 4" w:uiPriority="39"/>
-    <w:lsdException w:name="toc 5" w:uiPriority="39"/>
-    <w:lsdException w:name="toc 6" w:uiPriority="39"/>
-    <w:lsdException w:name="toc 7" w:uiPriority="39"/>
-    <w:lsdException w:name="toc 8" w:uiPriority="39"/>
-    <w:lsdException w:name="toc 9" w:uiPriority="39"/>
-    <w:lsdException w:name="caption" w:uiPriority="35" w:qFormat="1"/>
-    <w:lsdException w:name="Title" w:semiHidden="0" w:uiPriority="10" w:unhideWhenUsed="0" w:qFormat="1"/>
-    <w:lsdException w:name="Default Paragraph Font" w:uiPriority="1"/>
-    <w:lsdException w:name="Subtitle" w:semiHidden="0" w:uiPriority="11" w:unhideWhenUsed="0" w:qFormat="1"/>
-    <w:lsdException w:name="Strong" w:semiHidden="0" w:uiPriority="22" w:unhideWhenUsed="0" w:qFormat="1"/>
-    <w:lsdException w:name="Emphasis" w:semiHidden="0" w:uiPriority="20" w:unhideWhenUsed="0" w:qFormat="1"/>
-    <w:lsdException w:name="Table Grid" w:uiPriority="59"/>
-    <w:lsdException w:name="Placeholder Text" w:unhideWhenUsed="0"/>
-    <w:lsdException w:name="No Spacing" w:semiHidden="0" w:uiPriority="1" w:unhideWhenUsed="0" w:qFormat="1"/>
-    <w:lsdException w:name="Light Shading" w:semiHidden="0" w:uiPriority="60" w:unhideWhenUsed="0"/>
-    <w:lsdException w:name="Light List" w:semiHidden="0" w:uiPriority="61" w:unhideWhenUsed="0"/>
-    <w:lsdException w:name="Light Grid" w:semiHidden="0" w:uiPriority="62" w:unhideWhenUsed="0"/>
-    <w:lsdException w:name="Medium Shading 1" w:semiHidden="0" w:uiPriority="63" w:unhideWhenUsed="0"/>
-    <w:lsdException w:name="Medium Shading 2" w:semiHidden="0" w:uiPriority="64" w:unhideWhenUsed="0"/>
-    <w:lsdException w:name="Medium List 1" w:semiHidden="0" w:uiPriority="65" w:unhideWhenUsed="0"/>
-    <w:lsdException w:name="Medium List 2" w:semiHidden="0" w:uiPriority="66" w:unhideWhenUsed="0"/>
-    <w:lsdException w:name="Medium Grid 1" w:semiHidden="0" w:uiPriority="67" w:unhideWhenUsed="0"/>
-    <w:lsdException w:name="Medium Grid 2" w:semiHidden="0" w:uiPriority="68" w:unhideWhenUsed="0"/>
-    <w:lsdException w:name="Medium Grid 3" w:semiHidden="0" w:uiPriority="69" w:unhideWhenUsed="0"/>
-    <w:lsdException w:name="Dark List" w:semiHidden="0" w:uiPriority="70" w:unhideWhenUsed="0"/>
-    <w:lsdException w:name="Colorful Shading" w:semiHidden="0" w:uiPriority="71" w:unhideWhenUsed="0"/>
-    <w:lsdException w:name="Colorful List" w:semiHidden="0" w:uiPriority="72" w:unhideWhenUsed="0"/>
-    <w:lsdException w:name="Colorful Grid" w:semiHidden="0" w:uiPriority="73" w:unhideWhenUsed="0"/>
-    <w:lsdException w:name="Light Shading Accent 1" w:semiHidden="0" w:uiPriority="60" w:unhideWhenUsed="0"/>
-    <w:lsdException w:name="Light List Accent 1" w:semiHidden="0" w:uiPriority="61" w:unhideWhenUsed="0"/>
-    <w:lsdException w:name="Light Grid Accent 1" w:semiHidden="0" w:uiPriority="62" w:unhideWhenUsed="0"/>
-    <w:lsdException w:name="Medium Shading 1 Accent 1" w:semiHidden="0" w:uiPriority="63" w:unhideWhenUsed="0"/>
-    <w:lsdException w:name="Medium Shading 2 Accent 1" w:semiHidden="0" w:uiPriority="64" w:unhideWhenUsed="0"/>
-    <w:lsdException w:name="Medium List 1 Accent 1" w:semiHidden="0" w:uiPriority="65" w:unhideWhenUsed="0"/>
-    <w:lsdException w:name="Revision" w:unhideWhenUsed="0"/>
-    <w:lsdException w:name="List Paragraph" w:semiHidden="0" w:uiPriority="34" w:unhideWhenUsed="0" w:qFormat="1"/>
-    <w:lsdException w:name="Quote" w:semiHidden="0" w:uiPriority="29" w:unhideWhenUsed="0" w:qFormat="1"/>
-    <w:lsdException w:name="Intense Quote" w:semiHidden="0" w:uiPriority="30" w:unhideWhenUsed="0" w:qFormat="1"/>
-    <w:lsdException w:name="Medium List 2 Accent 1" w:semiHidden="0" w:uiPriority="66" w:unhideWhenUsed="0"/>
-    <w:lsdException w:name="Medium Grid 1 Accent 1" w:semiHidden="0" w:uiPriority="67" w:unhideWhenUsed="0"/>
-    <w:lsdException w:name="Medium Grid 2 Accent 1" w:semiHidden="0" w:uiPriority="68" w:unhideWhenUsed="0"/>
-    <w:lsdException w:name="Medium Grid 3 Accent 1" w:semiHidden="0" w:uiPriority="69" w:unhideWhenUsed="0"/>
-    <w:lsdException w:name="Dark List Accent 1" w:semiHidden="0" w:uiPriority="70" w:unhideWhenUsed="0"/>
-    <w:lsdException w:name="Colorful Shading Accent 1" w:semiHidden="0" w:uiPriority="71" w:unhideWhenUsed="0"/>
-    <w:lsdException w:name="Colorful List Accent 1" w:semiHidden="0" w:uiPriority="72" w:unhideWhenUsed="0"/>
-    <w:lsdException w:name="Colorful Grid Accent 1" w:semiHidden="0" w:uiPriority="73" w:unhideWhenUsed="0"/>
-    <w:lsdException w:name="Light Shading Accent 2" w:semiHidden="0" w:uiPriority="60" w:unhideWhenUsed="0"/>
-    <w:lsdException w:name="Light List Accent 2" w:semiHidden="0" w:uiPriority="61" w:unhideWhenUsed="0"/>
-    <w:lsdException w:name="Light Grid Accent 2" w:semiHidden="0" w:uiPriority="62" w:unhideWhenUsed="0"/>
-    <w:lsdException w:name="Medium Shading 1 Accent 2" w:semiHidden="0" w:uiPriority="63" w:unhideWhenUsed="0"/>
-    <w:lsdException w:name="Medium Shading 2 Accent 2" w:semiHidden="0" w:uiPriority="64" w:unhideWhenUsed="0"/>
-    <w:lsdException w:name="Medium List 1 Accent 2" w:semiHidden="0" w:uiPriority="65" w:unhideWhenUsed="0"/>
-    <w:lsdException w:name="Medium List 2 Accent 2" w:semiHidden="0" w:uiPriority="66" w:unhideWhenUsed="0"/>
-    <w:lsdException w:name="Medium Grid 1 Accent 2" w:semiHidden="0" w:uiPriority="67" w:unhideWhenUsed="0"/>
-    <w:lsdException w:name="Medium Grid 2 Accent 2" w:semiHidden="0" w:uiPriority="68" w:unhideWhenUsed="0"/>
-    <w:lsdException w:name="Medium Grid 3 Accent 2" w:semiHidden="0" w:uiPriority="69" w:unhideWhenUsed="0"/>
-    <w:lsdException w:name="Dark List Accent 2" w:semiHidden="0" w:uiPriority="70" w:unhideWhenUsed="0"/>
-    <w:lsdException w:name="Colorful Shading Accent 2" w:semiHidden="0" w:uiPriority="71" w:unhideWhenUsed="0"/>
-    <w:lsdException w:name="Colorful List Accent 2" w:semiHidden="0" w:uiPriority="72" w:unhideWhenUsed="0"/>
-    <w:lsdException w:name="Colorful Grid Accent 2" w:semiHidden="0" w:uiPriority="73" w:unhideWhenUsed="0"/>
-    <w:lsdException w:name="Light Shading Accent 3" w:semiHidden="0" w:uiPriority="60" w:unhideWhenUsed="0"/>
-    <w:lsdException w:name="Light List Accent 3" w:semiHidden="0" w:uiPriority="61" w:unhideWhenUsed="0"/>
-    <w:lsdException w:name="Light Grid Accent 3" w:semiHidden="0" w:uiPriority="62" w:unhideWhenUsed="0"/>
-    <w:lsdException w:name="Medium Shading 1 Accent 3" w:semiHidden="0" w:uiPriority="63" w:unhideWhenUsed="0"/>
-    <w:lsdException w:name="Medium Shading 2 Accent 3" w:semiHidden="0" w:uiPriority="64" w:unhideWhenUsed="0"/>
-    <w:lsdException w:name="Medium List 1 Accent 3" w:semiHidden="0" w:uiPriority="65" w:unhideWhenUsed="0"/>
-    <w:lsdException w:name="Medium List 2 Accent 3" w:semiHidden="0" w:uiPriority="66" w:unhideWhenUsed="0"/>
-    <w:lsdException w:name="Medium Grid 1 Accent 3" w:semiHidden="0" w:uiPriority="67" w:unhideWhenUsed="0"/>
-    <w:lsdException w:name="Medium Grid 2 Accent 3" w:semiHidden="0" w:uiPriority="68" w:unhideWhenUsed="0"/>
-    <w:lsdException w:name="Medium Grid 3 Accent 3" w:semiHidden="0" w:uiPriority="69" w:unhideWhenUsed="0"/>
-    <w:lsdException w:name="Dark List Accent 3" w:semiHidden="0" w:uiPriority="70" w:unhideWhenUsed="0"/>
-    <w:lsdException w:name="Colorful Shading Accent 3" w:semiHidden="0" w:uiPriority="71" w:unhideWhenUsed="0"/>
-    <w:lsdException w:name="Colorful List Accent 3" w:semiHidden="0" w:uiPriority="72" w:unhideWhenUsed="0"/>
-    <w:lsdException w:name="Colorful Grid Accent 3" w:semiHidden="0" w:uiPriority="73" w:unhideWhenUsed="0"/>
-    <w:lsdException w:name="Light Shading Accent 4" w:semiHidden="0" w:uiPriority="60" w:unhideWhenUsed="0"/>
-    <w:lsdException w:name="Light List Accent 4" w:semiHidden="0" w:uiPriority="61" w:unhideWhenUsed="0"/>
-    <w:lsdException w:name="Light Grid Accent 4" w:semiHidden="0" w:uiPriority="62" w:unhideWhenUsed="0"/>
-    <w:lsdException w:name="Medium Shading 1 Accent 4" w:semiHidden="0" w:uiPriority="63" w:unhideWhenUsed="0"/>
-    <w:lsdException w:name="Medium Shading 2 Accent 4" w:semiHidden="0" w:uiPriority="64" w:unhideWhenUsed="0"/>
-    <w:lsdException w:name="Medium List 1 Accent 4" w:semiHidden="0" w:uiPriority="65" w:unhideWhenUsed="0"/>
-    <w:lsdException w:name="Medium List 2 Accent 4" w:semiHidden="0" w:uiPriority="66" w:unhideWhenUsed="0"/>
-    <w:lsdException w:name="Medium Grid 1 Accent 4" w:semiHidden="0" w:uiPriority="67" w:unhideWhenUsed="0"/>
-    <w:lsdException w:name="Medium Grid 2 Accent 4" w:semiHidden="0" w:uiPriority="68" w:unhideWhenUsed="0"/>
-    <w:lsdException w:name="Medium Grid 3 Accent 4" w:semiHidden="0" w:uiPriority="69" w:unhideWhenUsed="0"/>
-    <w:lsdException w:name="Dark List Accent 4" w:semiHidden="0" w:uiPriority="70" w:unhideWhenUsed="0"/>
-    <w:lsdException w:name="Colorful Shading Accent 4" w:semiHidden="0" w:uiPriority="71" w:unhideWhenUsed="0"/>
-    <w:lsdException w:name="Colorful List Accent 4" w:semiHidden="0" w:uiPriority="72" w:unhideWhenUsed="0"/>
-    <w:lsdException w:name="Colorful Grid Accent 4" w:semiHidden="0" w:uiPriority="73" w:unhideWhenUsed="0"/>
-    <w:lsdException w:name="Light Shading Accent 5" w:semiHidden="0" w:uiPriority="60" w:unhideWhenUsed="0"/>
-    <w:lsdException w:name="Light List Accent 5" w:semiHidden="0" w:uiPriority="61" w:unhideWhenUsed="0"/>
-    <w:lsdException w:name="Light Grid Accent 5" w:semiHidden="0" w:uiPriority="62" w:unhideWhenUsed="0"/>
-    <w:lsdException w:name="Medium Shading 1 Accent 5" w:semiHidden="0" w:uiPriority="63" w:unhideWhenUsed="0"/>
-    <w:lsdException w:name="Medium Shading 2 Accent 5" w:semiHidden="0" w:uiPriority="64" w:unhideWhenUsed="0"/>
-    <w:lsdException w:name="Medium List 1 Accent 5" w:semiHidden="0" w:uiPriority="65" w:unhideWhenUsed="0"/>
-    <w:lsdException w:name="Medium List 2 Accent 5" w:semiHidden="0" w:uiPriority="66" w:unhideWhenUsed="0"/>
-    <w:lsdException w:name="Medium Grid 1 Accent 5" w:semiHidden="0" w:uiPriority="67" w:unhideWhenUsed="0"/>
-    <w:lsdException w:name="Medium Grid 2 Accent 5" w:semiHidden="0" w:uiPriority="68" w:unhideWhenUsed="0"/>
-    <w:lsdException w:name="Medium Grid 3 Accent 5" w:semiHidden="0" w:uiPriority="69" w:unhideWhenUsed="0"/>
-    <w:lsdException w:name="Dark List Accent 5" w:semiHidden="0" w:uiPriority="70" w:unhideWhenUsed="0"/>
-    <w:lsdException w:name="Colorful Shading Accent 5" w:semiHidden="0" w:uiPriority="71" w:unhideWhenUsed="0"/>
-    <w:lsdException w:name="Colorful List Accent 5" w:semiHidden="0" w:uiPriority="72" w:unhideWhenUsed="0"/>
-    <w:lsdException w:name="Colorful Grid Accent 5" w:semiHidden="0" w:uiPriority="73" w:unhideWhenUsed="0"/>
-    <w:lsdException w:name="Light Shading Accent 6" w:semiHidden="0" w:uiPriority="60" w:unhideWhenUsed="0"/>
-    <w:lsdException w:name="Light List Accent 6" w:semiHidden="0" w:uiPriority="61" w:unhideWhenUsed="0"/>
-    <w:lsdException w:name="Light Grid Accent 6" w:semiHidden="0" w:uiPriority="62" w:unhideWhenUsed="0"/>
-    <w:lsdException w:name="Medium Shading 1 Accent 6" w:semiHidden="0" w:uiPriority="63" w:unhideWhenUsed="0"/>
-    <w:lsdException w:name="Medium Shading 2 Accent 6" w:semiHidden="0" w:uiPriority="64" w:unhideWhenUsed="0"/>
-    <w:lsdException w:name="Medium List 1 Accent 6" w:semiHidden="0" w:uiPriority="65" w:unhideWhenUsed="0"/>
-    <w:lsdException w:name="Medium List 2 Accent 6" w:semiHidden="0" w:uiPriority="66" w:unhideWhenUsed="0"/>
-    <w:lsdException w:name="Medium Grid 1 Accent 6" w:semiHidden="0" w:uiPriority="67" w:unhideWhenUsed="0"/>
-    <w:lsdException w:name="Medium Grid 2 Accent 6" w:semiHidden="0" w:uiPriority="68" w:unhideWhenUsed="0"/>
-    <w:lsdException w:name="Medium Grid 3 Accent 6" w:semiHidden="0" w:uiPriority="69" w:unhideWhenUsed="0"/>
-    <w:lsdException w:name="Dark List Accent 6" w:semiHidden="0" w:uiPriority="70" w:unhideWhenUsed="0"/>
-    <w:lsdException w:name="Colorful Shading Accent 6" w:semiHidden="0" w:uiPriority="71" w:unhideWhenUsed="0"/>
-    <w:lsdException w:name="Colorful List Accent 6" w:semiHidden="0" w:uiPriority="72" w:unhideWhenUsed="0"/>
-    <w:lsdException w:name="Colorful Grid Accent 6" w:semiHidden="0" w:uiPriority="73" w:unhideWhenUsed="0"/>
-    <w:lsdException w:name="Subtle Emphasis" w:semiHidden="0" w:uiPriority="19" w:unhideWhenUsed="0" w:qFormat="1"/>
-    <w:lsdException w:name="Intense Emphasis" w:semiHidden="0" w:uiPriority="21" w:unhideWhenUsed="0" w:qFormat="1"/>
-    <w:lsdException w:name="Subtle Reference" w:semiHidden="0" w:uiPriority="31" w:unhideWhenUsed="0" w:qFormat="1"/>
-    <w:lsdException w:name="Intense Reference" w:semiHidden="0" w:uiPriority="32" w:unhideWhenUsed="0" w:qFormat="1"/>
-    <w:lsdException w:name="Book Title" w:semiHidden="0" w:uiPriority="33" w:unhideWhenUsed="0" w:qFormat="1"/>
-    <w:lsdException w:name="Bibliography" w:uiPriority="37"/>
-    <w:lsdException w:name="TOC Heading" w:uiPriority="39" w:qFormat="1"/>
+  <w:latentStyles w:defLockedState="0" w:defUIPriority="99" w:defSemiHidden="0" w:defUnhideWhenUsed="0" w:defQFormat="0" w:count="376">
+    <w:lsdException w:name="Normal" w:uiPriority="0" w:qFormat="1"/>
+    <w:lsdException w:name="heading 1" w:uiPriority="9" w:qFormat="1"/>
+    <w:lsdException w:name="heading 2" w:uiPriority="9" w:qFormat="1"/>
+    <w:lsdException w:name="heading 3" w:uiPriority="9" w:qFormat="1"/>
+    <w:lsdException w:name="heading 4" w:uiPriority="9" w:qFormat="1"/>
+    <w:lsdException w:name="heading 5" w:uiPriority="9" w:qFormat="1"/>
+    <w:lsdException w:name="heading 6" w:uiPriority="9" w:qFormat="1"/>
+    <w:lsdException w:name="heading 7" w:uiPriority="9" w:qFormat="1"/>
+    <w:lsdException w:name="heading 8" w:uiPriority="9" w:qFormat="1"/>
+    <w:lsdException w:name="heading 9" w:uiPriority="9" w:qFormat="1"/>
+    <w:lsdException w:name="index 1" w:semiHidden="1" w:unhideWhenUsed="1"/>
+    <w:lsdException w:name="index 2" w:semiHidden="1" w:unhideWhenUsed="1"/>
+    <w:lsdException w:name="index 3" w:semiHidden="1" w:unhideWhenUsed="1"/>
+    <w:lsdException w:name="index 4" w:semiHidden="1" w:unhideWhenUsed="1"/>
+    <w:lsdException w:name="index 5" w:semiHidden="1" w:unhideWhenUsed="1"/>
+    <w:lsdException w:name="index 6" w:semiHidden="1" w:unhideWhenUsed="1"/>
+    <w:lsdException w:name="index 7" w:semiHidden="1" w:unhideWhenUsed="1"/>
+    <w:lsdException w:name="index 8" w:semiHidden="1" w:unhideWhenUsed="1"/>
+    <w:lsdException w:name="index 9" w:semiHidden="1" w:unhideWhenUsed="1"/>
+    <w:lsdException w:name="toc 1" w:semiHidden="1" w:uiPriority="39" w:unhideWhenUsed="1"/>
+    <w:lsdException w:name="toc 2" w:semiHidden="1" w:uiPriority="39" w:unhideWhenUsed="1"/>
+    <w:lsdException w:name="toc 3" w:semiHidden="1" w:uiPriority="39" w:unhideWhenUsed="1"/>
+    <w:lsdException w:name="toc 4" w:semiHidden="1" w:uiPriority="39" w:unhideWhenUsed="1"/>
+    <w:lsdException w:name="toc 5" w:semiHidden="1" w:uiPriority="39" w:unhideWhenUsed="1"/>
+    <w:lsdException w:name="toc 6" w:semiHidden="1" w:uiPriority="39" w:unhideWhenUsed="1"/>
+    <w:lsdException w:name="toc 7" w:semiHidden="1" w:uiPriority="39" w:unhideWhenUsed="1"/>
+    <w:lsdException w:name="toc 8" w:semiHidden="1" w:uiPriority="39" w:unhideWhenUsed="1"/>
+    <w:lsdException w:name="toc 9" w:semiHidden="1" w:uiPriority="39" w:unhideWhenUsed="1"/>
+    <w:lsdException w:name="Normal Indent" w:semiHidden="1" w:unhideWhenUsed="1"/>
+    <w:lsdException w:name="footnote text" w:semiHidden="1" w:unhideWhenUsed="1"/>
+    <w:lsdException w:name="annotation text" w:semiHidden="1" w:unhideWhenUsed="1"/>
+    <w:lsdException w:name="header" w:semiHidden="1" w:unhideWhenUsed="1"/>
+    <w:lsdException w:name="footer" w:semiHidden="1" w:unhideWhenUsed="1"/>
+    <w:lsdException w:name="index heading" w:semiHidden="1" w:unhideWhenUsed="1"/>
+    <w:lsdException w:name="caption" w:semiHidden="1" w:uiPriority="35" w:unhideWhenUsed="1" w:qFormat="1"/>
+    <w:lsdException w:name="table of figures" w:semiHidden="1" w:unhideWhenUsed="1"/>
+    <w:lsdException w:name="envelope address" w:semiHidden="1" w:unhideWhenUsed="1"/>
+    <w:lsdException w:name="envelope return" w:semiHidden="1" w:unhideWhenUsed="1"/>
+    <w:lsdException w:name="footnote reference" w:semiHidden="1" w:unhideWhenUsed="1"/>
+    <w:lsdException w:name="annotation reference" w:semiHidden="1" w:unhideWhenUsed="1"/>
+    <w:lsdException w:name="line number" w:semiHidden="1" w:unhideWhenUsed="1"/>
+    <w:lsdException w:name="page number" w:semiHidden="1" w:unhideWhenUsed="1"/>
+    <w:lsdException w:name="endnote reference" w:semiHidden="1" w:unhideWhenUsed="1"/>
+    <w:lsdException w:name="endnote text" w:semiHidden="1" w:unhideWhenUsed="1"/>
+    <w:lsdException w:name="table of authorities" w:semiHidden="1" w:unhideWhenUsed="1"/>
+    <w:lsdException w:name="macro" w:semiHidden="1" w:unhideWhenUsed="1"/>
+    <w:lsdException w:name="toa heading" w:semiHidden="1" w:unhideWhenUsed="1"/>
+    <w:lsdException w:name="List" w:semiHidden="1" w:unhideWhenUsed="1"/>
+    <w:lsdException w:name="List Bullet" w:semiHidden="1" w:unhideWhenUsed="1"/>
+    <w:lsdException w:name="List Number" w:semiHidden="1" w:unhideWhenUsed="1"/>
+    <w:lsdException w:name="List 2" w:semiHidden="1" w:unhideWhenUsed="1"/>
+    <w:lsdException w:name="List 3" w:semiHidden="1" w:unhideWhenUsed="1"/>
+    <w:lsdException w:name="List 4" w:semiHidden="1" w:unhideWhenUsed="1"/>
+    <w:lsdException w:name="List 5" w:semiHidden="1" w:unhideWhenUsed="1"/>
+    <w:lsdException w:name="List Bullet 2" w:semiHidden="1" w:unhideWhenUsed="1"/>
+    <w:lsdException w:name="List Bullet 3" w:semiHidden="1" w:unhideWhenUsed="1"/>
+    <w:lsdException w:name="List Bullet 4" w:semiHidden="1" w:unhideWhenUsed="1"/>
+    <w:lsdException w:name="List Bullet 5" w:semiHidden="1" w:unhideWhenUsed="1"/>
+    <w:lsdException w:name="List Number 2" w:semiHidden="1" w:unhideWhenUsed="1"/>
+    <w:lsdException w:name="List Number 3" w:semiHidden="1" w:unhideWhenUsed="1"/>
+    <w:lsdException w:name="List Number 4" w:semiHidden="1" w:unhideWhenUsed="1"/>
+    <w:lsdException w:name="List Number 5" w:semiHidden="1" w:unhideWhenUsed="1"/>
+    <w:lsdException w:name="Title" w:uiPriority="10" w:qFormat="1"/>
+    <w:lsdException w:name="Closing" w:semiHidden="1" w:unhideWhenUsed="1"/>
+    <w:lsdException w:name="Signature" w:semiHidden="1" w:unhideWhenUsed="1"/>
+    <w:lsdException w:name="Default Paragraph Font" w:semiHidden="1" w:uiPriority="1" w:unhideWhenUsed="1"/>
+    <w:lsdException w:name="Body Text" w:semiHidden="1" w:unhideWhenUsed="1"/>
+    <w:lsdException w:name="Body Text Indent" w:semiHidden="1" w:unhideWhenUsed="1"/>
+    <w:lsdException w:name="List Continue" w:semiHidden="1" w:unhideWhenUsed="1"/>
+    <w:lsdException w:name="List Continue 2" w:semiHidden="1" w:unhideWhenUsed="1"/>
+    <w:lsdException w:name="List Continue 3" w:semiHidden="1" w:unhideWhenUsed="1"/>
+    <w:lsdException w:name="List Continue 4" w:semiHidden="1" w:unhideWhenUsed="1"/>
+    <w:lsdException w:name="List Continue 5" w:semiHidden="1" w:unhideWhenUsed="1"/>
+    <w:lsdException w:name="Message Header" w:semiHidden="1" w:unhideWhenUsed="1"/>
+    <w:lsdException w:name="Subtitle" w:uiPriority="11" w:qFormat="1"/>
+    <w:lsdException w:name="Salutation" w:semiHidden="1" w:unhideWhenUsed="1"/>
+    <w:lsdException w:name="Date" w:semiHidden="1" w:unhideWhenUsed="1"/>
+    <w:lsdException w:name="Body Text First Indent" w:semiHidden="1" w:unhideWhenUsed="1"/>
+    <w:lsdException w:name="Body Text First Indent 2" w:semiHidden="1" w:unhideWhenUsed="1"/>
+    <w:lsdException w:name="Note Heading" w:semiHidden="1" w:unhideWhenUsed="1"/>
+    <w:lsdException w:name="Body Text 2" w:semiHidden="1" w:unhideWhenUsed="1"/>
+    <w:lsdException w:name="Body Text 3" w:semiHidden="1" w:unhideWhenUsed="1"/>
+    <w:lsdException w:name="Body Text Indent 2" w:semiHidden="1" w:unhideWhenUsed="1"/>
+    <w:lsdException w:name="Body Text Indent 3" w:semiHidden="1" w:unhideWhenUsed="1"/>
+    <w:lsdException w:name="Block Text" w:semiHidden="1" w:unhideWhenUsed="1"/>
+    <w:lsdException w:name="Hyperlink" w:semiHidden="1" w:unhideWhenUsed="1"/>
+    <w:lsdException w:name="FollowedHyperlink" w:semiHidden="1" w:unhideWhenUsed="1"/>
+    <w:lsdException w:name="Strong" w:uiPriority="22" w:qFormat="1"/>
+    <w:lsdException w:name="Emphasis" w:uiPriority="20" w:qFormat="1"/>
+    <w:lsdException w:name="Document Map" w:semiHidden="1" w:unhideWhenUsed="1"/>
+    <w:lsdException w:name="Plain Text" w:semiHidden="1" w:unhideWhenUsed="1"/>
+    <w:lsdException w:name="E-mail Signature" w:semiHidden="1" w:unhideWhenUsed="1"/>
+    <w:lsdException w:name="HTML Top of Form" w:semiHidden="1" w:unhideWhenUsed="1"/>
+    <w:lsdException w:name="HTML Bottom of Form" w:semiHidden="1" w:unhideWhenUsed="1"/>
+    <w:lsdException w:name="Normal (Web)" w:semiHidden="1" w:unhideWhenUsed="1"/>
+    <w:lsdException w:name="HTML Acronym" w:semiHidden="1" w:unhideWhenUsed="1"/>
+    <w:lsdException w:name="HTML Address" w:semiHidden="1" w:unhideWhenUsed="1"/>
+    <w:lsdException w:name="HTML Cite" w:semiHidden="1" w:unhideWhenUsed="1"/>
+    <w:lsdException w:name="HTML Code" w:semiHidden="1" w:unhideWhenUsed="1"/>
+    <w:lsdException w:name="HTML Definition" w:semiHidden="1" w:unhideWhenUsed="1"/>
+    <w:lsdException w:name="HTML Keyboard" w:semiHidden="1" w:unhideWhenUsed="1"/>
+    <w:lsdException w:name="HTML Preformatted" w:semiHidden="1" w:unhideWhenUsed="1"/>
+    <w:lsdException w:name="HTML Sample" w:semiHidden="1" w:unhideWhenUsed="1"/>
+    <w:lsdException w:name="HTML Typewriter" w:semiHidden="1" w:unhideWhenUsed="1"/>
+    <w:lsdException w:name="HTML Variable" w:semiHidden="1" w:unhideWhenUsed="1"/>
+    <w:lsdException w:name="Normal Table" w:semiHidden="1" w:unhideWhenUsed="1"/>
+    <w:lsdException w:name="annotation subject" w:semiHidden="1" w:unhideWhenUsed="1"/>
+    <w:lsdException w:name="No List" w:semiHidden="1" w:unhideWhenUsed="1"/>
+    <w:lsdException w:name="Outline List 1" w:semiHidden="1" w:unhideWhenUsed="1"/>
+    <w:lsdException w:name="Outline List 2" w:semiHidden="1" w:unhideWhenUsed="1"/>
+    <w:lsdException w:name="Outline List 3" w:semiHidden="1" w:unhideWhenUsed="1"/>
+    <w:lsdException w:name="Table Simple 1" w:semiHidden="1" w:unhideWhenUsed="1"/>
+    <w:lsdException w:name="Table Simple 2" w:semiHidden="1" w:unhideWhenUsed="1"/>
+    <w:lsdException w:name="Table Simple 3" w:semiHidden="1" w:unhideWhenUsed="1"/>
+    <w:lsdException w:name="Table Classic 1" w:semiHidden="1" w:unhideWhenUsed="1"/>
+    <w:lsdException w:name="Table Classic 2" w:semiHidden="1" w:unhideWhenUsed="1"/>
+    <w:lsdException w:name="Table Classic 3" w:semiHidden="1" w:unhideWhenUsed="1"/>
+    <w:lsdException w:name="Table Classic 4" w:semiHidden="1" w:unhideWhenUsed="1"/>
+    <w:lsdException w:name="Table Colorful 1" w:semiHidden="1" w:unhideWhenUsed="1"/>
+    <w:lsdException w:name="Table Colorful 2" w:semiHidden="1" w:unhideWhenUsed="1"/>
+    <w:lsdException w:name="Table Colorful 3" w:semiHidden="1" w:unhideWhenUsed="1"/>
+    <w:lsdException w:name="Table Columns 1" w:semiHidden="1" w:unhideWhenUsed="1"/>
+    <w:lsdException w:name="Table Columns 2" w:semiHidden="1" w:unhideWhenUsed="1"/>
+    <w:lsdException w:name="Table Columns 3" w:semiHidden="1" w:unhideWhenUsed="1"/>
+    <w:lsdException w:name="Table Columns 4" w:semiHidden="1" w:unhideWhenUsed="1"/>
+    <w:lsdException w:name="Table Columns 5" w:semiHidden="1" w:unhideWhenUsed="1"/>
+    <w:lsdException w:name="Table Grid 1" w:semiHidden="1" w:unhideWhenUsed="1"/>
+    <w:lsdException w:name="Table Grid 2" w:semiHidden="1" w:unhideWhenUsed="1"/>
+    <w:lsdException w:name="Table Grid 3" w:semiHidden="1" w:unhideWhenUsed="1"/>
+    <w:lsdException w:name="Table Grid 4" w:semiHidden="1" w:unhideWhenUsed="1"/>
+    <w:lsdException w:name="Table Grid 5" w:semiHidden="1" w:unhideWhenUsed="1"/>
+    <w:lsdException w:name="Table Grid 6" w:semiHidden="1" w:unhideWhenUsed="1"/>
+    <w:lsdException w:name="Table Grid 7" w:semiHidden="1" w:unhideWhenUsed="1"/>
+    <w:lsdException w:name="Table Grid 8" w:semiHidden="1" w:unhideWhenUsed="1"/>
+    <w:lsdException w:name="Table List 1" w:semiHidden="1" w:unhideWhenUsed="1"/>
+    <w:lsdException w:name="Table List 2" w:semiHidden="1" w:unhideWhenUsed="1"/>
+    <w:lsdException w:name="Table List 3" w:semiHidden="1" w:unhideWhenUsed="1"/>
+    <w:lsdException w:name="Table List 4" w:semiHidden="1" w:unhideWhenUsed="1"/>
+    <w:lsdException w:name="Table List 5" w:semiHidden="1" w:unhideWhenUsed="1"/>
+    <w:lsdException w:name="Table List 6" w:semiHidden="1" w:unhideWhenUsed="1"/>
+    <w:lsdException w:name="Table List 7" w:semiHidden="1" w:unhideWhenUsed="1"/>
+    <w:lsdException w:name="Table List 8" w:semiHidden="1" w:unhideWhenUsed="1"/>
+    <w:lsdException w:name="Table 3D effects 1" w:semiHidden="1" w:unhideWhenUsed="1"/>
+    <w:lsdException w:name="Table 3D effects 2" w:semiHidden="1" w:unhideWhenUsed="1"/>
+    <w:lsdException w:name="Table 3D effects 3" w:semiHidden="1" w:unhideWhenUsed="1"/>
+    <w:lsdException w:name="Table Contemporary" w:semiHidden="1" w:unhideWhenUsed="1"/>
+    <w:lsdException w:name="Table Elegant" w:semiHidden="1" w:unhideWhenUsed="1"/>
+    <w:lsdException w:name="Table Professional" w:semiHidden="1" w:unhideWhenUsed="1"/>
+    <w:lsdException w:name="Table Subtle 1" w:semiHidden="1" w:unhideWhenUsed="1"/>
+    <w:lsdException w:name="Table Subtle 2" w:semiHidden="1" w:unhideWhenUsed="1"/>
+    <w:lsdException w:name="Table Web 1" w:semiHidden="1" w:unhideWhenUsed="1"/>
+    <w:lsdException w:name="Table Web 2" w:semiHidden="1" w:unhideWhenUsed="1"/>
+    <w:lsdException w:name="Table Web 3" w:semiHidden="1" w:unhideWhenUsed="1"/>
+    <w:lsdException w:name="Balloon Text" w:semiHidden="1" w:unhideWhenUsed="1"/>
+    <w:lsdException w:name="Table Grid" w:semiHidden="1" w:uiPriority="59" w:unhideWhenUsed="1"/>
+    <w:lsdException w:name="Table Theme" w:semiHidden="1" w:unhideWhenUsed="1"/>
+    <w:lsdException w:name="Placeholder Text" w:semiHidden="1"/>
+    <w:lsdException w:name="No Spacing" w:uiPriority="1" w:qFormat="1"/>
+    <w:lsdException w:name="Light Shading" w:uiPriority="60"/>
+    <w:lsdException w:name="Light List" w:uiPriority="61"/>
+    <w:lsdException w:name="Light Grid" w:uiPriority="62"/>
+    <w:lsdException w:name="Medium Shading 1" w:uiPriority="63"/>
+    <w:lsdException w:name="Medium Shading 2" w:uiPriority="64"/>
+    <w:lsdException w:name="Medium List 1" w:uiPriority="65"/>
+    <w:lsdException w:name="Medium List 2" w:uiPriority="66"/>
+    <w:lsdException w:name="Medium Grid 1" w:uiPriority="67"/>
+    <w:lsdException w:name="Medium Grid 2" w:uiPriority="68"/>
+    <w:lsdException w:name="Medium Grid 3" w:uiPriority="69"/>
+    <w:lsdException w:name="Dark List" w:uiPriority="70"/>
+    <w:lsdException w:name="Colorful Shading" w:uiPriority="71"/>
+    <w:lsdException w:name="Colorful List" w:uiPriority="72"/>
+    <w:lsdException w:name="Colorful Grid" w:uiPriority="73"/>
+    <w:lsdException w:name="Light Shading Accent 1" w:uiPriority="60"/>
+    <w:lsdException w:name="Light List Accent 1" w:uiPriority="61"/>
+    <w:lsdException w:name="Light Grid Accent 1" w:uiPriority="62"/>
+    <w:lsdException w:name="Medium Shading 1 Accent 1" w:uiPriority="63"/>
+    <w:lsdException w:name="Medium Shading 2 Accent 1" w:uiPriority="64"/>
+    <w:lsdException w:name="Medium List 1 Accent 1" w:uiPriority="65"/>
+    <w:lsdException w:name="Revision" w:semiHidden="1"/>
+    <w:lsdException w:name="List Paragraph" w:uiPriority="34" w:qFormat="1"/>
+    <w:lsdException w:name="Quote" w:uiPriority="29" w:qFormat="1"/>
+    <w:lsdException w:name="Intense Quote" w:uiPriority="30" w:qFormat="1"/>
+    <w:lsdException w:name="Medium List 2 Accent 1" w:uiPriority="66"/>
+    <w:lsdException w:name="Medium Grid 1 Accent 1" w:uiPriority="67"/>
+    <w:lsdException w:name="Medium Grid 2 Accent 1" w:uiPriority="68"/>
+    <w:lsdException w:name="Medium Grid 3 Accent 1" w:uiPriority="69"/>
+    <w:lsdException w:name="Dark List Accent 1" w:uiPriority="70"/>
+    <w:lsdException w:name="Colorful Shading Accent 1" w:uiPriority="71"/>
+    <w:lsdException w:name="Colorful List Accent 1" w:uiPriority="72"/>
+    <w:lsdException w:name="Colorful Grid Accent 1" w:uiPriority="73"/>
+    <w:lsdException w:name="Light Shading Accent 2" w:uiPriority="60"/>
+    <w:lsdException w:name="Light List Accent 2" w:uiPriority="61"/>
+    <w:lsdException w:name="Light Grid Accent 2" w:uiPriority="62"/>
+    <w:lsdException w:name="Medium Shading 1 Accent 2" w:uiPriority="63"/>
+    <w:lsdException w:name="Medium Shading 2 Accent 2" w:uiPriority="64"/>
+    <w:lsdException w:name="Medium List 1 Accent 2" w:uiPriority="65"/>
+    <w:lsdException w:name="Medium List 2 Accent 2" w:uiPriority="66"/>
+    <w:lsdException w:name="Medium Grid 1 Accent 2" w:uiPriority="67"/>
+    <w:lsdException w:name="Medium Grid 2 Accent 2" w:uiPriority="68"/>
+    <w:lsdException w:name="Medium Grid 3 Accent 2" w:uiPriority="69"/>
+    <w:lsdException w:name="Dark List Accent 2" w:uiPriority="70"/>
+    <w:lsdException w:name="Colorful Shading Accent 2" w:uiPriority="71"/>
+    <w:lsdException w:name="Colorful List Accent 2" w:uiPriority="72"/>
+    <w:lsdException w:name="Colorful Grid Accent 2" w:uiPriority="73"/>
+    <w:lsdException w:name="Light Shading Accent 3" w:uiPriority="60"/>
+    <w:lsdException w:name="Light List Accent 3" w:uiPriority="61"/>
+    <w:lsdException w:name="Light Grid Accent 3" w:uiPriority="62"/>
+    <w:lsdException w:name="Medium Shading 1 Accent 3" w:uiPriority="63"/>
+    <w:lsdException w:name="Medium Shading 2 Accent 3" w:uiPriority="64"/>
+    <w:lsdException w:name="Medium List 1 Accent 3" w:uiPriority="65"/>
+    <w:lsdException w:name="Medium List 2 Accent 3" w:uiPriority="66"/>
+    <w:lsdException w:name="Medium Grid 1 Accent 3" w:uiPriority="67"/>
+    <w:lsdException w:name="Medium Grid 2 Accent 3" w:uiPriority="68"/>
+    <w:lsdException w:name="Medium Grid 3 Accent 3" w:uiPriority="69"/>
+    <w:lsdException w:name="Dark List Accent 3" w:uiPriority="70"/>
+    <w:lsdException w:name="Colorful Shading Accent 3" w:uiPriority="71"/>
+    <w:lsdException w:name="Colorful List Accent 3" w:uiPriority="72"/>
+    <w:lsdException w:name="Colorful Grid Accent 3" w:uiPriority="73"/>
+    <w:lsdException w:name="Light Shading Accent 4" w:uiPriority="60"/>
+    <w:lsdException w:name="Light List Accent 4" w:uiPriority="61"/>
+    <w:lsdException w:name="Light Grid Accent 4" w:uiPriority="62"/>
+    <w:lsdException w:name="Medium Shading 1 Accent 4" w:uiPriority="63"/>
+    <w:lsdException w:name="Medium Shading 2 Accent 4" w:uiPriority="64"/>
+    <w:lsdException w:name="Medium List 1 Accent 4" w:uiPriority="65"/>
+    <w:lsdException w:name="Medium List 2 Accent 4" w:uiPriority="66"/>
+    <w:lsdException w:name="Medium Grid 1 Accent 4" w:uiPriority="67"/>
+    <w:lsdException w:name="Medium Grid 2 Accent 4" w:uiPriority="68"/>
+    <w:lsdException w:name="Medium Grid 3 Accent 4" w:uiPriority="69"/>
+    <w:lsdException w:name="Dark List Accent 4" w:uiPriority="70"/>
+    <w:lsdException w:name="Colorful Shading Accent 4" w:uiPriority="71"/>
+    <w:lsdException w:name="Colorful List Accent 4" w:uiPriority="72"/>
+    <w:lsdException w:name="Colorful Grid Accent 4" w:uiPriority="73"/>
+    <w:lsdException w:name="Light Shading Accent 5" w:uiPriority="60"/>
+    <w:lsdException w:name="Light List Accent 5" w:uiPriority="61"/>
+    <w:lsdException w:name="Light Grid Accent 5" w:uiPriority="62"/>
+    <w:lsdException w:name="Medium Shading 1 Accent 5" w:uiPriority="63"/>
+    <w:lsdException w:name="Medium Shading 2 Accent 5" w:uiPriority="64"/>
+    <w:lsdException w:name="Medium List 1 Accent 5" w:uiPriority="65"/>
+    <w:lsdException w:name="Medium List 2 Accent 5" w:uiPriority="66"/>
+    <w:lsdException w:name="Medium Grid 1 Accent 5" w:uiPriority="67"/>
+    <w:lsdException w:name="Medium Grid 2 Accent 5" w:uiPriority="68"/>
+    <w:lsdException w:name="Medium Grid 3 Accent 5" w:uiPriority="69"/>
+    <w:lsdException w:name="Dark List Accent 5" w:uiPriority="70"/>
+    <w:lsdException w:name="Colorful Shading Accent 5" w:uiPriority="71"/>
+    <w:lsdException w:name="Colorful List Accent 5" w:uiPriority="72"/>
+    <w:lsdException w:name="Colorful Grid Accent 5" w:uiPriority="73"/>
+    <w:lsdException w:name="Light Shading Accent 6" w:uiPriority="60"/>
+    <w:lsdException w:name="Light List Accent 6" w:uiPriority="61"/>
+    <w:lsdException w:name="Light Grid Accent 6" w:uiPriority="62"/>
+    <w:lsdException w:name="Medium Shading 1 Accent 6" w:uiPriority="63"/>
+    <w:lsdException w:name="Medium Shading 2 Accent 6" w:uiPriority="64"/>
+    <w:lsdException w:name="Medium List 1 Accent 6" w:uiPriority="65"/>
+    <w:lsdException w:name="Medium List 2 Accent 6" w:uiPriority="66"/>
+    <w:lsdException w:name="Medium Grid 1 Accent 6" w:uiPriority="67"/>
+    <w:lsdException w:name="Medium Grid 2 Accent 6" w:uiPriority="68"/>
+    <w:lsdException w:name="Medium Grid 3 Accent 6" w:uiPriority="69"/>
+    <w:lsdException w:name="Dark List Accent 6" w:uiPriority="70"/>
+    <w:lsdException w:name="Colorful Shading Accent 6" w:uiPriority="71"/>
+    <w:lsdException w:name="Colorful List Accent 6" w:uiPriority="72"/>
+    <w:lsdException w:name="Colorful Grid Accent 6" w:uiPriority="73"/>
+    <w:lsdException w:name="Subtle Emphasis" w:uiPriority="19" w:qFormat="1"/>
+    <w:lsdException w:name="Intense Emphasis" w:uiPriority="21" w:qFormat="1"/>
+    <w:lsdException w:name="Subtle Reference" w:uiPriority="31" w:qFormat="1"/>
+    <w:lsdException w:name="Intense Reference" w:uiPriority="32" w:qFormat="1"/>
+    <w:lsdException w:name="Book Title" w:uiPriority="33" w:qFormat="1"/>
+    <w:lsdException w:name="Bibliography" w:semiHidden="1" w:uiPriority="37" w:unhideWhenUsed="1"/>
+    <w:lsdException w:name="TOC Heading" w:semiHidden="1" w:uiPriority="39" w:unhideWhenUsed="1" w:qFormat="1"/>
+    <w:lsdException w:name="Plain Table 1" w:uiPriority="41"/>
+    <w:lsdException w:name="Plain Table 2" w:uiPriority="42"/>
+    <w:lsdException w:name="Plain Table 3" w:uiPriority="43"/>
+    <w:lsdException w:name="Plain Table 4" w:uiPriority="44"/>
+    <w:lsdException w:name="Plain Table 5" w:uiPriority="45"/>
+    <w:lsdException w:name="Grid Table Light" w:uiPriority="40"/>
+    <w:lsdException w:name="Grid Table 1 Light" w:uiPriority="46"/>
+    <w:lsdException w:name="Grid Table 2" w:uiPriority="47"/>
+    <w:lsdException w:name="Grid Table 3" w:uiPriority="48"/>
+    <w:lsdException w:name="Grid Table 4" w:uiPriority="49"/>
+    <w:lsdException w:name="Grid Table 5 Dark" w:uiPriority="50"/>
+    <w:lsdException w:name="Grid Table 6 Colorful" w:uiPriority="51"/>
+    <w:lsdException w:name="Grid Table 7 Colorful" w:uiPriority="52"/>
+    <w:lsdException w:name="Grid Table 1 Light Accent 1" w:uiPriority="46"/>
+    <w:lsdException w:name="Grid Table 2 Accent 1" w:uiPriority="47"/>
+    <w:lsdException w:name="Grid Table 3 Accent 1" w:uiPriority="48"/>
+    <w:lsdException w:name="Grid Table 4 Accent 1" w:uiPriority="49"/>
+    <w:lsdException w:name="Grid Table 5 Dark Accent 1" w:uiPriority="50"/>
+    <w:lsdException w:name="Grid Table 6 Colorful Accent 1" w:uiPriority="51"/>
+    <w:lsdException w:name="Grid Table 7 Colorful Accent 1" w:uiPriority="52"/>
+    <w:lsdException w:name="Grid Table 1 Light Accent 2" w:uiPriority="46"/>
+    <w:lsdException w:name="Grid Table 2 Accent 2" w:uiPriority="47"/>
+    <w:lsdException w:name="Grid Table 3 Accent 2" w:uiPriority="48"/>
+    <w:lsdException w:name="Grid Table 4 Accent 2" w:uiPriority="49"/>
+    <w:lsdException w:name="Grid Table 5 Dark Accent 2" w:uiPriority="50"/>
+    <w:lsdException w:name="Grid Table 6 Colorful Accent 2" w:uiPriority="51"/>
+    <w:lsdException w:name="Grid Table 7 Colorful Accent 2" w:uiPriority="52"/>
+    <w:lsdException w:name="Grid Table 1 Light Accent 3" w:uiPriority="46"/>
+    <w:lsdException w:name="Grid Table 2 Accent 3" w:uiPriority="47"/>
+    <w:lsdException w:name="Grid Table 3 Accent 3" w:uiPriority="48"/>
+    <w:lsdException w:name="Grid Table 4 Accent 3" w:uiPriority="49"/>
+    <w:lsdException w:name="Grid Table 5 Dark Accent 3" w:uiPriority="50"/>
+    <w:lsdException w:name="Grid Table 6 Colorful Accent 3" w:uiPriority="51"/>
+    <w:lsdException w:name="Grid Table 7 Colorful Accent 3" w:uiPriority="52"/>
+    <w:lsdException w:name="Grid Table 1 Light Accent 4" w:uiPriority="46"/>
+    <w:lsdException w:name="Grid Table 2 Accent 4" w:uiPriority="47"/>
+    <w:lsdException w:name="Grid Table 3 Accent 4" w:uiPriority="48"/>
+    <w:lsdException w:name="Grid Table 4 Accent 4" w:uiPriority="49"/>
+    <w:lsdException w:name="Grid Table 5 Dark Accent 4" w:uiPriority="50"/>
+    <w:lsdException w:name="Grid Table 6 Colorful Accent 4" w:uiPriority="51"/>
+    <w:lsdException w:name="Grid Table 7 Colorful Accent 4" w:uiPriority="52"/>
+    <w:lsdException w:name="Grid Table 1 Light Accent 5" w:uiPriority="46"/>
+    <w:lsdException w:name="Grid Table 2 Accent 5" w:uiPriority="47"/>
+    <w:lsdException w:name="Grid Table 3 Accent 5" w:uiPriority="48"/>
+    <w:lsdException w:name="Grid Table 4 Accent 5" w:uiPriority="49"/>
+    <w:lsdException w:name="Grid Table 5 Dark Accent 5" w:uiPriority="50"/>
+    <w:lsdException w:name="Grid Table 6 Colorful Accent 5" w:uiPriority="51"/>
+    <w:lsdException w:name="Grid Table 7 Colorful Accent 5" w:uiPriority="52"/>
+    <w:lsdException w:name="Grid Table 1 Light Accent 6" w:uiPriority="46"/>
+    <w:lsdException w:name="Grid Table 2 Accent 6" w:uiPriority="47"/>
+    <w:lsdException w:name="Grid Table 3 Accent 6" w:uiPriority="48"/>
+    <w:lsdException w:name="Grid Table 4 Accent 6" w:uiPriority="49"/>
+    <w:lsdException w:name="Grid Table 5 Dark Accent 6" w:uiPriority="50"/>
+    <w:lsdException w:name="Grid Table 6 Colorful Accent 6" w:uiPriority="51"/>
+    <w:lsdException w:name="Grid Table 7 Colorful Accent 6" w:uiPriority="52"/>
+    <w:lsdException w:name="List Table 1 Light" w:uiPriority="46"/>
+    <w:lsdException w:name="List Table 2" w:uiPriority="47"/>
+    <w:lsdException w:name="List Table 3" w:uiPriority="48"/>
+    <w:lsdException w:name="List Table 4" w:uiPriority="49"/>
+    <w:lsdException w:name="List Table 5 Dark" w:uiPriority="50"/>
+    <w:lsdException w:name="List Table 6 Colorful" w:uiPriority="51"/>
+    <w:lsdException w:name="List Table 7 Colorful" w:uiPriority="52"/>
+    <w:lsdException w:name="List Table 1 Light Accent 1" w:uiPriority="46"/>
+    <w:lsdException w:name="List Table 2 Accent 1" w:uiPriority="47"/>
+    <w:lsdException w:name="List Table 3 Accent 1" w:uiPriority="48"/>
+    <w:lsdException w:name="List Table 4 Accent 1" w:uiPriority="49"/>
+    <w:lsdException w:name="List Table 5 Dark Accent 1" w:uiPriority="50"/>
+    <w:lsdException w:name="List Table 6 Colorful Accent 1" w:uiPriority="51"/>
+    <w:lsdException w:name="List Table 7 Colorful Accent 1" w:uiPriority="52"/>
+    <w:lsdException w:name="List Table 1 Light Accent 2" w:uiPriority="46"/>
+    <w:lsdException w:name="List Table 2 Accent 2" w:uiPriority="47"/>
+    <w:lsdException w:name="List Table 3 Accent 2" w:uiPriority="48"/>
+    <w:lsdException w:name="List Table 4 Accent 2" w:uiPriority="49"/>
+    <w:lsdException w:name="List Table 5 Dark Accent 2" w:uiPriority="50"/>
+    <w:lsdException w:name="List Table 6 Colorful Accent 2" w:uiPriority="51"/>
+    <w:lsdException w:name="List Table 7 Colorful Accent 2" w:uiPriority="52"/>
+    <w:lsdException w:name="List Table 1 Light Accent 3" w:uiPriority="46"/>
+    <w:lsdException w:name="List Table 2 Accent 3" w:uiPriority="47"/>
+    <w:lsdException w:name="List Table 3 Accent 3" w:uiPriority="48"/>
+    <w:lsdException w:name="List Table 4 Accent 3" w:uiPriority="49"/>
+    <w:lsdException w:name="List Table 5 Dark Accent 3" w:uiPriority="50"/>
+    <w:lsdException w:name="List Table 6 Colorful Accent 3" w:uiPriority="51"/>
+    <w:lsdException w:name="List Table 7 Colorful Accent 3" w:uiPriority="52"/>
+    <w:lsdException w:name="List Table 1 Light Accent 4" w:uiPriority="46"/>
+    <w:lsdException w:name="List Table 2 Accent 4" w:uiPriority="47"/>
+    <w:lsdException w:name="List Table 3 Accent 4" w:uiPriority="48"/>
+    <w:lsdException w:name="List Table 4 Accent 4" w:uiPriority="49"/>
+    <w:lsdException w:name="List Table 5 Dark Accent 4" w:uiPriority="50"/>
+    <w:lsdException w:name="List Table 6 Colorful Accent 4" w:uiPriority="51"/>
+    <w:lsdException w:name="List Table 7 Colorful Accent 4" w:uiPriority="52"/>
+    <w:lsdException w:name="List Table 1 Light Accent 5" w:uiPriority="46"/>
+    <w:lsdException w:name="List Table 2 Accent 5" w:uiPriority="47"/>
+    <w:lsdException w:name="List Table 3 Accent 5" w:uiPriority="48"/>
+    <w:lsdException w:name="List Table 4 Accent 5" w:uiPriority="49"/>
+    <w:lsdException w:name="List Table 5 Dark Accent 5" w:uiPriority="50"/>
+    <w:lsdException w:name="List Table 6 Colorful Accent 5" w:uiPriority="51"/>
+    <w:lsdException w:name="List Table 7 Colorful Accent 5" w:uiPriority="52"/>
+    <w:lsdException w:name="List Table 1 Light Accent 6" w:uiPriority="46"/>
+    <w:lsdException w:name="List Table 2 Accent 6" w:uiPriority="47"/>
+    <w:lsdException w:name="List Table 3 Accent 6" w:uiPriority="48"/>
+    <w:lsdException w:name="List Table 4 Accent 6" w:uiPriority="49"/>
+    <w:lsdException w:name="List Table 5 Dark Accent 6" w:uiPriority="50"/>
+    <w:lsdException w:name="List Table 6 Colorful Accent 6" w:uiPriority="51"/>
+    <w:lsdException w:name="List Table 7 Colorful Accent 6" w:uiPriority="52"/>
+    <w:lsdException w:name="Mention" w:semiHidden="1" w:unhideWhenUsed="1"/>
+    <w:lsdException w:name="Smart Hyperlink" w:semiHidden="1" w:unhideWhenUsed="1"/>
+    <w:lsdException w:name="Hashtag" w:semiHidden="1" w:unhideWhenUsed="1"/>
+    <w:lsdException w:name="Unresolved Mention" w:semiHidden="1" w:unhideWhenUsed="1"/>
+    <w:lsdException w:name="Smart Link" w:semiHidden="1" w:unhideWhenUsed="1"/>
   </w:latentStyles>
   <w:style w:type="paragraph" w:default="1" w:styleId="Normal">
     <w:name w:val="Normal"/>
@@ -6621,858 +6892,7 @@
       <w:rFonts w:cs="Lohit Devanagari"/>
     </w:rPr>
   </w:style>
-  <w:style w:type="paragraph" w:styleId="Epgrafe">
-    <w:name w:val="caption"/>
-    <w:basedOn w:val="Normal"/>
-    <w:qFormat/>
-    <w:pPr>
-      <w:suppressLineNumbers/>
-      <w:spacing w:before="120" w:after="120"/>
-    </w:pPr>
-    <w:rPr>
-      <w:rFonts w:cs="Lohit Devanagari"/>
-      <w:i/>
-      <w:iCs/>
-      <w:sz w:val="24"/>
-      <w:szCs w:val="24"/>
-    </w:rPr>
-  </w:style>
-  <w:style w:type="paragraph" w:customStyle="1" w:styleId="ndice">
-    <w:name w:val="Índice"/>
-    <w:basedOn w:val="Normal"/>
-    <w:qFormat/>
-    <w:pPr>
-      <w:suppressLineNumbers/>
-    </w:pPr>
-    <w:rPr>
-      <w:rFonts w:cs="Lohit Devanagari"/>
-    </w:rPr>
-  </w:style>
-  <w:style w:type="paragraph" w:customStyle="1" w:styleId="Paragraph2">
-    <w:name w:val="Paragraph2"/>
-    <w:basedOn w:val="Normal"/>
-    <w:qFormat/>
-    <w:pPr>
-      <w:spacing w:before="80"/>
-      <w:ind w:left="720"/>
-      <w:jc w:val="both"/>
-    </w:pPr>
-    <w:rPr>
-      <w:color w:val="000000"/>
-      <w:lang w:val="en-AU"/>
-    </w:rPr>
-  </w:style>
-  <w:style w:type="paragraph" w:styleId="Subttulo">
-    <w:name w:val="Subtitle"/>
-    <w:basedOn w:val="Normal"/>
-    <w:qFormat/>
-    <w:pPr>
-      <w:spacing w:after="60"/>
-      <w:jc w:val="center"/>
-    </w:pPr>
-    <w:rPr>
-      <w:rFonts w:ascii="Arial" w:hAnsi="Arial"/>
-      <w:i/>
-      <w:sz w:val="36"/>
-      <w:lang w:val="en-AU"/>
-    </w:rPr>
-  </w:style>
-  <w:style w:type="paragraph" w:styleId="Sangranormal">
-    <w:name w:val="Normal Indent"/>
-    <w:basedOn w:val="Normal"/>
-    <w:semiHidden/>
-    <w:qFormat/>
-    <w:pPr>
-      <w:ind w:left="900" w:hanging="900"/>
-    </w:pPr>
-  </w:style>
-  <w:style w:type="paragraph" w:styleId="TDC1">
-    <w:name w:val="toc 1"/>
-    <w:basedOn w:val="Normal"/>
-    <w:next w:val="Normal"/>
-    <w:uiPriority w:val="39"/>
-    <w:pPr>
-      <w:tabs>
-        <w:tab w:val="right" w:pos="9360"/>
-      </w:tabs>
-      <w:spacing w:before="240" w:after="60"/>
-      <w:ind w:right="720"/>
-    </w:pPr>
-  </w:style>
-  <w:style w:type="paragraph" w:styleId="TDC2">
-    <w:name w:val="toc 2"/>
-    <w:basedOn w:val="Normal"/>
-    <w:next w:val="Normal"/>
-    <w:uiPriority w:val="39"/>
-    <w:pPr>
-      <w:tabs>
-        <w:tab w:val="right" w:pos="9360"/>
-      </w:tabs>
-      <w:ind w:left="432" w:right="720"/>
-    </w:pPr>
-  </w:style>
-  <w:style w:type="paragraph" w:styleId="TDC3">
-    <w:name w:val="toc 3"/>
-    <w:basedOn w:val="Normal"/>
-    <w:next w:val="Normal"/>
-    <w:semiHidden/>
-    <w:pPr>
-      <w:tabs>
-        <w:tab w:val="left" w:pos="1440"/>
-        <w:tab w:val="right" w:pos="9360"/>
-      </w:tabs>
-      <w:ind w:left="864"/>
-    </w:pPr>
-  </w:style>
-  <w:style w:type="paragraph" w:customStyle="1" w:styleId="Cabeceraypie">
-    <w:name w:val="Cabecera y pie"/>
-    <w:basedOn w:val="Normal"/>
-    <w:qFormat/>
-  </w:style>
-  <w:style w:type="paragraph" w:styleId="Encabezado">
-    <w:name w:val="header"/>
-    <w:basedOn w:val="Normal"/>
-    <w:semiHidden/>
-    <w:pPr>
-      <w:tabs>
-        <w:tab w:val="center" w:pos="4320"/>
-        <w:tab w:val="right" w:pos="8640"/>
-      </w:tabs>
-    </w:pPr>
-  </w:style>
-  <w:style w:type="paragraph" w:styleId="Piedepgina">
-    <w:name w:val="footer"/>
-    <w:basedOn w:val="Normal"/>
-    <w:semiHidden/>
-    <w:pPr>
-      <w:tabs>
-        <w:tab w:val="center" w:pos="4320"/>
-        <w:tab w:val="right" w:pos="8640"/>
-      </w:tabs>
-    </w:pPr>
-  </w:style>
-  <w:style w:type="paragraph" w:customStyle="1" w:styleId="Bullet1">
-    <w:name w:val="Bullet1"/>
-    <w:basedOn w:val="Normal"/>
-    <w:qFormat/>
-    <w:pPr>
-      <w:ind w:left="720" w:hanging="432"/>
-    </w:pPr>
-  </w:style>
-  <w:style w:type="paragraph" w:customStyle="1" w:styleId="Bullet2">
-    <w:name w:val="Bullet2"/>
-    <w:basedOn w:val="Normal"/>
-    <w:qFormat/>
-    <w:pPr>
-      <w:ind w:left="1440" w:hanging="360"/>
-    </w:pPr>
-    <w:rPr>
-      <w:color w:val="000080"/>
-    </w:rPr>
-  </w:style>
-  <w:style w:type="paragraph" w:customStyle="1" w:styleId="Tabletext">
-    <w:name w:val="Tabletext"/>
-    <w:basedOn w:val="Normal"/>
-    <w:qFormat/>
-    <w:pPr>
-      <w:keepLines/>
-      <w:spacing w:after="120"/>
-    </w:pPr>
-  </w:style>
-  <w:style w:type="paragraph" w:styleId="Mapadeldocumento">
-    <w:name w:val="Document Map"/>
-    <w:basedOn w:val="Normal"/>
-    <w:semiHidden/>
-    <w:qFormat/>
-    <w:pPr>
-      <w:shd w:val="clear" w:color="auto" w:fill="000080"/>
-    </w:pPr>
-    <w:rPr>
-      <w:rFonts w:ascii="Tahoma" w:hAnsi="Tahoma"/>
-    </w:rPr>
-  </w:style>
-  <w:style w:type="paragraph" w:styleId="Textonotapie">
-    <w:name w:val="footnote text"/>
-    <w:basedOn w:val="Normal"/>
-    <w:semiHidden/>
-    <w:pPr>
-      <w:keepNext/>
-      <w:keepLines/>
-      <w:pBdr>
-        <w:bottom w:val="single" w:sz="6" w:space="0" w:color="000000"/>
-      </w:pBdr>
-      <w:spacing w:before="40" w:after="40"/>
-      <w:ind w:left="360" w:hanging="360"/>
-    </w:pPr>
-    <w:rPr>
-      <w:rFonts w:ascii="Helvetica" w:hAnsi="Helvetica"/>
-      <w:sz w:val="16"/>
-    </w:rPr>
-  </w:style>
-  <w:style w:type="paragraph" w:customStyle="1" w:styleId="MainTitle">
-    <w:name w:val="Main Title"/>
-    <w:basedOn w:val="Normal"/>
-    <w:qFormat/>
-    <w:pPr>
-      <w:spacing w:before="480" w:after="60" w:line="240" w:lineRule="auto"/>
-      <w:jc w:val="center"/>
-    </w:pPr>
-    <w:rPr>
-      <w:rFonts w:ascii="Arial" w:hAnsi="Arial"/>
-      <w:b/>
-      <w:kern w:val="2"/>
-      <w:sz w:val="32"/>
-    </w:rPr>
-  </w:style>
-  <w:style w:type="paragraph" w:customStyle="1" w:styleId="Paragraph1">
-    <w:name w:val="Paragraph1"/>
-    <w:basedOn w:val="Normal"/>
-    <w:qFormat/>
-    <w:pPr>
-      <w:spacing w:before="80" w:line="240" w:lineRule="auto"/>
-      <w:jc w:val="both"/>
-    </w:pPr>
-  </w:style>
-  <w:style w:type="paragraph" w:customStyle="1" w:styleId="Paragraph3">
-    <w:name w:val="Paragraph3"/>
-    <w:basedOn w:val="Normal"/>
-    <w:qFormat/>
-    <w:pPr>
-      <w:spacing w:before="80" w:line="240" w:lineRule="auto"/>
-      <w:ind w:left="1530"/>
-      <w:jc w:val="both"/>
-    </w:pPr>
-  </w:style>
-  <w:style w:type="paragraph" w:customStyle="1" w:styleId="Paragraph4">
-    <w:name w:val="Paragraph4"/>
-    <w:basedOn w:val="Normal"/>
-    <w:qFormat/>
-    <w:pPr>
-      <w:spacing w:before="80" w:line="240" w:lineRule="auto"/>
-      <w:ind w:left="2250"/>
-      <w:jc w:val="both"/>
-    </w:pPr>
-  </w:style>
-  <w:style w:type="paragraph" w:styleId="TDC4">
-    <w:name w:val="toc 4"/>
-    <w:basedOn w:val="Normal"/>
-    <w:next w:val="Normal"/>
-    <w:autoRedefine/>
-    <w:semiHidden/>
-    <w:pPr>
-      <w:ind w:left="600"/>
-    </w:pPr>
-  </w:style>
-  <w:style w:type="paragraph" w:styleId="TDC5">
-    <w:name w:val="toc 5"/>
-    <w:basedOn w:val="Normal"/>
-    <w:next w:val="Normal"/>
-    <w:autoRedefine/>
-    <w:semiHidden/>
-    <w:pPr>
-      <w:ind w:left="800"/>
-    </w:pPr>
-  </w:style>
-  <w:style w:type="paragraph" w:styleId="TDC6">
-    <w:name w:val="toc 6"/>
-    <w:basedOn w:val="Normal"/>
-    <w:next w:val="Normal"/>
-    <w:autoRedefine/>
-    <w:semiHidden/>
-    <w:pPr>
-      <w:ind w:left="1000"/>
-    </w:pPr>
-  </w:style>
-  <w:style w:type="paragraph" w:styleId="TDC7">
-    <w:name w:val="toc 7"/>
-    <w:basedOn w:val="Normal"/>
-    <w:next w:val="Normal"/>
-    <w:autoRedefine/>
-    <w:semiHidden/>
-    <w:pPr>
-      <w:ind w:left="1200"/>
-    </w:pPr>
-  </w:style>
-  <w:style w:type="paragraph" w:styleId="TDC8">
-    <w:name w:val="toc 8"/>
-    <w:basedOn w:val="Normal"/>
-    <w:next w:val="Normal"/>
-    <w:autoRedefine/>
-    <w:semiHidden/>
-    <w:pPr>
-      <w:ind w:left="1400"/>
-    </w:pPr>
-  </w:style>
-  <w:style w:type="paragraph" w:styleId="TDC9">
-    <w:name w:val="toc 9"/>
-    <w:basedOn w:val="Normal"/>
-    <w:next w:val="Normal"/>
-    <w:autoRedefine/>
-    <w:semiHidden/>
-    <w:pPr>
-      <w:ind w:left="1600"/>
-    </w:pPr>
-  </w:style>
-  <w:style w:type="paragraph" w:styleId="Textoindependiente2">
-    <w:name w:val="Body Text 2"/>
-    <w:basedOn w:val="Normal"/>
-    <w:semiHidden/>
-    <w:qFormat/>
-    <w:rPr>
-      <w:i/>
-      <w:color w:val="0000FF"/>
-    </w:rPr>
-  </w:style>
-  <w:style w:type="paragraph" w:styleId="Sangradetextonormal">
-    <w:name w:val="Body Text Indent"/>
-    <w:basedOn w:val="Normal"/>
-    <w:semiHidden/>
-    <w:pPr>
-      <w:ind w:left="720"/>
-    </w:pPr>
-    <w:rPr>
-      <w:i/>
-      <w:color w:val="0000FF"/>
-      <w:u w:val="single"/>
-    </w:rPr>
-  </w:style>
-  <w:style w:type="paragraph" w:customStyle="1" w:styleId="Body">
-    <w:name w:val="Body"/>
-    <w:basedOn w:val="Normal"/>
-    <w:qFormat/>
-    <w:pPr>
-      <w:widowControl/>
-      <w:spacing w:before="120" w:line="240" w:lineRule="auto"/>
-      <w:jc w:val="both"/>
-    </w:pPr>
-    <w:rPr>
-      <w:rFonts w:ascii="Book Antiqua" w:hAnsi="Book Antiqua"/>
-    </w:rPr>
-  </w:style>
-  <w:style w:type="paragraph" w:customStyle="1" w:styleId="Bullet">
-    <w:name w:val="Bullet"/>
-    <w:basedOn w:val="Normal"/>
-    <w:qFormat/>
-    <w:pPr>
-      <w:widowControl/>
-      <w:tabs>
-        <w:tab w:val="left" w:pos="360"/>
-        <w:tab w:val="left" w:pos="720"/>
-      </w:tabs>
-      <w:spacing w:before="120" w:line="240" w:lineRule="auto"/>
-      <w:ind w:left="720" w:right="360"/>
-      <w:jc w:val="both"/>
-    </w:pPr>
-    <w:rPr>
-      <w:rFonts w:ascii="Book Antiqua" w:hAnsi="Book Antiqua"/>
-    </w:rPr>
-  </w:style>
-  <w:style w:type="paragraph" w:customStyle="1" w:styleId="InfoBlue">
-    <w:name w:val="InfoBlue"/>
-    <w:basedOn w:val="Normal"/>
-    <w:next w:val="Textoindependiente"/>
-    <w:autoRedefine/>
-    <w:qFormat/>
-    <w:pPr>
-      <w:spacing w:after="120"/>
-      <w:ind w:left="720"/>
-    </w:pPr>
-    <w:rPr>
-      <w:i/>
-      <w:color w:val="0000FF"/>
-    </w:rPr>
-  </w:style>
-  <w:style w:type="paragraph" w:styleId="Textodeglobo">
-    <w:name w:val="Balloon Text"/>
-    <w:basedOn w:val="Normal"/>
-    <w:link w:val="TextodegloboCar"/>
-    <w:uiPriority w:val="99"/>
-    <w:semiHidden/>
-    <w:unhideWhenUsed/>
-    <w:qFormat/>
-    <w:rsid w:val="00807BBD"/>
-    <w:pPr>
-      <w:spacing w:line="240" w:lineRule="auto"/>
-    </w:pPr>
-    <w:rPr>
-      <w:rFonts w:ascii="Tahoma" w:hAnsi="Tahoma" w:cs="Tahoma"/>
-      <w:sz w:val="16"/>
-      <w:szCs w:val="16"/>
-    </w:rPr>
-  </w:style>
-  <w:style w:type="paragraph" w:styleId="Fecha">
-    <w:name w:val="Date"/>
-    <w:basedOn w:val="Normal"/>
-    <w:next w:val="Normal"/>
-    <w:link w:val="FechaCar"/>
-    <w:uiPriority w:val="99"/>
-    <w:semiHidden/>
-    <w:unhideWhenUsed/>
-    <w:qFormat/>
-    <w:rsid w:val="00AF68D2"/>
-  </w:style>
-</w:styles>
-</file>
-
-<file path=word/stylesWithEffects.xml><?xml version="1.0" encoding="utf-8"?>
-<w:styles xmlns:wpc="http://schemas.microsoft.com/office/word/2010/wordprocessingCanvas" xmlns:mc="http://schemas.openxmlformats.org/markup-compatibility/2006" xmlns:o="urn:schemas-microsoft-com:office:office" xmlns:r="http://schemas.openxmlformats.org/officeDocument/2006/relationships" xmlns:m="http://schemas.openxmlformats.org/officeDocument/2006/math" xmlns:v="urn:schemas-microsoft-com:vml" xmlns:wp14="http://schemas.microsoft.com/office/word/2010/wordprocessingDrawing" xmlns:wp="http://schemas.openxmlformats.org/drawingml/2006/wordprocessingDrawing" xmlns:w10="urn:schemas-microsoft-com:office:word" xmlns:w="http://schemas.openxmlformats.org/wordprocessingml/2006/main" xmlns:w14="http://schemas.microsoft.com/office/word/2010/wordml" xmlns:wpg="http://schemas.microsoft.com/office/word/2010/wordprocessingGroup" xmlns:wpi="http://schemas.microsoft.com/office/word/2010/wordprocessingInk" xmlns:wne="http://schemas.microsoft.com/office/word/2006/wordml" xmlns:wps="http://schemas.microsoft.com/office/word/2010/wordprocessingShape" mc:Ignorable="w14 wp14">
-  <w:docDefaults>
-    <w:rPrDefault>
-      <w:rPr>
-        <w:rFonts w:ascii="Times New Roman" w:eastAsia="Times New Roman" w:hAnsi="Times New Roman" w:cs="Times New Roman"/>
-        <w:lang w:val="es-AR" w:eastAsia="es-AR" w:bidi="ar-SA"/>
-      </w:rPr>
-    </w:rPrDefault>
-    <w:pPrDefault>
-      <w:pPr>
-        <w:suppressAutoHyphens/>
-      </w:pPr>
-    </w:pPrDefault>
-  </w:docDefaults>
-  <w:latentStyles w:defLockedState="0" w:defUIPriority="99" w:defSemiHidden="1" w:defUnhideWhenUsed="1" w:defQFormat="0" w:count="267">
-    <w:lsdException w:name="Normal" w:semiHidden="0" w:uiPriority="0" w:unhideWhenUsed="0" w:qFormat="1"/>
-    <w:lsdException w:name="heading 1" w:semiHidden="0" w:uiPriority="9" w:unhideWhenUsed="0" w:qFormat="1"/>
-    <w:lsdException w:name="heading 2" w:semiHidden="0" w:uiPriority="9" w:unhideWhenUsed="0" w:qFormat="1"/>
-    <w:lsdException w:name="heading 3" w:semiHidden="0" w:uiPriority="9" w:unhideWhenUsed="0" w:qFormat="1"/>
-    <w:lsdException w:name="heading 4" w:semiHidden="0" w:uiPriority="9" w:unhideWhenUsed="0" w:qFormat="1"/>
-    <w:lsdException w:name="heading 5" w:semiHidden="0" w:uiPriority="9" w:unhideWhenUsed="0" w:qFormat="1"/>
-    <w:lsdException w:name="heading 6" w:semiHidden="0" w:uiPriority="9" w:unhideWhenUsed="0" w:qFormat="1"/>
-    <w:lsdException w:name="heading 7" w:semiHidden="0" w:uiPriority="9" w:unhideWhenUsed="0" w:qFormat="1"/>
-    <w:lsdException w:name="heading 8" w:semiHidden="0" w:uiPriority="9" w:unhideWhenUsed="0" w:qFormat="1"/>
-    <w:lsdException w:name="heading 9" w:semiHidden="0" w:uiPriority="9" w:unhideWhenUsed="0" w:qFormat="1"/>
-    <w:lsdException w:name="toc 1" w:uiPriority="39"/>
-    <w:lsdException w:name="toc 2" w:uiPriority="39"/>
-    <w:lsdException w:name="toc 3" w:uiPriority="39"/>
-    <w:lsdException w:name="toc 4" w:uiPriority="39"/>
-    <w:lsdException w:name="toc 5" w:uiPriority="39"/>
-    <w:lsdException w:name="toc 6" w:uiPriority="39"/>
-    <w:lsdException w:name="toc 7" w:uiPriority="39"/>
-    <w:lsdException w:name="toc 8" w:uiPriority="39"/>
-    <w:lsdException w:name="toc 9" w:uiPriority="39"/>
-    <w:lsdException w:name="caption" w:uiPriority="35" w:qFormat="1"/>
-    <w:lsdException w:name="Title" w:semiHidden="0" w:uiPriority="10" w:unhideWhenUsed="0" w:qFormat="1"/>
-    <w:lsdException w:name="Default Paragraph Font" w:uiPriority="1"/>
-    <w:lsdException w:name="Subtitle" w:semiHidden="0" w:uiPriority="11" w:unhideWhenUsed="0" w:qFormat="1"/>
-    <w:lsdException w:name="Strong" w:semiHidden="0" w:uiPriority="22" w:unhideWhenUsed="0" w:qFormat="1"/>
-    <w:lsdException w:name="Emphasis" w:semiHidden="0" w:uiPriority="20" w:unhideWhenUsed="0" w:qFormat="1"/>
-    <w:lsdException w:name="Table Grid" w:uiPriority="59"/>
-    <w:lsdException w:name="Placeholder Text" w:unhideWhenUsed="0"/>
-    <w:lsdException w:name="No Spacing" w:semiHidden="0" w:uiPriority="1" w:unhideWhenUsed="0" w:qFormat="1"/>
-    <w:lsdException w:name="Light Shading" w:semiHidden="0" w:uiPriority="60" w:unhideWhenUsed="0"/>
-    <w:lsdException w:name="Light List" w:semiHidden="0" w:uiPriority="61" w:unhideWhenUsed="0"/>
-    <w:lsdException w:name="Light Grid" w:semiHidden="0" w:uiPriority="62" w:unhideWhenUsed="0"/>
-    <w:lsdException w:name="Medium Shading 1" w:semiHidden="0" w:uiPriority="63" w:unhideWhenUsed="0"/>
-    <w:lsdException w:name="Medium Shading 2" w:semiHidden="0" w:uiPriority="64" w:unhideWhenUsed="0"/>
-    <w:lsdException w:name="Medium List 1" w:semiHidden="0" w:uiPriority="65" w:unhideWhenUsed="0"/>
-    <w:lsdException w:name="Medium List 2" w:semiHidden="0" w:uiPriority="66" w:unhideWhenUsed="0"/>
-    <w:lsdException w:name="Medium Grid 1" w:semiHidden="0" w:uiPriority="67" w:unhideWhenUsed="0"/>
-    <w:lsdException w:name="Medium Grid 2" w:semiHidden="0" w:uiPriority="68" w:unhideWhenUsed="0"/>
-    <w:lsdException w:name="Medium Grid 3" w:semiHidden="0" w:uiPriority="69" w:unhideWhenUsed="0"/>
-    <w:lsdException w:name="Dark List" w:semiHidden="0" w:uiPriority="70" w:unhideWhenUsed="0"/>
-    <w:lsdException w:name="Colorful Shading" w:semiHidden="0" w:uiPriority="71" w:unhideWhenUsed="0"/>
-    <w:lsdException w:name="Colorful List" w:semiHidden="0" w:uiPriority="72" w:unhideWhenUsed="0"/>
-    <w:lsdException w:name="Colorful Grid" w:semiHidden="0" w:uiPriority="73" w:unhideWhenUsed="0"/>
-    <w:lsdException w:name="Light Shading Accent 1" w:semiHidden="0" w:uiPriority="60" w:unhideWhenUsed="0"/>
-    <w:lsdException w:name="Light List Accent 1" w:semiHidden="0" w:uiPriority="61" w:unhideWhenUsed="0"/>
-    <w:lsdException w:name="Light Grid Accent 1" w:semiHidden="0" w:uiPriority="62" w:unhideWhenUsed="0"/>
-    <w:lsdException w:name="Medium Shading 1 Accent 1" w:semiHidden="0" w:uiPriority="63" w:unhideWhenUsed="0"/>
-    <w:lsdException w:name="Medium Shading 2 Accent 1" w:semiHidden="0" w:uiPriority="64" w:unhideWhenUsed="0"/>
-    <w:lsdException w:name="Medium List 1 Accent 1" w:semiHidden="0" w:uiPriority="65" w:unhideWhenUsed="0"/>
-    <w:lsdException w:name="Revision" w:unhideWhenUsed="0"/>
-    <w:lsdException w:name="List Paragraph" w:semiHidden="0" w:uiPriority="34" w:unhideWhenUsed="0" w:qFormat="1"/>
-    <w:lsdException w:name="Quote" w:semiHidden="0" w:uiPriority="29" w:unhideWhenUsed="0" w:qFormat="1"/>
-    <w:lsdException w:name="Intense Quote" w:semiHidden="0" w:uiPriority="30" w:unhideWhenUsed="0" w:qFormat="1"/>
-    <w:lsdException w:name="Medium List 2 Accent 1" w:semiHidden="0" w:uiPriority="66" w:unhideWhenUsed="0"/>
-    <w:lsdException w:name="Medium Grid 1 Accent 1" w:semiHidden="0" w:uiPriority="67" w:unhideWhenUsed="0"/>
-    <w:lsdException w:name="Medium Grid 2 Accent 1" w:semiHidden="0" w:uiPriority="68" w:unhideWhenUsed="0"/>
-    <w:lsdException w:name="Medium Grid 3 Accent 1" w:semiHidden="0" w:uiPriority="69" w:unhideWhenUsed="0"/>
-    <w:lsdException w:name="Dark List Accent 1" w:semiHidden="0" w:uiPriority="70" w:unhideWhenUsed="0"/>
-    <w:lsdException w:name="Colorful Shading Accent 1" w:semiHidden="0" w:uiPriority="71" w:unhideWhenUsed="0"/>
-    <w:lsdException w:name="Colorful List Accent 1" w:semiHidden="0" w:uiPriority="72" w:unhideWhenUsed="0"/>
-    <w:lsdException w:name="Colorful Grid Accent 1" w:semiHidden="0" w:uiPriority="73" w:unhideWhenUsed="0"/>
-    <w:lsdException w:name="Light Shading Accent 2" w:semiHidden="0" w:uiPriority="60" w:unhideWhenUsed="0"/>
-    <w:lsdException w:name="Light List Accent 2" w:semiHidden="0" w:uiPriority="61" w:unhideWhenUsed="0"/>
-    <w:lsdException w:name="Light Grid Accent 2" w:semiHidden="0" w:uiPriority="62" w:unhideWhenUsed="0"/>
-    <w:lsdException w:name="Medium Shading 1 Accent 2" w:semiHidden="0" w:uiPriority="63" w:unhideWhenUsed="0"/>
-    <w:lsdException w:name="Medium Shading 2 Accent 2" w:semiHidden="0" w:uiPriority="64" w:unhideWhenUsed="0"/>
-    <w:lsdException w:name="Medium List 1 Accent 2" w:semiHidden="0" w:uiPriority="65" w:unhideWhenUsed="0"/>
-    <w:lsdException w:name="Medium List 2 Accent 2" w:semiHidden="0" w:uiPriority="66" w:unhideWhenUsed="0"/>
-    <w:lsdException w:name="Medium Grid 1 Accent 2" w:semiHidden="0" w:uiPriority="67" w:unhideWhenUsed="0"/>
-    <w:lsdException w:name="Medium Grid 2 Accent 2" w:semiHidden="0" w:uiPriority="68" w:unhideWhenUsed="0"/>
-    <w:lsdException w:name="Medium Grid 3 Accent 2" w:semiHidden="0" w:uiPriority="69" w:unhideWhenUsed="0"/>
-    <w:lsdException w:name="Dark List Accent 2" w:semiHidden="0" w:uiPriority="70" w:unhideWhenUsed="0"/>
-    <w:lsdException w:name="Colorful Shading Accent 2" w:semiHidden="0" w:uiPriority="71" w:unhideWhenUsed="0"/>
-    <w:lsdException w:name="Colorful List Accent 2" w:semiHidden="0" w:uiPriority="72" w:unhideWhenUsed="0"/>
-    <w:lsdException w:name="Colorful Grid Accent 2" w:semiHidden="0" w:uiPriority="73" w:unhideWhenUsed="0"/>
-    <w:lsdException w:name="Light Shading Accent 3" w:semiHidden="0" w:uiPriority="60" w:unhideWhenUsed="0"/>
-    <w:lsdException w:name="Light List Accent 3" w:semiHidden="0" w:uiPriority="61" w:unhideWhenUsed="0"/>
-    <w:lsdException w:name="Light Grid Accent 3" w:semiHidden="0" w:uiPriority="62" w:unhideWhenUsed="0"/>
-    <w:lsdException w:name="Medium Shading 1 Accent 3" w:semiHidden="0" w:uiPriority="63" w:unhideWhenUsed="0"/>
-    <w:lsdException w:name="Medium Shading 2 Accent 3" w:semiHidden="0" w:uiPriority="64" w:unhideWhenUsed="0"/>
-    <w:lsdException w:name="Medium List 1 Accent 3" w:semiHidden="0" w:uiPriority="65" w:unhideWhenUsed="0"/>
-    <w:lsdException w:name="Medium List 2 Accent 3" w:semiHidden="0" w:uiPriority="66" w:unhideWhenUsed="0"/>
-    <w:lsdException w:name="Medium Grid 1 Accent 3" w:semiHidden="0" w:uiPriority="67" w:unhideWhenUsed="0"/>
-    <w:lsdException w:name="Medium Grid 2 Accent 3" w:semiHidden="0" w:uiPriority="68" w:unhideWhenUsed="0"/>
-    <w:lsdException w:name="Medium Grid 3 Accent 3" w:semiHidden="0" w:uiPriority="69" w:unhideWhenUsed="0"/>
-    <w:lsdException w:name="Dark List Accent 3" w:semiHidden="0" w:uiPriority="70" w:unhideWhenUsed="0"/>
-    <w:lsdException w:name="Colorful Shading Accent 3" w:semiHidden="0" w:uiPriority="71" w:unhideWhenUsed="0"/>
-    <w:lsdException w:name="Colorful List Accent 3" w:semiHidden="0" w:uiPriority="72" w:unhideWhenUsed="0"/>
-    <w:lsdException w:name="Colorful Grid Accent 3" w:semiHidden="0" w:uiPriority="73" w:unhideWhenUsed="0"/>
-    <w:lsdException w:name="Light Shading Accent 4" w:semiHidden="0" w:uiPriority="60" w:unhideWhenUsed="0"/>
-    <w:lsdException w:name="Light List Accent 4" w:semiHidden="0" w:uiPriority="61" w:unhideWhenUsed="0"/>
-    <w:lsdException w:name="Light Grid Accent 4" w:semiHidden="0" w:uiPriority="62" w:unhideWhenUsed="0"/>
-    <w:lsdException w:name="Medium Shading 1 Accent 4" w:semiHidden="0" w:uiPriority="63" w:unhideWhenUsed="0"/>
-    <w:lsdException w:name="Medium Shading 2 Accent 4" w:semiHidden="0" w:uiPriority="64" w:unhideWhenUsed="0"/>
-    <w:lsdException w:name="Medium List 1 Accent 4" w:semiHidden="0" w:uiPriority="65" w:unhideWhenUsed="0"/>
-    <w:lsdException w:name="Medium List 2 Accent 4" w:semiHidden="0" w:uiPriority="66" w:unhideWhenUsed="0"/>
-    <w:lsdException w:name="Medium Grid 1 Accent 4" w:semiHidden="0" w:uiPriority="67" w:unhideWhenUsed="0"/>
-    <w:lsdException w:name="Medium Grid 2 Accent 4" w:semiHidden="0" w:uiPriority="68" w:unhideWhenUsed="0"/>
-    <w:lsdException w:name="Medium Grid 3 Accent 4" w:semiHidden="0" w:uiPriority="69" w:unhideWhenUsed="0"/>
-    <w:lsdException w:name="Dark List Accent 4" w:semiHidden="0" w:uiPriority="70" w:unhideWhenUsed="0"/>
-    <w:lsdException w:name="Colorful Shading Accent 4" w:semiHidden="0" w:uiPriority="71" w:unhideWhenUsed="0"/>
-    <w:lsdException w:name="Colorful List Accent 4" w:semiHidden="0" w:uiPriority="72" w:unhideWhenUsed="0"/>
-    <w:lsdException w:name="Colorful Grid Accent 4" w:semiHidden="0" w:uiPriority="73" w:unhideWhenUsed="0"/>
-    <w:lsdException w:name="Light Shading Accent 5" w:semiHidden="0" w:uiPriority="60" w:unhideWhenUsed="0"/>
-    <w:lsdException w:name="Light List Accent 5" w:semiHidden="0" w:uiPriority="61" w:unhideWhenUsed="0"/>
-    <w:lsdException w:name="Light Grid Accent 5" w:semiHidden="0" w:uiPriority="62" w:unhideWhenUsed="0"/>
-    <w:lsdException w:name="Medium Shading 1 Accent 5" w:semiHidden="0" w:uiPriority="63" w:unhideWhenUsed="0"/>
-    <w:lsdException w:name="Medium Shading 2 Accent 5" w:semiHidden="0" w:uiPriority="64" w:unhideWhenUsed="0"/>
-    <w:lsdException w:name="Medium List 1 Accent 5" w:semiHidden="0" w:uiPriority="65" w:unhideWhenUsed="0"/>
-    <w:lsdException w:name="Medium List 2 Accent 5" w:semiHidden="0" w:uiPriority="66" w:unhideWhenUsed="0"/>
-    <w:lsdException w:name="Medium Grid 1 Accent 5" w:semiHidden="0" w:uiPriority="67" w:unhideWhenUsed="0"/>
-    <w:lsdException w:name="Medium Grid 2 Accent 5" w:semiHidden="0" w:uiPriority="68" w:unhideWhenUsed="0"/>
-    <w:lsdException w:name="Medium Grid 3 Accent 5" w:semiHidden="0" w:uiPriority="69" w:unhideWhenUsed="0"/>
-    <w:lsdException w:name="Dark List Accent 5" w:semiHidden="0" w:uiPriority="70" w:unhideWhenUsed="0"/>
-    <w:lsdException w:name="Colorful Shading Accent 5" w:semiHidden="0" w:uiPriority="71" w:unhideWhenUsed="0"/>
-    <w:lsdException w:name="Colorful List Accent 5" w:semiHidden="0" w:uiPriority="72" w:unhideWhenUsed="0"/>
-    <w:lsdException w:name="Colorful Grid Accent 5" w:semiHidden="0" w:uiPriority="73" w:unhideWhenUsed="0"/>
-    <w:lsdException w:name="Light Shading Accent 6" w:semiHidden="0" w:uiPriority="60" w:unhideWhenUsed="0"/>
-    <w:lsdException w:name="Light List Accent 6" w:semiHidden="0" w:uiPriority="61" w:unhideWhenUsed="0"/>
-    <w:lsdException w:name="Light Grid Accent 6" w:semiHidden="0" w:uiPriority="62" w:unhideWhenUsed="0"/>
-    <w:lsdException w:name="Medium Shading 1 Accent 6" w:semiHidden="0" w:uiPriority="63" w:unhideWhenUsed="0"/>
-    <w:lsdException w:name="Medium Shading 2 Accent 6" w:semiHidden="0" w:uiPriority="64" w:unhideWhenUsed="0"/>
-    <w:lsdException w:name="Medium List 1 Accent 6" w:semiHidden="0" w:uiPriority="65" w:unhideWhenUsed="0"/>
-    <w:lsdException w:name="Medium List 2 Accent 6" w:semiHidden="0" w:uiPriority="66" w:unhideWhenUsed="0"/>
-    <w:lsdException w:name="Medium Grid 1 Accent 6" w:semiHidden="0" w:uiPriority="67" w:unhideWhenUsed="0"/>
-    <w:lsdException w:name="Medium Grid 2 Accent 6" w:semiHidden="0" w:uiPriority="68" w:unhideWhenUsed="0"/>
-    <w:lsdException w:name="Medium Grid 3 Accent 6" w:semiHidden="0" w:uiPriority="69" w:unhideWhenUsed="0"/>
-    <w:lsdException w:name="Dark List Accent 6" w:semiHidden="0" w:uiPriority="70" w:unhideWhenUsed="0"/>
-    <w:lsdException w:name="Colorful Shading Accent 6" w:semiHidden="0" w:uiPriority="71" w:unhideWhenUsed="0"/>
-    <w:lsdException w:name="Colorful List Accent 6" w:semiHidden="0" w:uiPriority="72" w:unhideWhenUsed="0"/>
-    <w:lsdException w:name="Colorful Grid Accent 6" w:semiHidden="0" w:uiPriority="73" w:unhideWhenUsed="0"/>
-    <w:lsdException w:name="Subtle Emphasis" w:semiHidden="0" w:uiPriority="19" w:unhideWhenUsed="0" w:qFormat="1"/>
-    <w:lsdException w:name="Intense Emphasis" w:semiHidden="0" w:uiPriority="21" w:unhideWhenUsed="0" w:qFormat="1"/>
-    <w:lsdException w:name="Subtle Reference" w:semiHidden="0" w:uiPriority="31" w:unhideWhenUsed="0" w:qFormat="1"/>
-    <w:lsdException w:name="Intense Reference" w:semiHidden="0" w:uiPriority="32" w:unhideWhenUsed="0" w:qFormat="1"/>
-    <w:lsdException w:name="Book Title" w:semiHidden="0" w:uiPriority="33" w:unhideWhenUsed="0" w:qFormat="1"/>
-    <w:lsdException w:name="Bibliography" w:uiPriority="37"/>
-    <w:lsdException w:name="TOC Heading" w:uiPriority="39" w:qFormat="1"/>
-  </w:latentStyles>
-  <w:style w:type="paragraph" w:default="1" w:styleId="Normal">
-    <w:name w:val="Normal"/>
-    <w:qFormat/>
-    <w:pPr>
-      <w:widowControl w:val="0"/>
-      <w:spacing w:line="240" w:lineRule="atLeast"/>
-    </w:pPr>
-    <w:rPr>
-      <w:lang w:val="en-US" w:eastAsia="en-US"/>
-    </w:rPr>
-  </w:style>
-  <w:style w:type="paragraph" w:styleId="Ttulo1">
-    <w:name w:val="heading 1"/>
-    <w:basedOn w:val="Normal"/>
-    <w:next w:val="Normal"/>
-    <w:qFormat/>
-    <w:pPr>
-      <w:keepNext/>
-      <w:numPr>
-        <w:numId w:val="1"/>
-      </w:numPr>
-      <w:spacing w:before="120" w:after="60"/>
-      <w:ind w:left="720" w:hanging="720"/>
-      <w:outlineLvl w:val="0"/>
-    </w:pPr>
-    <w:rPr>
-      <w:rFonts w:ascii="Arial" w:hAnsi="Arial"/>
-      <w:b/>
-      <w:sz w:val="24"/>
-    </w:rPr>
-  </w:style>
-  <w:style w:type="paragraph" w:styleId="Ttulo2">
-    <w:name w:val="heading 2"/>
-    <w:basedOn w:val="Ttulo1"/>
-    <w:next w:val="Normal"/>
-    <w:qFormat/>
-    <w:pPr>
-      <w:numPr>
-        <w:ilvl w:val="1"/>
-      </w:numPr>
-      <w:outlineLvl w:val="1"/>
-    </w:pPr>
-    <w:rPr>
-      <w:sz w:val="20"/>
-    </w:rPr>
-  </w:style>
-  <w:style w:type="paragraph" w:styleId="Ttulo3">
-    <w:name w:val="heading 3"/>
-    <w:basedOn w:val="Ttulo1"/>
-    <w:next w:val="Normal"/>
-    <w:qFormat/>
-    <w:pPr>
-      <w:numPr>
-        <w:ilvl w:val="2"/>
-      </w:numPr>
-      <w:outlineLvl w:val="2"/>
-    </w:pPr>
-    <w:rPr>
-      <w:b w:val="0"/>
-      <w:i/>
-      <w:sz w:val="20"/>
-    </w:rPr>
-  </w:style>
-  <w:style w:type="paragraph" w:styleId="Ttulo4">
-    <w:name w:val="heading 4"/>
-    <w:basedOn w:val="Ttulo1"/>
-    <w:next w:val="Normal"/>
-    <w:qFormat/>
-    <w:pPr>
-      <w:numPr>
-        <w:ilvl w:val="3"/>
-      </w:numPr>
-      <w:outlineLvl w:val="3"/>
-    </w:pPr>
-    <w:rPr>
-      <w:b w:val="0"/>
-      <w:sz w:val="20"/>
-    </w:rPr>
-  </w:style>
-  <w:style w:type="paragraph" w:styleId="Ttulo5">
-    <w:name w:val="heading 5"/>
-    <w:basedOn w:val="Normal"/>
-    <w:next w:val="Normal"/>
-    <w:qFormat/>
-    <w:pPr>
-      <w:numPr>
-        <w:ilvl w:val="4"/>
-        <w:numId w:val="1"/>
-      </w:numPr>
-      <w:spacing w:before="240" w:after="60"/>
-      <w:ind w:left="2880"/>
-      <w:outlineLvl w:val="4"/>
-    </w:pPr>
-    <w:rPr>
-      <w:sz w:val="22"/>
-    </w:rPr>
-  </w:style>
-  <w:style w:type="paragraph" w:styleId="Ttulo6">
-    <w:name w:val="heading 6"/>
-    <w:basedOn w:val="Normal"/>
-    <w:next w:val="Normal"/>
-    <w:qFormat/>
-    <w:pPr>
-      <w:numPr>
-        <w:ilvl w:val="5"/>
-        <w:numId w:val="1"/>
-      </w:numPr>
-      <w:spacing w:before="240" w:after="60"/>
-      <w:ind w:left="2880"/>
-      <w:outlineLvl w:val="5"/>
-    </w:pPr>
-    <w:rPr>
-      <w:i/>
-      <w:sz w:val="22"/>
-    </w:rPr>
-  </w:style>
-  <w:style w:type="paragraph" w:styleId="Ttulo7">
-    <w:name w:val="heading 7"/>
-    <w:basedOn w:val="Normal"/>
-    <w:next w:val="Normal"/>
-    <w:qFormat/>
-    <w:pPr>
-      <w:numPr>
-        <w:ilvl w:val="6"/>
-        <w:numId w:val="1"/>
-      </w:numPr>
-      <w:spacing w:before="240" w:after="60"/>
-      <w:ind w:left="2880"/>
-      <w:outlineLvl w:val="6"/>
-    </w:pPr>
-  </w:style>
-  <w:style w:type="paragraph" w:styleId="Ttulo8">
-    <w:name w:val="heading 8"/>
-    <w:basedOn w:val="Normal"/>
-    <w:next w:val="Normal"/>
-    <w:qFormat/>
-    <w:pPr>
-      <w:numPr>
-        <w:ilvl w:val="7"/>
-        <w:numId w:val="1"/>
-      </w:numPr>
-      <w:spacing w:before="240" w:after="60"/>
-      <w:ind w:left="2880"/>
-      <w:outlineLvl w:val="7"/>
-    </w:pPr>
-    <w:rPr>
-      <w:i/>
-    </w:rPr>
-  </w:style>
-  <w:style w:type="paragraph" w:styleId="Ttulo9">
-    <w:name w:val="heading 9"/>
-    <w:basedOn w:val="Normal"/>
-    <w:next w:val="Normal"/>
-    <w:qFormat/>
-    <w:pPr>
-      <w:numPr>
-        <w:ilvl w:val="8"/>
-        <w:numId w:val="1"/>
-      </w:numPr>
-      <w:spacing w:before="240" w:after="60"/>
-      <w:ind w:left="2880"/>
-      <w:outlineLvl w:val="8"/>
-    </w:pPr>
-    <w:rPr>
-      <w:b/>
-      <w:i/>
-      <w:sz w:val="18"/>
-    </w:rPr>
-  </w:style>
-  <w:style w:type="character" w:default="1" w:styleId="Fuentedeprrafopredeter">
-    <w:name w:val="Default Paragraph Font"/>
-    <w:uiPriority w:val="1"/>
-    <w:semiHidden/>
-    <w:unhideWhenUsed/>
-  </w:style>
-  <w:style w:type="table" w:default="1" w:styleId="Tablanormal">
-    <w:name w:val="Normal Table"/>
-    <w:uiPriority w:val="99"/>
-    <w:semiHidden/>
-    <w:unhideWhenUsed/>
-    <w:tblPr>
-      <w:tblInd w:w="0" w:type="dxa"/>
-      <w:tblCellMar>
-        <w:top w:w="0" w:type="dxa"/>
-        <w:left w:w="108" w:type="dxa"/>
-        <w:bottom w:w="0" w:type="dxa"/>
-        <w:right w:w="108" w:type="dxa"/>
-      </w:tblCellMar>
-    </w:tblPr>
-  </w:style>
-  <w:style w:type="numbering" w:default="1" w:styleId="Sinlista">
-    <w:name w:val="No List"/>
-    <w:uiPriority w:val="99"/>
-    <w:semiHidden/>
-    <w:unhideWhenUsed/>
-  </w:style>
-  <w:style w:type="character" w:styleId="Nmerodepgina">
-    <w:name w:val="page number"/>
-    <w:basedOn w:val="Fuentedeprrafopredeter"/>
-    <w:semiHidden/>
-    <w:qFormat/>
-  </w:style>
-  <w:style w:type="character" w:customStyle="1" w:styleId="Ancladenotaalpie">
-    <w:name w:val="Ancla de nota al pie"/>
-    <w:rPr>
-      <w:sz w:val="20"/>
-      <w:vertAlign w:val="superscript"/>
-    </w:rPr>
-  </w:style>
-  <w:style w:type="character" w:customStyle="1" w:styleId="FootnoteCharacters">
-    <w:name w:val="Footnote Characters"/>
-    <w:basedOn w:val="Fuentedeprrafopredeter"/>
-    <w:semiHidden/>
-    <w:qFormat/>
-    <w:rPr>
-      <w:sz w:val="20"/>
-      <w:vertAlign w:val="superscript"/>
-    </w:rPr>
-  </w:style>
-  <w:style w:type="character" w:customStyle="1" w:styleId="EnlacedeInternet">
-    <w:name w:val="Enlace de Internet"/>
-    <w:basedOn w:val="Fuentedeprrafopredeter"/>
-    <w:semiHidden/>
-    <w:rPr>
-      <w:color w:val="0000FF"/>
-      <w:u w:val="single"/>
-    </w:rPr>
-  </w:style>
-  <w:style w:type="character" w:styleId="Textoennegrita">
-    <w:name w:val="Strong"/>
-    <w:basedOn w:val="Fuentedeprrafopredeter"/>
-    <w:qFormat/>
-    <w:rPr>
-      <w:b/>
-    </w:rPr>
-  </w:style>
-  <w:style w:type="character" w:customStyle="1" w:styleId="EnlacedeInternetvisitado">
-    <w:name w:val="Enlace de Internet visitado"/>
-    <w:basedOn w:val="Fuentedeprrafopredeter"/>
-    <w:semiHidden/>
-    <w:rPr>
-      <w:color w:val="800080"/>
-      <w:u w:val="single"/>
-    </w:rPr>
-  </w:style>
-  <w:style w:type="character" w:customStyle="1" w:styleId="TextodegloboCar">
-    <w:name w:val="Texto de globo Car"/>
-    <w:basedOn w:val="Fuentedeprrafopredeter"/>
-    <w:link w:val="Textodeglobo"/>
-    <w:uiPriority w:val="99"/>
-    <w:semiHidden/>
-    <w:qFormat/>
-    <w:rsid w:val="00807BBD"/>
-    <w:rPr>
-      <w:rFonts w:ascii="Tahoma" w:hAnsi="Tahoma" w:cs="Tahoma"/>
-      <w:sz w:val="16"/>
-      <w:szCs w:val="16"/>
-      <w:lang w:val="en-US" w:eastAsia="en-US"/>
-    </w:rPr>
-  </w:style>
-  <w:style w:type="character" w:customStyle="1" w:styleId="FechaCar">
-    <w:name w:val="Fecha Car"/>
-    <w:basedOn w:val="Fuentedeprrafopredeter"/>
-    <w:link w:val="Fecha"/>
-    <w:uiPriority w:val="99"/>
-    <w:semiHidden/>
-    <w:qFormat/>
-    <w:rsid w:val="00AF68D2"/>
-    <w:rPr>
-      <w:lang w:val="en-US" w:eastAsia="en-US"/>
-    </w:rPr>
-  </w:style>
-  <w:style w:type="paragraph" w:styleId="Ttulo">
-    <w:name w:val="Title"/>
-    <w:basedOn w:val="Normal"/>
-    <w:next w:val="Textoindependiente"/>
-    <w:qFormat/>
-    <w:pPr>
-      <w:spacing w:line="240" w:lineRule="auto"/>
-      <w:jc w:val="center"/>
-    </w:pPr>
-    <w:rPr>
-      <w:rFonts w:ascii="Arial" w:hAnsi="Arial"/>
-      <w:b/>
-      <w:sz w:val="36"/>
-    </w:rPr>
-  </w:style>
-  <w:style w:type="paragraph" w:styleId="Textoindependiente">
-    <w:name w:val="Body Text"/>
-    <w:basedOn w:val="Normal"/>
-    <w:semiHidden/>
-    <w:pPr>
-      <w:keepLines/>
-      <w:spacing w:after="120"/>
-      <w:ind w:left="720"/>
-    </w:pPr>
-  </w:style>
-  <w:style w:type="paragraph" w:styleId="Lista">
-    <w:name w:val="List"/>
-    <w:basedOn w:val="Textoindependiente"/>
-    <w:rPr>
-      <w:rFonts w:cs="Lohit Devanagari"/>
-    </w:rPr>
-  </w:style>
-  <w:style w:type="paragraph" w:styleId="Epgrafe">
+  <w:style w:type="paragraph" w:styleId="Descripcin">
     <w:name w:val="caption"/>
     <w:basedOn w:val="Normal"/>
     <w:qFormat/>

</xml_diff>